<commit_message>
paper: copies of manuscript components from submission 2
</commit_message>
<xml_diff>
--- a/paper/submission/03/submission-2-comments/JHC-NCOMMS-20-25443A_extended_comments_1612303594_19.docx
+++ b/paper/submission/03/submission-2-comments/JHC-NCOMMS-20-25443A_extended_comments_1612303594_19.docx
@@ -85,6 +85,7 @@
           <w:p>
             <w:pPr>
               <w:pStyle w:val="Heading5"/>
+              <w:outlineLvl w:val="4"/>
             </w:pPr>
             <w:r>
               <w:t>EDITORIAL REQUESTS:</w:t>
@@ -99,6 +100,7 @@
           <w:p>
             <w:pPr>
               <w:pStyle w:val="Heading5"/>
+              <w:outlineLvl w:val="4"/>
             </w:pPr>
             <w:r>
               <w:t xml:space="preserve">AUTHOR </w:t>
@@ -149,6 +151,7 @@
           <w:p>
             <w:pPr>
               <w:pStyle w:val="Heading5"/>
+              <w:outlineLvl w:val="4"/>
             </w:pPr>
           </w:p>
         </w:tc>
@@ -159,6 +162,7 @@
           <w:p>
             <w:pPr>
               <w:pStyle w:val="Heading5"/>
+              <w:outlineLvl w:val="4"/>
             </w:pPr>
             <w:r>
               <w:t>EDITORIAL REQUESTS:</w:t>
@@ -172,6 +176,7 @@
           <w:p>
             <w:pPr>
               <w:pStyle w:val="Heading5"/>
+              <w:outlineLvl w:val="4"/>
             </w:pPr>
             <w:r>
               <w:t>AUTHOR RESPONSE:</w:t>
@@ -235,14 +240,7 @@
                   <w:color w:val="0563C1"/>
                   <w:u w:val="single"/>
                 </w:rPr>
-                <w:t>https://www.nature.com/articles/s41551-017-007</w:t>
-              </w:r>
-              <w:r>
-                <w:rPr>
-                  <w:color w:val="0563C1"/>
-                  <w:u w:val="single"/>
-                </w:rPr>
-                <w:t>9</w:t>
+                <w:t>https://www.nature.com/articles/s41551-017-0079</w:t>
               </w:r>
             </w:hyperlink>
             <w:r>
@@ -389,11 +387,21 @@
           </w:tcPr>
           <w:p>
             <w:pPr>
+              <w:pStyle w:val="Responsenoborder"/>
+            </w:pPr>
+            <w:commentRangeStart w:id="0"/>
+            <w:r>
+              <w:t>The requested changes have been made.</w:t>
+            </w:r>
+            <w:commentRangeEnd w:id="0"/>
+            <w:r>
               <w:rPr>
-                <w:b/>
-                <w:u w:val="single"/>
+                <w:rStyle w:val="CommentReference"/>
+                <w:rFonts w:ascii="Calibri" w:hAnsi="Calibri"/>
+                <w:color w:val="auto"/>
               </w:rPr>
-            </w:pPr>
+              <w:commentReference w:id="0"/>
+            </w:r>
           </w:p>
         </w:tc>
       </w:tr>
@@ -472,7 +480,7 @@
             <w:r>
               <w:t xml:space="preserve">We strongly discourage deriving statistics from technical replicates, unless there is a clear scientific justification for why providing this information is important. Conflating technical and biological variability, e.g., by pooling technically replicates samples across independent experiments is strongly discouraged. (For examples of expected description of statistics in figure legends, please see the following </w:t>
             </w:r>
-            <w:hyperlink r:id="rId9">
+            <w:hyperlink r:id="rId13">
               <w:r>
                 <w:rPr>
                   <w:color w:val="0563C1"/>
@@ -484,7 +492,7 @@
             <w:r>
               <w:t xml:space="preserve"> or </w:t>
             </w:r>
-            <w:hyperlink r:id="rId10">
+            <w:hyperlink r:id="rId14">
               <w:r>
                 <w:rPr>
                   <w:color w:val="0563C1"/>
@@ -622,7 +630,37 @@
           <w:tcPr>
             <w:tcW w:w="3939" w:type="dxa"/>
           </w:tcPr>
-          <w:p/>
+          <w:p>
+            <w:pPr>
+              <w:pStyle w:val="Responsenoborder"/>
+            </w:pPr>
+            <w:commentRangeStart w:id="1"/>
+            <w:r>
+              <w:t xml:space="preserve">(These are the same </w:t>
+            </w:r>
+            <w:r>
+              <w:t xml:space="preserve">as </w:t>
+            </w:r>
+            <w:r>
+              <w:rPr>
+                <w:b/>
+                <w:bCs/>
+              </w:rPr>
+              <w:t>#2 Statistics</w:t>
+            </w:r>
+            <w:r>
+              <w:t>. I think “Fig 1c” in point 2 is referring to Supp. Fig 2.)</w:t>
+            </w:r>
+            <w:commentRangeEnd w:id="1"/>
+            <w:r>
+              <w:rPr>
+                <w:rStyle w:val="CommentReference"/>
+                <w:rFonts w:ascii="Calibri" w:hAnsi="Calibri"/>
+                <w:color w:val="auto"/>
+              </w:rPr>
+              <w:commentReference w:id="1"/>
+            </w:r>
+          </w:p>
         </w:tc>
       </w:tr>
       <w:tr>
@@ -760,7 +798,24 @@
           <w:tcPr>
             <w:tcW w:w="3939" w:type="dxa"/>
           </w:tcPr>
-          <w:p/>
+          <w:p>
+            <w:pPr>
+              <w:pStyle w:val="Responsenoborder"/>
+            </w:pPr>
+            <w:commentRangeStart w:id="2"/>
+            <w:r>
+              <w:t>The requested changes have been made.</w:t>
+            </w:r>
+            <w:commentRangeEnd w:id="2"/>
+            <w:r>
+              <w:rPr>
+                <w:rStyle w:val="CommentReference"/>
+                <w:rFonts w:ascii="Calibri" w:hAnsi="Calibri"/>
+                <w:color w:val="auto"/>
+              </w:rPr>
+              <w:commentReference w:id="2"/>
+            </w:r>
+          </w:p>
         </w:tc>
       </w:tr>
       <w:tr>
@@ -855,7 +910,7 @@
             <w:r>
               <w:t xml:space="preserve">This journal strongly supports public availability of data and custom code associated with the paper in a persistent repository where they can be freely and enduringly accessed or as a supplementary data file when no appropriate repository is available. If data and code can only be shared on request, please explain why in your data Availability Statement, and also in the correspondence with your editor. For more information, please refer to </w:t>
             </w:r>
-            <w:hyperlink r:id="rId11" w:anchor="availability-of-data">
+            <w:hyperlink r:id="rId15" w:anchor="availability-of-data">
               <w:r>
                 <w:rPr>
                   <w:color w:val="0563C1"/>
@@ -908,7 +963,24 @@
           <w:tcPr>
             <w:tcW w:w="3939" w:type="dxa"/>
           </w:tcPr>
-          <w:p/>
+          <w:p>
+            <w:pPr>
+              <w:pStyle w:val="Responsenoborder"/>
+            </w:pPr>
+            <w:commentRangeStart w:id="3"/>
+            <w:r>
+              <w:t>The appropriate links and DOI numbers have been added to the “Data Availability” section and all data is publicly available.</w:t>
+            </w:r>
+            <w:commentRangeEnd w:id="3"/>
+            <w:r>
+              <w:rPr>
+                <w:rStyle w:val="CommentReference"/>
+                <w:rFonts w:ascii="Calibri" w:hAnsi="Calibri"/>
+                <w:color w:val="auto"/>
+              </w:rPr>
+              <w:commentReference w:id="3"/>
+            </w:r>
+          </w:p>
         </w:tc>
       </w:tr>
     </w:tbl>
@@ -916,8 +988,8 @@
       <w:pPr>
         <w:pStyle w:val="Editor"/>
       </w:pPr>
-      <w:bookmarkStart w:id="0" w:name="_heading=h.gjdgxs" w:colFirst="0" w:colLast="0"/>
-      <w:bookmarkEnd w:id="0"/>
+      <w:bookmarkStart w:id="4" w:name="_heading=h.gjdgxs" w:colFirst="0" w:colLast="0"/>
+      <w:bookmarkEnd w:id="4"/>
     </w:p>
     <w:p>
       <w:pPr>
@@ -966,7 +1038,7 @@
         <w:pStyle w:val="Editor"/>
         <w:ind w:left="720"/>
       </w:pPr>
-      <w:hyperlink r:id="rId12" w:history="1">
+      <w:hyperlink r:id="rId16" w:history="1">
         <w:r>
           <w:rPr>
             <w:rStyle w:val="Hyperlink"/>
@@ -982,24 +1054,18 @@
       <w:pPr>
         <w:pStyle w:val="Response"/>
       </w:pPr>
-      <w:commentRangeStart w:id="1"/>
-      <w:r>
-        <w:t xml:space="preserve">The requested changes have been implemented and an updated </w:t>
-      </w:r>
-      <w:r>
-        <w:t>Editorial Policy Checklist</w:t>
-      </w:r>
-      <w:r>
-        <w:t xml:space="preserve"> has been included in the resubmission.</w:t>
-      </w:r>
-      <w:commentRangeEnd w:id="1"/>
+      <w:commentRangeStart w:id="5"/>
+      <w:r>
+        <w:t>The requested changes have been implemented and an updated Editorial Policy Checklist has been included in the resubmission.</w:t>
+      </w:r>
+      <w:commentRangeEnd w:id="5"/>
       <w:r>
         <w:rPr>
           <w:rStyle w:val="CommentReference"/>
           <w:rFonts w:ascii="Calibri" w:hAnsi="Calibri"/>
           <w:color w:val="auto"/>
         </w:rPr>
-        <w:commentReference w:id="1"/>
+        <w:commentReference w:id="5"/>
       </w:r>
     </w:p>
     <w:p>
@@ -1028,18 +1094,18 @@
       <w:pPr>
         <w:pStyle w:val="Response"/>
       </w:pPr>
-      <w:commentRangeStart w:id="2"/>
+      <w:commentRangeStart w:id="6"/>
       <w:r>
         <w:t>The requested changes have been implemented and an updated Reporting Summary has been included in the resubmission.</w:t>
       </w:r>
-      <w:commentRangeEnd w:id="2"/>
+      <w:commentRangeEnd w:id="6"/>
       <w:r>
         <w:rPr>
           <w:rStyle w:val="CommentReference"/>
           <w:rFonts w:ascii="Calibri" w:hAnsi="Calibri"/>
           <w:color w:val="auto"/>
         </w:rPr>
-        <w:commentReference w:id="2"/>
+        <w:commentReference w:id="6"/>
       </w:r>
     </w:p>
     <w:p>
@@ -1159,18 +1225,18 @@
       <w:pPr>
         <w:pStyle w:val="Response"/>
       </w:pPr>
-      <w:commentRangeStart w:id="3"/>
+      <w:commentRangeStart w:id="7"/>
       <w:r>
         <w:t>The abstract has been adjusted to use the phrase “Here were report” and the current work is now in the present tense.</w:t>
       </w:r>
-      <w:commentRangeEnd w:id="3"/>
+      <w:commentRangeEnd w:id="7"/>
       <w:r>
         <w:rPr>
           <w:rStyle w:val="CommentReference"/>
           <w:rFonts w:ascii="Calibri" w:hAnsi="Calibri"/>
           <w:color w:val="auto"/>
         </w:rPr>
-        <w:commentReference w:id="3"/>
+        <w:commentReference w:id="7"/>
       </w:r>
     </w:p>
     <w:p>
@@ -1193,7 +1259,7 @@
       <w:pPr>
         <w:pStyle w:val="Response"/>
       </w:pPr>
-      <w:commentRangeStart w:id="4"/>
+      <w:commentRangeStart w:id="8"/>
       <w:r>
         <w:t xml:space="preserve">Need to add Abstract and Introduction headings. </w:t>
       </w:r>
@@ -1205,14 +1271,14 @@
       <w:r>
         <w:t>Check that the Data Availability, Code Availability, etc. are subheadings of Methods.</w:t>
       </w:r>
-      <w:commentRangeEnd w:id="4"/>
+      <w:commentRangeEnd w:id="8"/>
       <w:r>
         <w:rPr>
           <w:rStyle w:val="CommentReference"/>
           <w:rFonts w:ascii="Calibri" w:hAnsi="Calibri"/>
           <w:color w:val="auto"/>
         </w:rPr>
-        <w:commentReference w:id="4"/>
+        <w:commentReference w:id="8"/>
       </w:r>
     </w:p>
     <w:p>
@@ -1235,18 +1301,18 @@
       <w:pPr>
         <w:pStyle w:val="Response"/>
       </w:pPr>
-      <w:commentRangeStart w:id="5"/>
+      <w:commentRangeStart w:id="9"/>
       <w:r>
         <w:t>I can’t recall any use of this anti-pattern, but need to check.</w:t>
       </w:r>
-      <w:commentRangeEnd w:id="5"/>
+      <w:commentRangeEnd w:id="9"/>
       <w:r>
         <w:rPr>
           <w:rStyle w:val="CommentReference"/>
           <w:rFonts w:ascii="Calibri" w:hAnsi="Calibri"/>
           <w:color w:val="auto"/>
         </w:rPr>
-        <w:commentReference w:id="5"/>
+        <w:commentReference w:id="9"/>
       </w:r>
     </w:p>
     <w:p>
@@ -1261,18 +1327,18 @@
       <w:pPr>
         <w:pStyle w:val="Response"/>
       </w:pPr>
-      <w:commentRangeStart w:id="6"/>
+      <w:commentRangeStart w:id="10"/>
       <w:r>
         <w:t>I need to make genes names in figures italics.</w:t>
       </w:r>
-      <w:commentRangeEnd w:id="6"/>
+      <w:commentRangeEnd w:id="10"/>
       <w:r>
         <w:rPr>
           <w:rStyle w:val="CommentReference"/>
           <w:rFonts w:ascii="Calibri" w:hAnsi="Calibri"/>
           <w:color w:val="auto"/>
         </w:rPr>
-        <w:commentReference w:id="6"/>
+        <w:commentReference w:id="10"/>
       </w:r>
     </w:p>
     <w:p>
@@ -1287,19 +1353,19 @@
       <w:pPr>
         <w:pStyle w:val="Response"/>
       </w:pPr>
-      <w:commentRangeStart w:id="7"/>
+      <w:commentRangeStart w:id="11"/>
       <w:r>
         <w:lastRenderedPageBreak/>
         <w:t>Check that I use this for “log(p-values)” and need to fix the Chi in Chi-squared in figure 2.</w:t>
       </w:r>
-      <w:commentRangeEnd w:id="7"/>
+      <w:commentRangeEnd w:id="11"/>
       <w:r>
         <w:rPr>
           <w:rStyle w:val="CommentReference"/>
           <w:rFonts w:ascii="Calibri" w:hAnsi="Calibri"/>
           <w:color w:val="auto"/>
         </w:rPr>
-        <w:commentReference w:id="7"/>
+        <w:commentReference w:id="11"/>
       </w:r>
     </w:p>
     <w:p>
@@ -1328,18 +1394,18 @@
       <w:pPr>
         <w:pStyle w:val="Response"/>
       </w:pPr>
-      <w:commentRangeStart w:id="8"/>
+      <w:commentRangeStart w:id="12"/>
       <w:r>
         <w:t>Read through all of the Methods sections and fill them out with all details. I think this is specifically referencing the mutational signature portion.</w:t>
       </w:r>
-      <w:commentRangeEnd w:id="8"/>
+      <w:commentRangeEnd w:id="12"/>
       <w:r>
         <w:rPr>
           <w:rStyle w:val="CommentReference"/>
           <w:rFonts w:ascii="Calibri" w:hAnsi="Calibri"/>
           <w:color w:val="auto"/>
         </w:rPr>
-        <w:commentReference w:id="8"/>
+        <w:commentReference w:id="12"/>
       </w:r>
     </w:p>
     <w:p>
@@ -1676,18 +1742,18 @@
       <w:pPr>
         <w:pStyle w:val="Response"/>
       </w:pPr>
-      <w:commentRangeStart w:id="9"/>
+      <w:commentRangeStart w:id="13"/>
       <w:r>
         <w:t>Some comments on the data after I have decided what to do…</w:t>
       </w:r>
-      <w:commentRangeEnd w:id="9"/>
+      <w:commentRangeEnd w:id="13"/>
       <w:r>
         <w:rPr>
           <w:rStyle w:val="CommentReference"/>
           <w:rFonts w:ascii="Calibri" w:hAnsi="Calibri"/>
           <w:color w:val="auto"/>
         </w:rPr>
-        <w:commentReference w:id="9"/>
+        <w:commentReference w:id="13"/>
       </w:r>
     </w:p>
     <w:p>
@@ -1798,18 +1864,18 @@
       <w:pPr>
         <w:pStyle w:val="Response"/>
       </w:pPr>
-      <w:commentRangeStart w:id="10"/>
+      <w:commentRangeStart w:id="14"/>
       <w:r>
         <w:t>Make a DOI for the GitHub repo and cite it in the paper.</w:t>
       </w:r>
-      <w:commentRangeEnd w:id="10"/>
+      <w:commentRangeEnd w:id="14"/>
       <w:r>
         <w:rPr>
           <w:rStyle w:val="CommentReference"/>
           <w:rFonts w:ascii="Calibri" w:hAnsi="Calibri"/>
           <w:color w:val="auto"/>
         </w:rPr>
-        <w:commentReference w:id="10"/>
+        <w:commentReference w:id="14"/>
       </w:r>
     </w:p>
     <w:p>
@@ -1848,18 +1914,18 @@
       <w:pPr>
         <w:pStyle w:val="Response"/>
       </w:pPr>
-      <w:commentRangeStart w:id="11"/>
+      <w:commentRangeStart w:id="15"/>
       <w:r>
         <w:t>Need to fix this. Maybe point out that it is in their instructions?</w:t>
       </w:r>
-      <w:commentRangeEnd w:id="11"/>
+      <w:commentRangeEnd w:id="15"/>
       <w:r>
         <w:rPr>
           <w:rStyle w:val="CommentReference"/>
           <w:rFonts w:ascii="Calibri" w:hAnsi="Calibri"/>
           <w:color w:val="auto"/>
         </w:rPr>
-        <w:commentReference w:id="11"/>
+        <w:commentReference w:id="15"/>
       </w:r>
     </w:p>
     <w:p>
@@ -1874,18 +1940,18 @@
       <w:pPr>
         <w:pStyle w:val="Response"/>
       </w:pPr>
-      <w:commentRangeStart w:id="12"/>
+      <w:commentRangeStart w:id="16"/>
       <w:r>
         <w:t>Check this and make any necessary changes.</w:t>
       </w:r>
-      <w:commentRangeEnd w:id="12"/>
+      <w:commentRangeEnd w:id="16"/>
       <w:r>
         <w:rPr>
           <w:rStyle w:val="CommentReference"/>
           <w:rFonts w:ascii="Calibri" w:hAnsi="Calibri"/>
           <w:color w:val="auto"/>
         </w:rPr>
-        <w:commentReference w:id="12"/>
+        <w:commentReference w:id="16"/>
       </w:r>
     </w:p>
     <w:p>
@@ -1922,19 +1988,19 @@
       <w:pPr>
         <w:pStyle w:val="Response"/>
       </w:pPr>
-      <w:commentRangeStart w:id="13"/>
+      <w:commentRangeStart w:id="17"/>
       <w:r>
         <w:lastRenderedPageBreak/>
         <w:t>We have double-checked the Supplementary Figures and ensured the validity of the figure legends.</w:t>
       </w:r>
-      <w:commentRangeEnd w:id="13"/>
+      <w:commentRangeEnd w:id="17"/>
       <w:r>
         <w:rPr>
           <w:rStyle w:val="CommentReference"/>
           <w:rFonts w:ascii="Calibri" w:hAnsi="Calibri"/>
           <w:color w:val="auto"/>
         </w:rPr>
-        <w:commentReference w:id="13"/>
+        <w:commentReference w:id="17"/>
       </w:r>
     </w:p>
     <w:p>
@@ -1955,7 +2021,19 @@
           <w:rPr>
             <w:rStyle w:val="Hyperlink"/>
           </w:rPr>
-          <w:t>https://www.nature.com/documents/ncomms-example-source-data.xlsx</w:t>
+          <w:t>https://www.nature.com/documents/ncomms-example-source-da</w:t>
+        </w:r>
+        <w:r>
+          <w:rPr>
+            <w:rStyle w:val="Hyperlink"/>
+          </w:rPr>
+          <w:t>t</w:t>
+        </w:r>
+        <w:r>
+          <w:rPr>
+            <w:rStyle w:val="Hyperlink"/>
+          </w:rPr>
+          <w:t>a.xlsx</w:t>
         </w:r>
       </w:hyperlink>
     </w:p>
@@ -1996,26 +2074,24 @@
       <w:pPr>
         <w:pStyle w:val="Response"/>
       </w:pPr>
-      <w:commentRangeStart w:id="14"/>
+      <w:commentRangeStart w:id="18"/>
       <w:r>
         <w:t xml:space="preserve">I need to make this. Think REALLY hard about </w:t>
       </w:r>
-      <w:proofErr w:type="spellStart"/>
-      <w:r>
-        <w:t>he</w:t>
-      </w:r>
-      <w:proofErr w:type="spellEnd"/>
-      <w:r>
-        <w:t xml:space="preserve"> desired format and way of doing this.</w:t>
-      </w:r>
-      <w:commentRangeEnd w:id="14"/>
+      <w:r>
+        <w:t>t</w:t>
+      </w:r>
+      <w:r>
+        <w:t>he desired format and way of doing this.</w:t>
+      </w:r>
+      <w:commentRangeEnd w:id="18"/>
       <w:r>
         <w:rPr>
           <w:rStyle w:val="CommentReference"/>
           <w:rFonts w:ascii="Calibri" w:hAnsi="Calibri"/>
           <w:color w:val="auto"/>
         </w:rPr>
-        <w:commentReference w:id="14"/>
+        <w:commentReference w:id="18"/>
       </w:r>
     </w:p>
     <w:p>
@@ -2038,18 +2114,18 @@
       <w:pPr>
         <w:pStyle w:val="Response"/>
       </w:pPr>
-      <w:commentRangeStart w:id="15"/>
+      <w:commentRangeStart w:id="19"/>
       <w:r>
         <w:t>The tables have been renamed to Supplementary Data 1, etc.</w:t>
       </w:r>
-      <w:commentRangeEnd w:id="15"/>
+      <w:commentRangeEnd w:id="19"/>
       <w:r>
         <w:rPr>
           <w:rStyle w:val="CommentReference"/>
           <w:rFonts w:ascii="Calibri" w:hAnsi="Calibri"/>
           <w:color w:val="auto"/>
         </w:rPr>
-        <w:commentReference w:id="15"/>
+        <w:commentReference w:id="19"/>
       </w:r>
     </w:p>
     <w:p>
@@ -2067,18 +2143,18 @@
       <w:pPr>
         <w:pStyle w:val="Response"/>
       </w:pPr>
-      <w:commentRangeStart w:id="16"/>
-      <w:r>
-        <w:t>We have reduced the number of citations from 113 to XX.</w:t>
-      </w:r>
-      <w:commentRangeEnd w:id="16"/>
+      <w:commentRangeStart w:id="20"/>
+      <w:r>
+        <w:t>We have reduced the number of citations from 113 to X.</w:t>
+      </w:r>
+      <w:commentRangeEnd w:id="20"/>
       <w:r>
         <w:rPr>
           <w:rStyle w:val="CommentReference"/>
           <w:rFonts w:ascii="Calibri" w:hAnsi="Calibri"/>
           <w:color w:val="auto"/>
         </w:rPr>
-        <w:commentReference w:id="16"/>
+        <w:commentReference w:id="20"/>
       </w:r>
     </w:p>
     <w:p/>
@@ -2268,7 +2344,7 @@
 
 <file path=word/comments.xml><?xml version="1.0" encoding="utf-8"?>
 <w:comments xmlns:wpc="http://schemas.microsoft.com/office/word/2010/wordprocessingCanvas" xmlns:cx="http://schemas.microsoft.com/office/drawing/2014/chartex" xmlns:cx1="http://schemas.microsoft.com/office/drawing/2015/9/8/chartex" xmlns:cx2="http://schemas.microsoft.com/office/drawing/2015/10/21/chartex" xmlns:cx3="http://schemas.microsoft.com/office/drawing/2016/5/9/chartex" xmlns:cx4="http://schemas.microsoft.com/office/drawing/2016/5/10/chartex" xmlns:cx5="http://schemas.microsoft.com/office/drawing/2016/5/11/chartex" xmlns:cx6="http://schemas.microsoft.com/office/drawing/2016/5/12/chartex" xmlns:cx7="http://schemas.microsoft.com/office/drawing/2016/5/13/chartex" xmlns:cx8="http://schemas.microsoft.com/office/drawing/2016/5/14/chartex" xmlns:mc="http://schemas.openxmlformats.org/markup-compatibility/2006" xmlns:aink="http://schemas.microsoft.com/office/drawing/2016/ink" xmlns:am3d="http://schemas.microsoft.com/office/drawing/2017/model3d" xmlns:o="urn:schemas-microsoft-com:office:office" xmlns:r="http://schemas.openxmlformats.org/officeDocument/2006/relationships" xmlns:m="http://schemas.openxmlformats.org/officeDocument/2006/math" xmlns:v="urn:schemas-microsoft-com:vml" xmlns:wp14="http://schemas.microsoft.com/office/word/2010/wordprocessingDrawing" xmlns:wp="http://schemas.openxmlformats.org/drawingml/2006/wordprocessingDrawing" xmlns:w10="urn:schemas-microsoft-com:office:word" xmlns:w="http://schemas.openxmlformats.org/wordprocessingml/2006/main" xmlns:w14="http://schemas.microsoft.com/office/word/2010/wordml" xmlns:w15="http://schemas.microsoft.com/office/word/2012/wordml" xmlns:w16cex="http://schemas.microsoft.com/office/word/2018/wordml/cex" xmlns:w16cid="http://schemas.microsoft.com/office/word/2016/wordml/cid" xmlns:w16="http://schemas.microsoft.com/office/word/2018/wordml" xmlns:w16se="http://schemas.microsoft.com/office/word/2015/wordml/symex" xmlns:wpg="http://schemas.microsoft.com/office/word/2010/wordprocessingGroup" xmlns:wpi="http://schemas.microsoft.com/office/word/2010/wordprocessingInk" xmlns:wne="http://schemas.microsoft.com/office/word/2006/wordml" xmlns:wps="http://schemas.microsoft.com/office/word/2010/wordprocessingShape" mc:Ignorable="w14 w15 w16se w16cid w16 w16cex wp14">
-  <w:comment w:id="1" w:author="Joshua Cook" w:date="2021-02-03T08:57:00Z" w:initials="JHC">
+  <w:comment w:id="0" w:author="Joshua Cook" w:date="2021-02-03T10:14:00Z" w:initials="JHC">
     <w:p>
       <w:pPr>
         <w:pStyle w:val="CommentText"/>
@@ -2284,7 +2360,7 @@
       </w:r>
     </w:p>
   </w:comment>
-  <w:comment w:id="2" w:author="Joshua Cook" w:date="2021-02-03T08:57:00Z" w:initials="JHC">
+  <w:comment w:id="1" w:author="Joshua Cook" w:date="2021-02-03T10:14:00Z" w:initials="JHC">
     <w:p>
       <w:pPr>
         <w:pStyle w:val="CommentText"/>
@@ -2296,14 +2372,27 @@
         <w:annotationRef/>
       </w:r>
       <w:r>
+        <w:t>TODO</w:t>
+      </w:r>
+    </w:p>
+  </w:comment>
+  <w:comment w:id="2" w:author="Joshua Cook" w:date="2021-02-03T10:14:00Z" w:initials="JHC">
+    <w:p>
+      <w:pPr>
+        <w:pStyle w:val="CommentText"/>
+      </w:pPr>
+      <w:r>
         <w:rPr>
           <w:rStyle w:val="CommentReference"/>
         </w:rPr>
+        <w:annotationRef/>
+      </w:r>
+      <w:r>
         <w:t>TODO</w:t>
       </w:r>
     </w:p>
   </w:comment>
-  <w:comment w:id="3" w:author="Joshua Cook" w:date="2021-02-03T09:05:00Z" w:initials="JHC">
+  <w:comment w:id="3" w:author="Joshua Cook" w:date="2021-02-03T10:18:00Z" w:initials="JHC">
     <w:p>
       <w:pPr>
         <w:pStyle w:val="CommentText"/>
@@ -2319,7 +2408,7 @@
       </w:r>
     </w:p>
   </w:comment>
-  <w:comment w:id="4" w:author="Joshua Cook" w:date="2021-02-03T09:19:00Z" w:initials="JHC">
+  <w:comment w:id="5" w:author="Joshua Cook" w:date="2021-02-03T08:57:00Z" w:initials="JHC">
     <w:p>
       <w:pPr>
         <w:pStyle w:val="CommentText"/>
@@ -2335,7 +2424,7 @@
       </w:r>
     </w:p>
   </w:comment>
-  <w:comment w:id="5" w:author="Joshua Cook" w:date="2021-02-03T09:19:00Z" w:initials="JHC">
+  <w:comment w:id="6" w:author="Joshua Cook" w:date="2021-02-03T08:57:00Z" w:initials="JHC">
     <w:p>
       <w:pPr>
         <w:pStyle w:val="CommentText"/>
@@ -2347,27 +2436,14 @@
         <w:annotationRef/>
       </w:r>
       <w:r>
+        <w:rPr>
+          <w:rStyle w:val="CommentReference"/>
+        </w:rPr>
         <w:t>TODO</w:t>
       </w:r>
     </w:p>
   </w:comment>
-  <w:comment w:id="6" w:author="Joshua Cook" w:date="2021-02-03T09:19:00Z" w:initials="JHC">
-    <w:p>
-      <w:pPr>
-        <w:pStyle w:val="CommentText"/>
-      </w:pPr>
-      <w:r>
-        <w:rPr>
-          <w:rStyle w:val="CommentReference"/>
-        </w:rPr>
-        <w:annotationRef/>
-      </w:r>
-      <w:r>
-        <w:t>TODO</w:t>
-      </w:r>
-    </w:p>
-  </w:comment>
-  <w:comment w:id="7" w:author="Joshua Cook" w:date="2021-02-03T09:19:00Z" w:initials="JHC">
+  <w:comment w:id="7" w:author="Joshua Cook" w:date="2021-02-03T09:05:00Z" w:initials="JHC">
     <w:p>
       <w:pPr>
         <w:pStyle w:val="CommentText"/>
@@ -2415,7 +2491,7 @@
       </w:r>
     </w:p>
   </w:comment>
-  <w:comment w:id="10" w:author="Joshua Cook" w:date="2021-02-03T09:18:00Z" w:initials="JHC">
+  <w:comment w:id="10" w:author="Joshua Cook" w:date="2021-02-03T09:19:00Z" w:initials="JHC">
     <w:p>
       <w:pPr>
         <w:pStyle w:val="CommentText"/>
@@ -2463,7 +2539,7 @@
       </w:r>
     </w:p>
   </w:comment>
-  <w:comment w:id="13" w:author="Joshua Cook" w:date="2021-02-03T09:21:00Z" w:initials="JHC">
+  <w:comment w:id="13" w:author="Joshua Cook" w:date="2021-02-03T09:19:00Z" w:initials="JHC">
     <w:p>
       <w:pPr>
         <w:pStyle w:val="CommentText"/>
@@ -2479,7 +2555,7 @@
       </w:r>
     </w:p>
   </w:comment>
-  <w:comment w:id="14" w:author="Joshua Cook" w:date="2021-02-03T09:23:00Z" w:initials="JHC">
+  <w:comment w:id="14" w:author="Joshua Cook" w:date="2021-02-03T09:18:00Z" w:initials="JHC">
     <w:p>
       <w:pPr>
         <w:pStyle w:val="CommentText"/>
@@ -2495,7 +2571,7 @@
       </w:r>
     </w:p>
   </w:comment>
-  <w:comment w:id="15" w:author="Joshua Cook" w:date="2021-02-03T09:27:00Z" w:initials="JHC">
+  <w:comment w:id="15" w:author="Joshua Cook" w:date="2021-02-03T09:19:00Z" w:initials="JHC">
     <w:p>
       <w:pPr>
         <w:pStyle w:val="CommentText"/>
@@ -2511,7 +2587,71 @@
       </w:r>
     </w:p>
   </w:comment>
-  <w:comment w:id="16" w:author="Joshua Cook" w:date="2021-02-03T09:27:00Z" w:initials="JHC">
+  <w:comment w:id="16" w:author="Joshua Cook" w:date="2021-02-03T09:19:00Z" w:initials="JHC">
+    <w:p>
+      <w:pPr>
+        <w:pStyle w:val="CommentText"/>
+      </w:pPr>
+      <w:r>
+        <w:rPr>
+          <w:rStyle w:val="CommentReference"/>
+        </w:rPr>
+        <w:annotationRef/>
+      </w:r>
+      <w:r>
+        <w:t>TODO</w:t>
+      </w:r>
+    </w:p>
+  </w:comment>
+  <w:comment w:id="17" w:author="Joshua Cook" w:date="2021-02-03T09:21:00Z" w:initials="JHC">
+    <w:p>
+      <w:pPr>
+        <w:pStyle w:val="CommentText"/>
+      </w:pPr>
+      <w:r>
+        <w:rPr>
+          <w:rStyle w:val="CommentReference"/>
+        </w:rPr>
+        <w:annotationRef/>
+      </w:r>
+      <w:r>
+        <w:t>TODO</w:t>
+      </w:r>
+    </w:p>
+  </w:comment>
+  <w:comment w:id="18" w:author="Joshua Cook" w:date="2021-02-03T09:23:00Z" w:initials="JHC">
+    <w:p>
+      <w:pPr>
+        <w:pStyle w:val="CommentText"/>
+      </w:pPr>
+      <w:r>
+        <w:rPr>
+          <w:rStyle w:val="CommentReference"/>
+        </w:rPr>
+        <w:annotationRef/>
+      </w:r>
+      <w:r>
+        <w:t>TODO</w:t>
+      </w:r>
+    </w:p>
+  </w:comment>
+  <w:comment w:id="19" w:author="Joshua Cook" w:date="2021-02-03T09:27:00Z" w:initials="JHC">
+    <w:p>
+      <w:pPr>
+        <w:pStyle w:val="CommentText"/>
+      </w:pPr>
+      <w:r>
+        <w:rPr>
+          <w:rStyle w:val="CommentReference"/>
+        </w:rPr>
+        <w:annotationRef/>
+      </w:r>
+      <w:r>
+        <w:t>TODO</w:t>
+      </w:r>
+    </w:p>
+  </w:comment>
+  <w:comment w:id="20" w:author="Joshua Cook" w:date="2021-02-03T09:27:00Z" w:initials="JHC">
     <w:p>
       <w:pPr>
         <w:pStyle w:val="CommentText"/>
@@ -2532,6 +2672,10 @@
 
 <file path=word/commentsExtended.xml><?xml version="1.0" encoding="utf-8"?>
 <w15:commentsEx xmlns:wpc="http://schemas.microsoft.com/office/word/2010/wordprocessingCanvas" xmlns:cx="http://schemas.microsoft.com/office/drawing/2014/chartex" xmlns:cx1="http://schemas.microsoft.com/office/drawing/2015/9/8/chartex" xmlns:cx2="http://schemas.microsoft.com/office/drawing/2015/10/21/chartex" xmlns:cx3="http://schemas.microsoft.com/office/drawing/2016/5/9/chartex" xmlns:cx4="http://schemas.microsoft.com/office/drawing/2016/5/10/chartex" xmlns:cx5="http://schemas.microsoft.com/office/drawing/2016/5/11/chartex" xmlns:cx6="http://schemas.microsoft.com/office/drawing/2016/5/12/chartex" xmlns:cx7="http://schemas.microsoft.com/office/drawing/2016/5/13/chartex" xmlns:cx8="http://schemas.microsoft.com/office/drawing/2016/5/14/chartex" xmlns:mc="http://schemas.openxmlformats.org/markup-compatibility/2006" xmlns:aink="http://schemas.microsoft.com/office/drawing/2016/ink" xmlns:am3d="http://schemas.microsoft.com/office/drawing/2017/model3d" xmlns:o="urn:schemas-microsoft-com:office:office" xmlns:r="http://schemas.openxmlformats.org/officeDocument/2006/relationships" xmlns:m="http://schemas.openxmlformats.org/officeDocument/2006/math" xmlns:v="urn:schemas-microsoft-com:vml" xmlns:wp14="http://schemas.microsoft.com/office/word/2010/wordprocessingDrawing" xmlns:wp="http://schemas.openxmlformats.org/drawingml/2006/wordprocessingDrawing" xmlns:w10="urn:schemas-microsoft-com:office:word" xmlns:w="http://schemas.openxmlformats.org/wordprocessingml/2006/main" xmlns:w14="http://schemas.microsoft.com/office/word/2010/wordml" xmlns:w15="http://schemas.microsoft.com/office/word/2012/wordml" xmlns:w16cex="http://schemas.microsoft.com/office/word/2018/wordml/cex" xmlns:w16cid="http://schemas.microsoft.com/office/word/2016/wordml/cid" xmlns:w16="http://schemas.microsoft.com/office/word/2018/wordml" xmlns:w16se="http://schemas.microsoft.com/office/word/2015/wordml/symex" xmlns:wpg="http://schemas.microsoft.com/office/word/2010/wordprocessingGroup" xmlns:wpi="http://schemas.microsoft.com/office/word/2010/wordprocessingInk" xmlns:wne="http://schemas.microsoft.com/office/word/2006/wordml" xmlns:wps="http://schemas.microsoft.com/office/word/2010/wordprocessingShape" mc:Ignorable="w14 w15 w16se w16cid w16 w16cex wp14">
+  <w15:commentEx w15:paraId="6E4B521E" w15:done="0"/>
+  <w15:commentEx w15:paraId="0A83E09F" w15:done="0"/>
+  <w15:commentEx w15:paraId="1525990F" w15:done="0"/>
+  <w15:commentEx w15:paraId="3FEABA90" w15:done="0"/>
   <w15:commentEx w15:paraId="6A583ACC" w15:done="0"/>
   <w15:commentEx w15:paraId="7DBC71DB" w15:done="0"/>
   <w15:commentEx w15:paraId="10C1526E" w15:done="0"/>
@@ -2553,6 +2697,10 @@
 
 <file path=word/commentsExtensible.xml><?xml version="1.0" encoding="utf-8"?>
 <w16cex:commentsExtensible xmlns:wpc="http://schemas.microsoft.com/office/word/2010/wordprocessingCanvas" xmlns:cx="http://schemas.microsoft.com/office/drawing/2014/chartex" xmlns:cx1="http://schemas.microsoft.com/office/drawing/2015/9/8/chartex" xmlns:cx2="http://schemas.microsoft.com/office/drawing/2015/10/21/chartex" xmlns:cx3="http://schemas.microsoft.com/office/drawing/2016/5/9/chartex" xmlns:cx4="http://schemas.microsoft.com/office/drawing/2016/5/10/chartex" xmlns:cx5="http://schemas.microsoft.com/office/drawing/2016/5/11/chartex" xmlns:cx6="http://schemas.microsoft.com/office/drawing/2016/5/12/chartex" xmlns:cx7="http://schemas.microsoft.com/office/drawing/2016/5/13/chartex" xmlns:cx8="http://schemas.microsoft.com/office/drawing/2016/5/14/chartex" xmlns:mc="http://schemas.openxmlformats.org/markup-compatibility/2006" xmlns:aink="http://schemas.microsoft.com/office/drawing/2016/ink" xmlns:am3d="http://schemas.microsoft.com/office/drawing/2017/model3d" xmlns:o="urn:schemas-microsoft-com:office:office" xmlns:r="http://schemas.openxmlformats.org/officeDocument/2006/relationships" xmlns:m="http://schemas.openxmlformats.org/officeDocument/2006/math" xmlns:v="urn:schemas-microsoft-com:vml" xmlns:wp14="http://schemas.microsoft.com/office/word/2010/wordprocessingDrawing" xmlns:wp="http://schemas.openxmlformats.org/drawingml/2006/wordprocessingDrawing" xmlns:w10="urn:schemas-microsoft-com:office:word" xmlns:w="http://schemas.openxmlformats.org/wordprocessingml/2006/main" xmlns:w14="http://schemas.microsoft.com/office/word/2010/wordml" xmlns:w15="http://schemas.microsoft.com/office/word/2012/wordml" xmlns:w16cex="http://schemas.microsoft.com/office/word/2018/wordml/cex" xmlns:w16cid="http://schemas.microsoft.com/office/word/2016/wordml/cid" xmlns:w16="http://schemas.microsoft.com/office/word/2018/wordml" xmlns:w16se="http://schemas.microsoft.com/office/word/2015/wordml/symex" xmlns:wpg="http://schemas.microsoft.com/office/word/2010/wordprocessingGroup" xmlns:wpi="http://schemas.microsoft.com/office/word/2010/wordprocessingInk" xmlns:wne="http://schemas.microsoft.com/office/word/2006/wordml" xmlns:wps="http://schemas.microsoft.com/office/word/2010/wordprocessingShape" mc:Ignorable="w14 w15 w16se w16cid w16 w16cex wp14">
+  <w16cex:commentExtensible w16cex:durableId="23C4F5F5" w16cex:dateUtc="2021-02-03T15:14:00Z"/>
+  <w16cex:commentExtensible w16cex:durableId="23C4F600" w16cex:dateUtc="2021-02-03T15:14:00Z"/>
+  <w16cex:commentExtensible w16cex:durableId="23C4F6AA" w16cex:dateUtc="2021-02-03T15:14:00Z"/>
+  <w16cex:commentExtensible w16cex:durableId="23C4F6E7" w16cex:dateUtc="2021-02-03T15:18:00Z"/>
   <w16cex:commentExtensible w16cex:durableId="23C4E408" w16cex:dateUtc="2021-02-03T13:57:00Z"/>
   <w16cex:commentExtensible w16cex:durableId="23C4E3FB" w16cex:dateUtc="2021-02-03T13:57:00Z"/>
   <w16cex:commentExtensible w16cex:durableId="23C4E5E4" w16cex:dateUtc="2021-02-03T14:05:00Z"/>
@@ -2574,6 +2722,10 @@
 
 <file path=word/commentsIds.xml><?xml version="1.0" encoding="utf-8"?>
 <w16cid:commentsIds xmlns:wpc="http://schemas.microsoft.com/office/word/2010/wordprocessingCanvas" xmlns:cx="http://schemas.microsoft.com/office/drawing/2014/chartex" xmlns:cx1="http://schemas.microsoft.com/office/drawing/2015/9/8/chartex" xmlns:cx2="http://schemas.microsoft.com/office/drawing/2015/10/21/chartex" xmlns:cx3="http://schemas.microsoft.com/office/drawing/2016/5/9/chartex" xmlns:cx4="http://schemas.microsoft.com/office/drawing/2016/5/10/chartex" xmlns:cx5="http://schemas.microsoft.com/office/drawing/2016/5/11/chartex" xmlns:cx6="http://schemas.microsoft.com/office/drawing/2016/5/12/chartex" xmlns:cx7="http://schemas.microsoft.com/office/drawing/2016/5/13/chartex" xmlns:cx8="http://schemas.microsoft.com/office/drawing/2016/5/14/chartex" xmlns:mc="http://schemas.openxmlformats.org/markup-compatibility/2006" xmlns:aink="http://schemas.microsoft.com/office/drawing/2016/ink" xmlns:am3d="http://schemas.microsoft.com/office/drawing/2017/model3d" xmlns:o="urn:schemas-microsoft-com:office:office" xmlns:r="http://schemas.openxmlformats.org/officeDocument/2006/relationships" xmlns:m="http://schemas.openxmlformats.org/officeDocument/2006/math" xmlns:v="urn:schemas-microsoft-com:vml" xmlns:wp14="http://schemas.microsoft.com/office/word/2010/wordprocessingDrawing" xmlns:wp="http://schemas.openxmlformats.org/drawingml/2006/wordprocessingDrawing" xmlns:w10="urn:schemas-microsoft-com:office:word" xmlns:w="http://schemas.openxmlformats.org/wordprocessingml/2006/main" xmlns:w14="http://schemas.microsoft.com/office/word/2010/wordml" xmlns:w15="http://schemas.microsoft.com/office/word/2012/wordml" xmlns:w16cex="http://schemas.microsoft.com/office/word/2018/wordml/cex" xmlns:w16cid="http://schemas.microsoft.com/office/word/2016/wordml/cid" xmlns:w16="http://schemas.microsoft.com/office/word/2018/wordml" xmlns:w16se="http://schemas.microsoft.com/office/word/2015/wordml/symex" xmlns:wpg="http://schemas.microsoft.com/office/word/2010/wordprocessingGroup" xmlns:wpi="http://schemas.microsoft.com/office/word/2010/wordprocessingInk" xmlns:wne="http://schemas.microsoft.com/office/word/2006/wordml" xmlns:wps="http://schemas.microsoft.com/office/word/2010/wordprocessingShape" mc:Ignorable="w14 w15 w16se w16cid w16 w16cex wp14">
+  <w16cid:commentId w16cid:paraId="6E4B521E" w16cid:durableId="23C4F5F5"/>
+  <w16cid:commentId w16cid:paraId="0A83E09F" w16cid:durableId="23C4F600"/>
+  <w16cid:commentId w16cid:paraId="1525990F" w16cid:durableId="23C4F6AA"/>
+  <w16cid:commentId w16cid:paraId="3FEABA90" w16cid:durableId="23C4F6E7"/>
   <w16cid:commentId w16cid:paraId="6A583ACC" w16cid:durableId="23C4E408"/>
   <w16cid:commentId w16cid:paraId="7DBC71DB" w16cid:durableId="23C4E3FB"/>
   <w16cid:commentId w16cid:paraId="10C1526E" w16cid:durableId="23C4E5E4"/>
@@ -3961,6 +4113,7 @@
     <w:lsdException w:name="HTML Sample" w:semiHidden="1" w:unhideWhenUsed="1"/>
     <w:lsdException w:name="HTML Typewriter" w:semiHidden="1" w:unhideWhenUsed="1"/>
     <w:lsdException w:name="HTML Variable" w:semiHidden="1" w:unhideWhenUsed="1"/>
+    <w:lsdException w:name="Normal Table" w:semiHidden="1" w:unhideWhenUsed="1"/>
     <w:lsdException w:name="annotation subject" w:semiHidden="1" w:unhideWhenUsed="1"/>
     <w:lsdException w:name="No List" w:semiHidden="1" w:unhideWhenUsed="1"/>
     <w:lsdException w:name="Outline List 1" w:semiHidden="1" w:unhideWhenUsed="1"/>
@@ -4003,8 +4156,11 @@
     <w:lsdException w:name="Table Contemporary" w:semiHidden="1" w:unhideWhenUsed="1"/>
     <w:lsdException w:name="Table Elegant" w:semiHidden="1" w:unhideWhenUsed="1"/>
     <w:lsdException w:name="Table Professional" w:semiHidden="1" w:unhideWhenUsed="1"/>
+    <w:lsdException w:name="Table Subtle 1" w:semiHidden="1" w:unhideWhenUsed="1"/>
     <w:lsdException w:name="Table Subtle 2" w:semiHidden="1" w:unhideWhenUsed="1"/>
     <w:lsdException w:name="Table Web 1" w:semiHidden="1" w:unhideWhenUsed="1"/>
+    <w:lsdException w:name="Table Web 2" w:semiHidden="1" w:unhideWhenUsed="1"/>
+    <w:lsdException w:name="Table Web 3" w:semiHidden="1" w:unhideWhenUsed="1"/>
     <w:lsdException w:name="Balloon Text" w:semiHidden="1" w:unhideWhenUsed="1"/>
     <w:lsdException w:name="Table Grid" w:uiPriority="39"/>
     <w:lsdException w:name="Table Theme" w:semiHidden="1" w:unhideWhenUsed="1"/>
@@ -4609,6 +4765,16 @@
       <w:shd w:val="clear" w:color="auto" w:fill="E1DFDD"/>
     </w:rPr>
   </w:style>
+  <w:style w:type="paragraph" w:customStyle="1" w:styleId="Responsenoborder">
+    <w:name w:val="Response (no border)"/>
+    <w:basedOn w:val="Normal"/>
+    <w:qFormat/>
+    <w:rsid w:val="00340453"/>
+    <w:rPr>
+      <w:rFonts w:ascii="Helvetica" w:hAnsi="Helvetica"/>
+      <w:color w:val="2F5496" w:themeColor="accent5" w:themeShade="BF"/>
+    </w:rPr>
+  </w:style>
 </w:styles>
 </file>
 
@@ -4874,28 +5040,28 @@
 </file>
 
 <file path=customXml/item1.xml><?xml version="1.0" encoding="utf-8"?>
+<b:Sources xmlns:b="http://schemas.openxmlformats.org/officeDocument/2006/bibliography" xmlns="http://schemas.openxmlformats.org/officeDocument/2006/bibliography" SelectedStyle="/APASixthEditionOfficeOnline.xsl" StyleName="APA" Version="6"/>
+</file>
+
+<file path=customXml/item2.xml><?xml version="1.0" encoding="utf-8"?>
 <go:gDocsCustomXmlDataStorage xmlns:go="http://customooxmlschemas.google.com/" xmlns:r="http://schemas.openxmlformats.org/officeDocument/2006/relationships">
   <go:docsCustomData xmlns:go="http://customooxmlschemas.google.com/" roundtripDataSignature="AMtx7mixiIisTA6QLz+v9HOmpK9KL5ZrEg==">AMUW2mW76USSLWg3koRA2Ampv5Y5X0tr/WQQN0OtyI+24AFlHO3wAhZJ4AitFf2cvNJjTJSz4gleiSYiIcFv9x64I8Jq4sJfMt2jybkIcgH1yCi87J686gq0w0ffbYDBSzp8EyspoHdX</go:docsCustomData>
 </go:gDocsCustomXmlDataStorage>
 </file>
 
-<file path=customXml/item2.xml><?xml version="1.0" encoding="utf-8"?>
-<b:Sources xmlns:b="http://schemas.openxmlformats.org/officeDocument/2006/bibliography" xmlns="http://schemas.openxmlformats.org/officeDocument/2006/bibliography" SelectedStyle="/APASixthEditionOfficeOnline.xsl" StyleName="APA" Version="6"/>
+<file path=customXml/itemProps1.xml><?xml version="1.0" encoding="utf-8"?>
+<ds:datastoreItem xmlns:ds="http://schemas.openxmlformats.org/officeDocument/2006/customXml" ds:itemID="{A51B3ECA-A967-6840-8CEF-0D1C9F4FB4FA}">
+  <ds:schemaRefs>
+    <ds:schemaRef ds:uri="http://schemas.openxmlformats.org/officeDocument/2006/bibliography"/>
+  </ds:schemaRefs>
+</ds:datastoreItem>
 </file>
 
-<file path=customXml/itemProps1.xml><?xml version="1.0" encoding="utf-8"?>
+<file path=customXml/itemProps2.xml><?xml version="1.0" encoding="utf-8"?>
 <ds:datastoreItem xmlns:ds="http://schemas.openxmlformats.org/officeDocument/2006/customXml" ds:itemID="{11111111-1234-1234-1234-123412341234}">
   <ds:schemaRefs>
     <ds:schemaRef ds:uri="http://customooxmlschemas.google.com/"/>
     <ds:schemaRef ds:uri="http://schemas.openxmlformats.org/officeDocument/2006/relationships"/>
   </ds:schemaRefs>
 </ds:datastoreItem>
-</file>
-
-<file path=customXml/itemProps2.xml><?xml version="1.0" encoding="utf-8"?>
-<ds:datastoreItem xmlns:ds="http://schemas.openxmlformats.org/officeDocument/2006/customXml" ds:itemID="{A51B3ECA-A967-6840-8CEF-0D1C9F4FB4FA}">
-  <ds:schemaRefs>
-    <ds:schemaRef ds:uri="http://schemas.openxmlformats.org/officeDocument/2006/bibliography"/>
-  </ds:schemaRefs>
-</ds:datastoreItem>
 </file>
</xml_diff>

<commit_message>
fix: incorrect indication of p-values in allele-spec dep. box-plots - initially: showing pairwise t-test p-values - fix: show p-values for one-vs-all t-tests - changes to `stats_boxplot()` function that may break other pieces
</commit_message>
<xml_diff>
--- a/paper/submission/03/submission-2-comments/JHC-NCOMMS-20-25443A_extended_comments_1612303594_19.docx
+++ b/paper/submission/03/submission-2-comments/JHC-NCOMMS-20-25443A_extended_comments_1612303594_19.docx
@@ -390,6 +390,7 @@
               <w:pStyle w:val="Responsenoborder"/>
             </w:pPr>
             <w:commentRangeStart w:id="0"/>
+            <w:commentRangeStart w:id="1"/>
             <w:r>
               <w:t>The requested changes have been made.</w:t>
             </w:r>
@@ -401,6 +402,15 @@
                 <w:color w:val="auto"/>
               </w:rPr>
               <w:commentReference w:id="0"/>
+            </w:r>
+            <w:commentRangeEnd w:id="1"/>
+            <w:r>
+              <w:rPr>
+                <w:rStyle w:val="CommentReference"/>
+                <w:rFonts w:ascii="Calibri" w:hAnsi="Calibri"/>
+                <w:color w:val="auto"/>
+              </w:rPr>
+              <w:commentReference w:id="1"/>
             </w:r>
           </w:p>
         </w:tc>
@@ -634,7 +644,7 @@
             <w:pPr>
               <w:pStyle w:val="Responsenoborder"/>
             </w:pPr>
-            <w:commentRangeStart w:id="1"/>
+            <w:commentRangeStart w:id="2"/>
             <w:r>
               <w:t xml:space="preserve">(These are the same </w:t>
             </w:r>
@@ -651,14 +661,14 @@
             <w:r>
               <w:t>. I think “Fig 1c” in point 2 is referring to Supp. Fig 2.)</w:t>
             </w:r>
-            <w:commentRangeEnd w:id="1"/>
+            <w:commentRangeEnd w:id="2"/>
             <w:r>
               <w:rPr>
                 <w:rStyle w:val="CommentReference"/>
                 <w:rFonts w:ascii="Calibri" w:hAnsi="Calibri"/>
                 <w:color w:val="auto"/>
               </w:rPr>
-              <w:commentReference w:id="1"/>
+              <w:commentReference w:id="2"/>
             </w:r>
           </w:p>
         </w:tc>
@@ -802,18 +812,18 @@
             <w:pPr>
               <w:pStyle w:val="Responsenoborder"/>
             </w:pPr>
-            <w:commentRangeStart w:id="2"/>
+            <w:commentRangeStart w:id="3"/>
             <w:r>
               <w:t>The requested changes have been made.</w:t>
             </w:r>
-            <w:commentRangeEnd w:id="2"/>
+            <w:commentRangeEnd w:id="3"/>
             <w:r>
               <w:rPr>
                 <w:rStyle w:val="CommentReference"/>
                 <w:rFonts w:ascii="Calibri" w:hAnsi="Calibri"/>
                 <w:color w:val="auto"/>
               </w:rPr>
-              <w:commentReference w:id="2"/>
+              <w:commentReference w:id="3"/>
             </w:r>
           </w:p>
         </w:tc>
@@ -967,18 +977,18 @@
             <w:pPr>
               <w:pStyle w:val="Responsenoborder"/>
             </w:pPr>
-            <w:commentRangeStart w:id="3"/>
+            <w:commentRangeStart w:id="4"/>
             <w:r>
               <w:t>The appropriate links and DOI numbers have been added to the “Data Availability” section and all data is publicly available.</w:t>
             </w:r>
-            <w:commentRangeEnd w:id="3"/>
+            <w:commentRangeEnd w:id="4"/>
             <w:r>
               <w:rPr>
                 <w:rStyle w:val="CommentReference"/>
                 <w:rFonts w:ascii="Calibri" w:hAnsi="Calibri"/>
                 <w:color w:val="auto"/>
               </w:rPr>
-              <w:commentReference w:id="3"/>
+              <w:commentReference w:id="4"/>
             </w:r>
           </w:p>
         </w:tc>
@@ -988,8 +998,8 @@
       <w:pPr>
         <w:pStyle w:val="Editor"/>
       </w:pPr>
-      <w:bookmarkStart w:id="4" w:name="_heading=h.gjdgxs" w:colFirst="0" w:colLast="0"/>
-      <w:bookmarkEnd w:id="4"/>
+      <w:bookmarkStart w:id="5" w:name="_heading=h.gjdgxs" w:colFirst="0" w:colLast="0"/>
+      <w:bookmarkEnd w:id="5"/>
     </w:p>
     <w:p>
       <w:pPr>
@@ -1054,18 +1064,18 @@
       <w:pPr>
         <w:pStyle w:val="Response"/>
       </w:pPr>
-      <w:commentRangeStart w:id="5"/>
+      <w:commentRangeStart w:id="6"/>
       <w:r>
         <w:t>The requested changes have been implemented and an updated Editorial Policy Checklist has been included in the resubmission.</w:t>
       </w:r>
-      <w:commentRangeEnd w:id="5"/>
+      <w:commentRangeEnd w:id="6"/>
       <w:r>
         <w:rPr>
           <w:rStyle w:val="CommentReference"/>
           <w:rFonts w:ascii="Calibri" w:hAnsi="Calibri"/>
           <w:color w:val="auto"/>
         </w:rPr>
-        <w:commentReference w:id="5"/>
+        <w:commentReference w:id="6"/>
       </w:r>
     </w:p>
     <w:p>
@@ -1094,18 +1104,18 @@
       <w:pPr>
         <w:pStyle w:val="Response"/>
       </w:pPr>
-      <w:commentRangeStart w:id="6"/>
+      <w:commentRangeStart w:id="7"/>
       <w:r>
         <w:t>The requested changes have been implemented and an updated Reporting Summary has been included in the resubmission.</w:t>
       </w:r>
-      <w:commentRangeEnd w:id="6"/>
+      <w:commentRangeEnd w:id="7"/>
       <w:r>
         <w:rPr>
           <w:rStyle w:val="CommentReference"/>
           <w:rFonts w:ascii="Calibri" w:hAnsi="Calibri"/>
           <w:color w:val="auto"/>
         </w:rPr>
-        <w:commentReference w:id="6"/>
+        <w:commentReference w:id="7"/>
       </w:r>
     </w:p>
     <w:p>
@@ -1225,18 +1235,18 @@
       <w:pPr>
         <w:pStyle w:val="Response"/>
       </w:pPr>
-      <w:commentRangeStart w:id="7"/>
+      <w:commentRangeStart w:id="8"/>
       <w:r>
         <w:t>The abstract has been adjusted to use the phrase “Here were report” and the current work is now in the present tense.</w:t>
       </w:r>
-      <w:commentRangeEnd w:id="7"/>
+      <w:commentRangeEnd w:id="8"/>
       <w:r>
         <w:rPr>
           <w:rStyle w:val="CommentReference"/>
           <w:rFonts w:ascii="Calibri" w:hAnsi="Calibri"/>
           <w:color w:val="auto"/>
         </w:rPr>
-        <w:commentReference w:id="7"/>
+        <w:commentReference w:id="8"/>
       </w:r>
     </w:p>
     <w:p>
@@ -1259,7 +1269,7 @@
       <w:pPr>
         <w:pStyle w:val="Response"/>
       </w:pPr>
-      <w:commentRangeStart w:id="8"/>
+      <w:commentRangeStart w:id="9"/>
       <w:r>
         <w:t xml:space="preserve">Need to add Abstract and Introduction headings. </w:t>
       </w:r>
@@ -1271,14 +1281,14 @@
       <w:r>
         <w:t>Check that the Data Availability, Code Availability, etc. are subheadings of Methods.</w:t>
       </w:r>
-      <w:commentRangeEnd w:id="8"/>
+      <w:commentRangeEnd w:id="9"/>
       <w:r>
         <w:rPr>
           <w:rStyle w:val="CommentReference"/>
           <w:rFonts w:ascii="Calibri" w:hAnsi="Calibri"/>
           <w:color w:val="auto"/>
         </w:rPr>
-        <w:commentReference w:id="8"/>
+        <w:commentReference w:id="9"/>
       </w:r>
     </w:p>
     <w:p>
@@ -1301,18 +1311,18 @@
       <w:pPr>
         <w:pStyle w:val="Response"/>
       </w:pPr>
-      <w:commentRangeStart w:id="9"/>
+      <w:commentRangeStart w:id="10"/>
       <w:r>
         <w:t>I can’t recall any use of this anti-pattern, but need to check.</w:t>
       </w:r>
-      <w:commentRangeEnd w:id="9"/>
+      <w:commentRangeEnd w:id="10"/>
       <w:r>
         <w:rPr>
           <w:rStyle w:val="CommentReference"/>
           <w:rFonts w:ascii="Calibri" w:hAnsi="Calibri"/>
           <w:color w:val="auto"/>
         </w:rPr>
-        <w:commentReference w:id="9"/>
+        <w:commentReference w:id="10"/>
       </w:r>
     </w:p>
     <w:p>
@@ -1327,18 +1337,18 @@
       <w:pPr>
         <w:pStyle w:val="Response"/>
       </w:pPr>
-      <w:commentRangeStart w:id="10"/>
+      <w:commentRangeStart w:id="11"/>
       <w:r>
         <w:t>I need to make genes names in figures italics.</w:t>
       </w:r>
-      <w:commentRangeEnd w:id="10"/>
+      <w:commentRangeEnd w:id="11"/>
       <w:r>
         <w:rPr>
           <w:rStyle w:val="CommentReference"/>
           <w:rFonts w:ascii="Calibri" w:hAnsi="Calibri"/>
           <w:color w:val="auto"/>
         </w:rPr>
-        <w:commentReference w:id="10"/>
+        <w:commentReference w:id="11"/>
       </w:r>
     </w:p>
     <w:p>
@@ -1353,19 +1363,19 @@
       <w:pPr>
         <w:pStyle w:val="Response"/>
       </w:pPr>
-      <w:commentRangeStart w:id="11"/>
+      <w:commentRangeStart w:id="12"/>
       <w:r>
         <w:lastRenderedPageBreak/>
         <w:t>Check that I use this for “log(p-values)” and need to fix the Chi in Chi-squared in figure 2.</w:t>
       </w:r>
-      <w:commentRangeEnd w:id="11"/>
+      <w:commentRangeEnd w:id="12"/>
       <w:r>
         <w:rPr>
           <w:rStyle w:val="CommentReference"/>
           <w:rFonts w:ascii="Calibri" w:hAnsi="Calibri"/>
           <w:color w:val="auto"/>
         </w:rPr>
-        <w:commentReference w:id="11"/>
+        <w:commentReference w:id="12"/>
       </w:r>
     </w:p>
     <w:p>
@@ -1394,18 +1404,18 @@
       <w:pPr>
         <w:pStyle w:val="Response"/>
       </w:pPr>
-      <w:commentRangeStart w:id="12"/>
+      <w:commentRangeStart w:id="13"/>
       <w:r>
         <w:t>Read through all of the Methods sections and fill them out with all details. I think this is specifically referencing the mutational signature portion.</w:t>
       </w:r>
-      <w:commentRangeEnd w:id="12"/>
+      <w:commentRangeEnd w:id="13"/>
       <w:r>
         <w:rPr>
           <w:rStyle w:val="CommentReference"/>
           <w:rFonts w:ascii="Calibri" w:hAnsi="Calibri"/>
           <w:color w:val="auto"/>
         </w:rPr>
-        <w:commentReference w:id="12"/>
+        <w:commentReference w:id="13"/>
       </w:r>
     </w:p>
     <w:p>
@@ -1742,18 +1752,18 @@
       <w:pPr>
         <w:pStyle w:val="Response"/>
       </w:pPr>
-      <w:commentRangeStart w:id="13"/>
+      <w:commentRangeStart w:id="14"/>
       <w:r>
         <w:t>Some comments on the data after I have decided what to do…</w:t>
       </w:r>
-      <w:commentRangeEnd w:id="13"/>
+      <w:commentRangeEnd w:id="14"/>
       <w:r>
         <w:rPr>
           <w:rStyle w:val="CommentReference"/>
           <w:rFonts w:ascii="Calibri" w:hAnsi="Calibri"/>
           <w:color w:val="auto"/>
         </w:rPr>
-        <w:commentReference w:id="13"/>
+        <w:commentReference w:id="14"/>
       </w:r>
     </w:p>
     <w:p>
@@ -1864,18 +1874,18 @@
       <w:pPr>
         <w:pStyle w:val="Response"/>
       </w:pPr>
-      <w:commentRangeStart w:id="14"/>
+      <w:commentRangeStart w:id="15"/>
       <w:r>
         <w:t>Make a DOI for the GitHub repo and cite it in the paper.</w:t>
       </w:r>
-      <w:commentRangeEnd w:id="14"/>
+      <w:commentRangeEnd w:id="15"/>
       <w:r>
         <w:rPr>
           <w:rStyle w:val="CommentReference"/>
           <w:rFonts w:ascii="Calibri" w:hAnsi="Calibri"/>
           <w:color w:val="auto"/>
         </w:rPr>
-        <w:commentReference w:id="14"/>
+        <w:commentReference w:id="15"/>
       </w:r>
     </w:p>
     <w:p>
@@ -1914,18 +1924,18 @@
       <w:pPr>
         <w:pStyle w:val="Response"/>
       </w:pPr>
-      <w:commentRangeStart w:id="15"/>
+      <w:commentRangeStart w:id="16"/>
       <w:r>
         <w:t>Need to fix this. Maybe point out that it is in their instructions?</w:t>
       </w:r>
-      <w:commentRangeEnd w:id="15"/>
+      <w:commentRangeEnd w:id="16"/>
       <w:r>
         <w:rPr>
           <w:rStyle w:val="CommentReference"/>
           <w:rFonts w:ascii="Calibri" w:hAnsi="Calibri"/>
           <w:color w:val="auto"/>
         </w:rPr>
-        <w:commentReference w:id="15"/>
+        <w:commentReference w:id="16"/>
       </w:r>
     </w:p>
     <w:p>
@@ -1940,18 +1950,18 @@
       <w:pPr>
         <w:pStyle w:val="Response"/>
       </w:pPr>
-      <w:commentRangeStart w:id="16"/>
+      <w:commentRangeStart w:id="17"/>
       <w:r>
         <w:t>Check this and make any necessary changes.</w:t>
       </w:r>
-      <w:commentRangeEnd w:id="16"/>
+      <w:commentRangeEnd w:id="17"/>
       <w:r>
         <w:rPr>
           <w:rStyle w:val="CommentReference"/>
           <w:rFonts w:ascii="Calibri" w:hAnsi="Calibri"/>
           <w:color w:val="auto"/>
         </w:rPr>
-        <w:commentReference w:id="16"/>
+        <w:commentReference w:id="17"/>
       </w:r>
     </w:p>
     <w:p>
@@ -1988,19 +1998,19 @@
       <w:pPr>
         <w:pStyle w:val="Response"/>
       </w:pPr>
-      <w:commentRangeStart w:id="17"/>
+      <w:commentRangeStart w:id="18"/>
       <w:r>
         <w:lastRenderedPageBreak/>
         <w:t>We have double-checked the Supplementary Figures and ensured the validity of the figure legends.</w:t>
       </w:r>
-      <w:commentRangeEnd w:id="17"/>
+      <w:commentRangeEnd w:id="18"/>
       <w:r>
         <w:rPr>
           <w:rStyle w:val="CommentReference"/>
           <w:rFonts w:ascii="Calibri" w:hAnsi="Calibri"/>
           <w:color w:val="auto"/>
         </w:rPr>
-        <w:commentReference w:id="17"/>
+        <w:commentReference w:id="18"/>
       </w:r>
     </w:p>
     <w:p>
@@ -2021,19 +2031,7 @@
           <w:rPr>
             <w:rStyle w:val="Hyperlink"/>
           </w:rPr>
-          <w:t>https://www.nature.com/documents/ncomms-example-source-da</w:t>
-        </w:r>
-        <w:r>
-          <w:rPr>
-            <w:rStyle w:val="Hyperlink"/>
-          </w:rPr>
-          <w:t>t</w:t>
-        </w:r>
-        <w:r>
-          <w:rPr>
-            <w:rStyle w:val="Hyperlink"/>
-          </w:rPr>
-          <w:t>a.xlsx</w:t>
+          <w:t>https://www.nature.com/documents/ncomms-example-source-data.xlsx</w:t>
         </w:r>
       </w:hyperlink>
     </w:p>
@@ -2074,7 +2072,7 @@
       <w:pPr>
         <w:pStyle w:val="Response"/>
       </w:pPr>
-      <w:commentRangeStart w:id="18"/>
+      <w:commentRangeStart w:id="19"/>
       <w:r>
         <w:t xml:space="preserve">I need to make this. Think REALLY hard about </w:t>
       </w:r>
@@ -2084,14 +2082,14 @@
       <w:r>
         <w:t>he desired format and way of doing this.</w:t>
       </w:r>
-      <w:commentRangeEnd w:id="18"/>
+      <w:commentRangeEnd w:id="19"/>
       <w:r>
         <w:rPr>
           <w:rStyle w:val="CommentReference"/>
           <w:rFonts w:ascii="Calibri" w:hAnsi="Calibri"/>
           <w:color w:val="auto"/>
         </w:rPr>
-        <w:commentReference w:id="18"/>
+        <w:commentReference w:id="19"/>
       </w:r>
     </w:p>
     <w:p>
@@ -2114,18 +2112,18 @@
       <w:pPr>
         <w:pStyle w:val="Response"/>
       </w:pPr>
-      <w:commentRangeStart w:id="19"/>
+      <w:commentRangeStart w:id="20"/>
       <w:r>
         <w:t>The tables have been renamed to Supplementary Data 1, etc.</w:t>
       </w:r>
-      <w:commentRangeEnd w:id="19"/>
+      <w:commentRangeEnd w:id="20"/>
       <w:r>
         <w:rPr>
           <w:rStyle w:val="CommentReference"/>
           <w:rFonts w:ascii="Calibri" w:hAnsi="Calibri"/>
           <w:color w:val="auto"/>
         </w:rPr>
-        <w:commentReference w:id="19"/>
+        <w:commentReference w:id="20"/>
       </w:r>
     </w:p>
     <w:p>
@@ -2143,18 +2141,18 @@
       <w:pPr>
         <w:pStyle w:val="Response"/>
       </w:pPr>
-      <w:commentRangeStart w:id="20"/>
+      <w:commentRangeStart w:id="21"/>
       <w:r>
         <w:t>We have reduced the number of citations from 113 to X.</w:t>
       </w:r>
-      <w:commentRangeEnd w:id="20"/>
+      <w:commentRangeEnd w:id="21"/>
       <w:r>
         <w:rPr>
           <w:rStyle w:val="CommentReference"/>
           <w:rFonts w:ascii="Calibri" w:hAnsi="Calibri"/>
           <w:color w:val="auto"/>
         </w:rPr>
-        <w:commentReference w:id="20"/>
+        <w:commentReference w:id="21"/>
       </w:r>
     </w:p>
     <w:p/>
@@ -2360,7 +2358,7 @@
       </w:r>
     </w:p>
   </w:comment>
-  <w:comment w:id="1" w:author="Joshua Cook" w:date="2021-02-03T10:14:00Z" w:initials="JHC">
+  <w:comment w:id="1" w:author="Joshua Cook" w:date="2021-02-04T07:06:00Z" w:initials="JHC">
     <w:p>
       <w:pPr>
         <w:pStyle w:val="CommentText"/>
@@ -2372,7 +2370,7 @@
         <w:annotationRef/>
       </w:r>
       <w:r>
-        <w:t>TODO</w:t>
+        <w:t>I believe that bullet 2 is referring to Supp Figs.</w:t>
       </w:r>
     </w:p>
   </w:comment>
@@ -2392,7 +2390,7 @@
       </w:r>
     </w:p>
   </w:comment>
-  <w:comment w:id="3" w:author="Joshua Cook" w:date="2021-02-03T10:18:00Z" w:initials="JHC">
+  <w:comment w:id="3" w:author="Joshua Cook" w:date="2021-02-03T10:14:00Z" w:initials="JHC">
     <w:p>
       <w:pPr>
         <w:pStyle w:val="CommentText"/>
@@ -2408,7 +2406,7 @@
       </w:r>
     </w:p>
   </w:comment>
-  <w:comment w:id="5" w:author="Joshua Cook" w:date="2021-02-03T08:57:00Z" w:initials="JHC">
+  <w:comment w:id="4" w:author="Joshua Cook" w:date="2021-02-03T10:18:00Z" w:initials="JHC">
     <w:p>
       <w:pPr>
         <w:pStyle w:val="CommentText"/>
@@ -2436,30 +2434,30 @@
         <w:annotationRef/>
       </w:r>
       <w:r>
+        <w:t>TODO</w:t>
+      </w:r>
+    </w:p>
+  </w:comment>
+  <w:comment w:id="7" w:author="Joshua Cook" w:date="2021-02-03T08:57:00Z" w:initials="JHC">
+    <w:p>
+      <w:pPr>
+        <w:pStyle w:val="CommentText"/>
+      </w:pPr>
+      <w:r>
         <w:rPr>
           <w:rStyle w:val="CommentReference"/>
         </w:rPr>
+        <w:annotationRef/>
+      </w:r>
+      <w:r>
+        <w:rPr>
+          <w:rStyle w:val="CommentReference"/>
+        </w:rPr>
         <w:t>TODO</w:t>
       </w:r>
     </w:p>
   </w:comment>
-  <w:comment w:id="7" w:author="Joshua Cook" w:date="2021-02-03T09:05:00Z" w:initials="JHC">
-    <w:p>
-      <w:pPr>
-        <w:pStyle w:val="CommentText"/>
-      </w:pPr>
-      <w:r>
-        <w:rPr>
-          <w:rStyle w:val="CommentReference"/>
-        </w:rPr>
-        <w:annotationRef/>
-      </w:r>
-      <w:r>
-        <w:t>TODO</w:t>
-      </w:r>
-    </w:p>
-  </w:comment>
-  <w:comment w:id="8" w:author="Joshua Cook" w:date="2021-02-03T09:19:00Z" w:initials="JHC">
+  <w:comment w:id="8" w:author="Joshua Cook" w:date="2021-02-03T09:05:00Z" w:initials="JHC">
     <w:p>
       <w:pPr>
         <w:pStyle w:val="CommentText"/>
@@ -2555,7 +2553,7 @@
       </w:r>
     </w:p>
   </w:comment>
-  <w:comment w:id="14" w:author="Joshua Cook" w:date="2021-02-03T09:18:00Z" w:initials="JHC">
+  <w:comment w:id="14" w:author="Joshua Cook" w:date="2021-02-03T09:19:00Z" w:initials="JHC">
     <w:p>
       <w:pPr>
         <w:pStyle w:val="CommentText"/>
@@ -2571,7 +2569,7 @@
       </w:r>
     </w:p>
   </w:comment>
-  <w:comment w:id="15" w:author="Joshua Cook" w:date="2021-02-03T09:19:00Z" w:initials="JHC">
+  <w:comment w:id="15" w:author="Joshua Cook" w:date="2021-02-03T09:18:00Z" w:initials="JHC">
     <w:p>
       <w:pPr>
         <w:pStyle w:val="CommentText"/>
@@ -2603,7 +2601,7 @@
       </w:r>
     </w:p>
   </w:comment>
-  <w:comment w:id="17" w:author="Joshua Cook" w:date="2021-02-03T09:21:00Z" w:initials="JHC">
+  <w:comment w:id="17" w:author="Joshua Cook" w:date="2021-02-03T09:19:00Z" w:initials="JHC">
     <w:p>
       <w:pPr>
         <w:pStyle w:val="CommentText"/>
@@ -2619,7 +2617,7 @@
       </w:r>
     </w:p>
   </w:comment>
-  <w:comment w:id="18" w:author="Joshua Cook" w:date="2021-02-03T09:23:00Z" w:initials="JHC">
+  <w:comment w:id="18" w:author="Joshua Cook" w:date="2021-02-03T09:21:00Z" w:initials="JHC">
     <w:p>
       <w:pPr>
         <w:pStyle w:val="CommentText"/>
@@ -2635,7 +2633,7 @@
       </w:r>
     </w:p>
   </w:comment>
-  <w:comment w:id="19" w:author="Joshua Cook" w:date="2021-02-03T09:27:00Z" w:initials="JHC">
+  <w:comment w:id="19" w:author="Joshua Cook" w:date="2021-02-03T09:23:00Z" w:initials="JHC">
     <w:p>
       <w:pPr>
         <w:pStyle w:val="CommentText"/>
@@ -2652,6 +2650,22 @@
     </w:p>
   </w:comment>
   <w:comment w:id="20" w:author="Joshua Cook" w:date="2021-02-03T09:27:00Z" w:initials="JHC">
+    <w:p>
+      <w:pPr>
+        <w:pStyle w:val="CommentText"/>
+      </w:pPr>
+      <w:r>
+        <w:rPr>
+          <w:rStyle w:val="CommentReference"/>
+        </w:rPr>
+        <w:annotationRef/>
+      </w:r>
+      <w:r>
+        <w:t>TODO</w:t>
+      </w:r>
+    </w:p>
+  </w:comment>
+  <w:comment w:id="21" w:author="Joshua Cook" w:date="2021-02-03T09:27:00Z" w:initials="JHC">
     <w:p>
       <w:pPr>
         <w:pStyle w:val="CommentText"/>
@@ -2673,6 +2687,7 @@
 <file path=word/commentsExtended.xml><?xml version="1.0" encoding="utf-8"?>
 <w15:commentsEx xmlns:wpc="http://schemas.microsoft.com/office/word/2010/wordprocessingCanvas" xmlns:cx="http://schemas.microsoft.com/office/drawing/2014/chartex" xmlns:cx1="http://schemas.microsoft.com/office/drawing/2015/9/8/chartex" xmlns:cx2="http://schemas.microsoft.com/office/drawing/2015/10/21/chartex" xmlns:cx3="http://schemas.microsoft.com/office/drawing/2016/5/9/chartex" xmlns:cx4="http://schemas.microsoft.com/office/drawing/2016/5/10/chartex" xmlns:cx5="http://schemas.microsoft.com/office/drawing/2016/5/11/chartex" xmlns:cx6="http://schemas.microsoft.com/office/drawing/2016/5/12/chartex" xmlns:cx7="http://schemas.microsoft.com/office/drawing/2016/5/13/chartex" xmlns:cx8="http://schemas.microsoft.com/office/drawing/2016/5/14/chartex" xmlns:mc="http://schemas.openxmlformats.org/markup-compatibility/2006" xmlns:aink="http://schemas.microsoft.com/office/drawing/2016/ink" xmlns:am3d="http://schemas.microsoft.com/office/drawing/2017/model3d" xmlns:o="urn:schemas-microsoft-com:office:office" xmlns:r="http://schemas.openxmlformats.org/officeDocument/2006/relationships" xmlns:m="http://schemas.openxmlformats.org/officeDocument/2006/math" xmlns:v="urn:schemas-microsoft-com:vml" xmlns:wp14="http://schemas.microsoft.com/office/word/2010/wordprocessingDrawing" xmlns:wp="http://schemas.openxmlformats.org/drawingml/2006/wordprocessingDrawing" xmlns:w10="urn:schemas-microsoft-com:office:word" xmlns:w="http://schemas.openxmlformats.org/wordprocessingml/2006/main" xmlns:w14="http://schemas.microsoft.com/office/word/2010/wordml" xmlns:w15="http://schemas.microsoft.com/office/word/2012/wordml" xmlns:w16cex="http://schemas.microsoft.com/office/word/2018/wordml/cex" xmlns:w16cid="http://schemas.microsoft.com/office/word/2016/wordml/cid" xmlns:w16="http://schemas.microsoft.com/office/word/2018/wordml" xmlns:w16se="http://schemas.microsoft.com/office/word/2015/wordml/symex" xmlns:wpg="http://schemas.microsoft.com/office/word/2010/wordprocessingGroup" xmlns:wpi="http://schemas.microsoft.com/office/word/2010/wordprocessingInk" xmlns:wne="http://schemas.microsoft.com/office/word/2006/wordml" xmlns:wps="http://schemas.microsoft.com/office/word/2010/wordprocessingShape" mc:Ignorable="w14 w15 w16se w16cid w16 w16cex wp14">
   <w15:commentEx w15:paraId="6E4B521E" w15:done="0"/>
+  <w15:commentEx w15:paraId="5B3C09F2" w15:paraIdParent="6E4B521E" w15:done="0"/>
   <w15:commentEx w15:paraId="0A83E09F" w15:done="0"/>
   <w15:commentEx w15:paraId="1525990F" w15:done="0"/>
   <w15:commentEx w15:paraId="3FEABA90" w15:done="0"/>
@@ -2698,6 +2713,7 @@
 <file path=word/commentsExtensible.xml><?xml version="1.0" encoding="utf-8"?>
 <w16cex:commentsExtensible xmlns:wpc="http://schemas.microsoft.com/office/word/2010/wordprocessingCanvas" xmlns:cx="http://schemas.microsoft.com/office/drawing/2014/chartex" xmlns:cx1="http://schemas.microsoft.com/office/drawing/2015/9/8/chartex" xmlns:cx2="http://schemas.microsoft.com/office/drawing/2015/10/21/chartex" xmlns:cx3="http://schemas.microsoft.com/office/drawing/2016/5/9/chartex" xmlns:cx4="http://schemas.microsoft.com/office/drawing/2016/5/10/chartex" xmlns:cx5="http://schemas.microsoft.com/office/drawing/2016/5/11/chartex" xmlns:cx6="http://schemas.microsoft.com/office/drawing/2016/5/12/chartex" xmlns:cx7="http://schemas.microsoft.com/office/drawing/2016/5/13/chartex" xmlns:cx8="http://schemas.microsoft.com/office/drawing/2016/5/14/chartex" xmlns:mc="http://schemas.openxmlformats.org/markup-compatibility/2006" xmlns:aink="http://schemas.microsoft.com/office/drawing/2016/ink" xmlns:am3d="http://schemas.microsoft.com/office/drawing/2017/model3d" xmlns:o="urn:schemas-microsoft-com:office:office" xmlns:r="http://schemas.openxmlformats.org/officeDocument/2006/relationships" xmlns:m="http://schemas.openxmlformats.org/officeDocument/2006/math" xmlns:v="urn:schemas-microsoft-com:vml" xmlns:wp14="http://schemas.microsoft.com/office/word/2010/wordprocessingDrawing" xmlns:wp="http://schemas.openxmlformats.org/drawingml/2006/wordprocessingDrawing" xmlns:w10="urn:schemas-microsoft-com:office:word" xmlns:w="http://schemas.openxmlformats.org/wordprocessingml/2006/main" xmlns:w14="http://schemas.microsoft.com/office/word/2010/wordml" xmlns:w15="http://schemas.microsoft.com/office/word/2012/wordml" xmlns:w16cex="http://schemas.microsoft.com/office/word/2018/wordml/cex" xmlns:w16cid="http://schemas.microsoft.com/office/word/2016/wordml/cid" xmlns:w16="http://schemas.microsoft.com/office/word/2018/wordml" xmlns:w16se="http://schemas.microsoft.com/office/word/2015/wordml/symex" xmlns:wpg="http://schemas.microsoft.com/office/word/2010/wordprocessingGroup" xmlns:wpi="http://schemas.microsoft.com/office/word/2010/wordprocessingInk" xmlns:wne="http://schemas.microsoft.com/office/word/2006/wordml" xmlns:wps="http://schemas.microsoft.com/office/word/2010/wordprocessingShape" mc:Ignorable="w14 w15 w16se w16cid w16 w16cex wp14">
   <w16cex:commentExtensible w16cex:durableId="23C4F5F5" w16cex:dateUtc="2021-02-03T15:14:00Z"/>
+  <w16cex:commentExtensible w16cex:durableId="23C61B8D" w16cex:dateUtc="2021-02-04T12:06:00Z"/>
   <w16cex:commentExtensible w16cex:durableId="23C4F600" w16cex:dateUtc="2021-02-03T15:14:00Z"/>
   <w16cex:commentExtensible w16cex:durableId="23C4F6AA" w16cex:dateUtc="2021-02-03T15:14:00Z"/>
   <w16cex:commentExtensible w16cex:durableId="23C4F6E7" w16cex:dateUtc="2021-02-03T15:18:00Z"/>
@@ -2723,6 +2739,7 @@
 <file path=word/commentsIds.xml><?xml version="1.0" encoding="utf-8"?>
 <w16cid:commentsIds xmlns:wpc="http://schemas.microsoft.com/office/word/2010/wordprocessingCanvas" xmlns:cx="http://schemas.microsoft.com/office/drawing/2014/chartex" xmlns:cx1="http://schemas.microsoft.com/office/drawing/2015/9/8/chartex" xmlns:cx2="http://schemas.microsoft.com/office/drawing/2015/10/21/chartex" xmlns:cx3="http://schemas.microsoft.com/office/drawing/2016/5/9/chartex" xmlns:cx4="http://schemas.microsoft.com/office/drawing/2016/5/10/chartex" xmlns:cx5="http://schemas.microsoft.com/office/drawing/2016/5/11/chartex" xmlns:cx6="http://schemas.microsoft.com/office/drawing/2016/5/12/chartex" xmlns:cx7="http://schemas.microsoft.com/office/drawing/2016/5/13/chartex" xmlns:cx8="http://schemas.microsoft.com/office/drawing/2016/5/14/chartex" xmlns:mc="http://schemas.openxmlformats.org/markup-compatibility/2006" xmlns:aink="http://schemas.microsoft.com/office/drawing/2016/ink" xmlns:am3d="http://schemas.microsoft.com/office/drawing/2017/model3d" xmlns:o="urn:schemas-microsoft-com:office:office" xmlns:r="http://schemas.openxmlformats.org/officeDocument/2006/relationships" xmlns:m="http://schemas.openxmlformats.org/officeDocument/2006/math" xmlns:v="urn:schemas-microsoft-com:vml" xmlns:wp14="http://schemas.microsoft.com/office/word/2010/wordprocessingDrawing" xmlns:wp="http://schemas.openxmlformats.org/drawingml/2006/wordprocessingDrawing" xmlns:w10="urn:schemas-microsoft-com:office:word" xmlns:w="http://schemas.openxmlformats.org/wordprocessingml/2006/main" xmlns:w14="http://schemas.microsoft.com/office/word/2010/wordml" xmlns:w15="http://schemas.microsoft.com/office/word/2012/wordml" xmlns:w16cex="http://schemas.microsoft.com/office/word/2018/wordml/cex" xmlns:w16cid="http://schemas.microsoft.com/office/word/2016/wordml/cid" xmlns:w16="http://schemas.microsoft.com/office/word/2018/wordml" xmlns:w16se="http://schemas.microsoft.com/office/word/2015/wordml/symex" xmlns:wpg="http://schemas.microsoft.com/office/word/2010/wordprocessingGroup" xmlns:wpi="http://schemas.microsoft.com/office/word/2010/wordprocessingInk" xmlns:wne="http://schemas.microsoft.com/office/word/2006/wordml" xmlns:wps="http://schemas.microsoft.com/office/word/2010/wordprocessingShape" mc:Ignorable="w14 w15 w16se w16cid w16 w16cex wp14">
   <w16cid:commentId w16cid:paraId="6E4B521E" w16cid:durableId="23C4F5F5"/>
+  <w16cid:commentId w16cid:paraId="5B3C09F2" w16cid:durableId="23C61B8D"/>
   <w16cid:commentId w16cid:paraId="0A83E09F" w16cid:durableId="23C4F600"/>
   <w16cid:commentId w16cid:paraId="1525990F" w16cid:durableId="23C4F6AA"/>
   <w16cid:commentId w16cid:paraId="3FEABA90" w16cid:durableId="23C4F6E7"/>
@@ -4487,6 +4504,7 @@
   <w:style w:type="character" w:default="1" w:styleId="DefaultParagraphFont">
     <w:name w:val="Default Paragraph Font"/>
     <w:uiPriority w:val="1"/>
+    <w:semiHidden/>
     <w:unhideWhenUsed/>
   </w:style>
   <w:style w:type="table" w:default="1" w:styleId="TableNormal">
@@ -5040,28 +5058,28 @@
 </file>
 
 <file path=customXml/item1.xml><?xml version="1.0" encoding="utf-8"?>
-<b:Sources xmlns:b="http://schemas.openxmlformats.org/officeDocument/2006/bibliography" xmlns="http://schemas.openxmlformats.org/officeDocument/2006/bibliography" SelectedStyle="/APASixthEditionOfficeOnline.xsl" StyleName="APA" Version="6"/>
-</file>
-
-<file path=customXml/item2.xml><?xml version="1.0" encoding="utf-8"?>
 <go:gDocsCustomXmlDataStorage xmlns:go="http://customooxmlschemas.google.com/" xmlns:r="http://schemas.openxmlformats.org/officeDocument/2006/relationships">
   <go:docsCustomData xmlns:go="http://customooxmlschemas.google.com/" roundtripDataSignature="AMtx7mixiIisTA6QLz+v9HOmpK9KL5ZrEg==">AMUW2mW76USSLWg3koRA2Ampv5Y5X0tr/WQQN0OtyI+24AFlHO3wAhZJ4AitFf2cvNJjTJSz4gleiSYiIcFv9x64I8Jq4sJfMt2jybkIcgH1yCi87J686gq0w0ffbYDBSzp8EyspoHdX</go:docsCustomData>
 </go:gDocsCustomXmlDataStorage>
 </file>
 
-<file path=customXml/itemProps1.xml><?xml version="1.0" encoding="utf-8"?>
-<ds:datastoreItem xmlns:ds="http://schemas.openxmlformats.org/officeDocument/2006/customXml" ds:itemID="{A51B3ECA-A967-6840-8CEF-0D1C9F4FB4FA}">
-  <ds:schemaRefs>
-    <ds:schemaRef ds:uri="http://schemas.openxmlformats.org/officeDocument/2006/bibliography"/>
-  </ds:schemaRefs>
-</ds:datastoreItem>
+<file path=customXml/item2.xml><?xml version="1.0" encoding="utf-8"?>
+<b:Sources xmlns:b="http://schemas.openxmlformats.org/officeDocument/2006/bibliography" xmlns="http://schemas.openxmlformats.org/officeDocument/2006/bibliography" SelectedStyle="/APASixthEditionOfficeOnline.xsl" StyleName="APA" Version="6"/>
 </file>
 
-<file path=customXml/itemProps2.xml><?xml version="1.0" encoding="utf-8"?>
+<file path=customXml/itemProps1.xml><?xml version="1.0" encoding="utf-8"?>
 <ds:datastoreItem xmlns:ds="http://schemas.openxmlformats.org/officeDocument/2006/customXml" ds:itemID="{11111111-1234-1234-1234-123412341234}">
   <ds:schemaRefs>
     <ds:schemaRef ds:uri="http://customooxmlschemas.google.com/"/>
     <ds:schemaRef ds:uri="http://schemas.openxmlformats.org/officeDocument/2006/relationships"/>
   </ds:schemaRefs>
 </ds:datastoreItem>
+</file>
+
+<file path=customXml/itemProps2.xml><?xml version="1.0" encoding="utf-8"?>
+<ds:datastoreItem xmlns:ds="http://schemas.openxmlformats.org/officeDocument/2006/customXml" ds:itemID="{A51B3ECA-A967-6840-8CEF-0D1C9F4FB4FA}">
+  <ds:schemaRefs>
+    <ds:schemaRef ds:uri="http://schemas.openxmlformats.org/officeDocument/2006/bibliography"/>
+  </ds:schemaRefs>
+</ds:datastoreItem>
 </file>
</xml_diff>

<commit_message>
paper: copy final figures (not done yet)
</commit_message>
<xml_diff>
--- a/paper/submission/03/submission-2-comments/JHC-NCOMMS-20-25443A_extended_comments_1612303594_19.docx
+++ b/paper/submission/03/submission-2-comments/JHC-NCOMMS-20-25443A_extended_comments_1612303594_19.docx
@@ -1178,7 +1178,11 @@
         <w:pStyle w:val="Response"/>
       </w:pPr>
       <w:r>
-        <w:t>I would prefer the following title: “</w:t>
+        <w:t xml:space="preserve">I would prefer the following title: </w:t>
+      </w:r>
+      <w:commentRangeStart w:id="8"/>
+      <w:r>
+        <w:t>“</w:t>
       </w:r>
       <w:r>
         <w:rPr>
@@ -1188,56 +1192,16 @@
         <w:t>KRAS</w:t>
       </w:r>
       <w:r>
-        <w:t xml:space="preserve"> genetic interactions are allele and tissue-specific</w:t>
-      </w:r>
-      <w:r>
-        <w:t xml:space="preserve">”. This puts the focus on the genetic interactions of the </w:t>
-      </w:r>
-      <w:r>
-        <w:rPr>
-          <w:i/>
-          <w:iCs/>
-        </w:rPr>
-        <w:t xml:space="preserve">KRAS </w:t>
-      </w:r>
-      <w:r>
-        <w:t xml:space="preserve">mutations, not just the </w:t>
-      </w:r>
-      <w:r>
-        <w:rPr>
-          <w:i/>
-          <w:iCs/>
-        </w:rPr>
-        <w:t>KRAS</w:t>
-      </w:r>
-      <w:r>
-        <w:t xml:space="preserve"> mutations themselves.</w:t>
-      </w:r>
-    </w:p>
-    <w:p>
-      <w:pPr>
-        <w:pStyle w:val="Editor"/>
-      </w:pPr>
-      <w:r>
-        <w:lastRenderedPageBreak/>
-        <w:t>The abstract should briefly discuss the background and context of the work, followed by the major results and conclusions of the paper. The discussion of the current work should begin with "Here we report" or an equivalent phrase and should be written in the present tense. Please ensure your abstract conforms to this structure.</w:t>
-      </w:r>
-    </w:p>
-    <w:p>
-      <w:pPr>
-        <w:pStyle w:val="Editor"/>
-      </w:pPr>
-      <w:r>
-        <w:t>When discussing the current work in the abstract, please use the present tense.</w:t>
-      </w:r>
-    </w:p>
-    <w:p>
-      <w:pPr>
-        <w:pStyle w:val="Response"/>
-      </w:pPr>
-      <w:commentRangeStart w:id="8"/>
-      <w:r>
-        <w:t>The abstract has been adjusted to use the phrase “Here were report” and the current work is now in the present tense.</w:t>
+        <w:t xml:space="preserve"> genetic interactions are allele</w:t>
+      </w:r>
+      <w:r>
+        <w:t>-</w:t>
+      </w:r>
+      <w:r>
+        <w:t xml:space="preserve"> and tissue-specific</w:t>
+      </w:r>
+      <w:r>
+        <w:t xml:space="preserve">”. </w:t>
       </w:r>
       <w:commentRangeEnd w:id="8"/>
       <w:r>
@@ -1248,21 +1212,45 @@
         </w:rPr>
         <w:commentReference w:id="8"/>
       </w:r>
-    </w:p>
-    <w:p>
-      <w:pPr>
-        <w:pStyle w:val="Heading4"/>
-      </w:pPr>
-      <w:r>
-        <w:t>MAIN TEXT (pages 1 to 3 of our formatting instructions)</w:t>
-      </w:r>
-    </w:p>
-    <w:p>
-      <w:pPr>
-        <w:pStyle w:val="Editor"/>
-      </w:pPr>
-      <w:r>
-        <w:t>The following sections must be present in the manuscript and must begin with a heading: Abstract, Introduction, Results, and optional Discussion and Methods. We also allow a combined Results and Discussion section. All other main text section headings should be removed or renamed.</w:t>
+      <w:r>
+        <w:t xml:space="preserve">This puts the focus on the genetic interactions of the </w:t>
+      </w:r>
+      <w:r>
+        <w:rPr>
+          <w:i/>
+          <w:iCs/>
+        </w:rPr>
+        <w:t xml:space="preserve">KRAS </w:t>
+      </w:r>
+      <w:r>
+        <w:t xml:space="preserve">mutations, not just the </w:t>
+      </w:r>
+      <w:r>
+        <w:rPr>
+          <w:i/>
+          <w:iCs/>
+        </w:rPr>
+        <w:t>KRAS</w:t>
+      </w:r>
+      <w:r>
+        <w:t xml:space="preserve"> mutations themselves.</w:t>
+      </w:r>
+    </w:p>
+    <w:p>
+      <w:pPr>
+        <w:pStyle w:val="Editor"/>
+      </w:pPr>
+      <w:r>
+        <w:lastRenderedPageBreak/>
+        <w:t>The abstract should briefly discuss the background and context of the work, followed by the major results and conclusions of the paper. The discussion of the current work should begin with "Here we report" or an equivalent phrase and should be written in the present tense. Please ensure your abstract conforms to this structure.</w:t>
+      </w:r>
+    </w:p>
+    <w:p>
+      <w:pPr>
+        <w:pStyle w:val="Editor"/>
+      </w:pPr>
+      <w:r>
+        <w:t>When discussing the current work in the abstract, please use the present tense.</w:t>
       </w:r>
     </w:p>
     <w:p>
@@ -1271,15 +1259,7 @@
       </w:pPr>
       <w:commentRangeStart w:id="9"/>
       <w:r>
-        <w:t xml:space="preserve">Need to add Abstract and Introduction headings. </w:t>
-      </w:r>
-    </w:p>
-    <w:p>
-      <w:pPr>
-        <w:pStyle w:val="Response"/>
-      </w:pPr>
-      <w:r>
-        <w:t>Check that the Data Availability, Code Availability, etc. are subheadings of Methods.</w:t>
+        <w:t>The abstract has been adjusted to use the phrase “Here were report” and the current work is now in the present tense.</w:t>
       </w:r>
       <w:commentRangeEnd w:id="9"/>
       <w:r>
@@ -1296,15 +1276,15 @@
         <w:pStyle w:val="Heading4"/>
       </w:pPr>
       <w:r>
-        <w:t>LANGUAGE AND STYLE (page 6 of our formatting instructions)</w:t>
-      </w:r>
-    </w:p>
-    <w:p>
-      <w:pPr>
-        <w:pStyle w:val="Editor"/>
-      </w:pPr>
-      <w:r>
-        <w:t>Please do not use italics, bold font, underlining or speech marks unless required for technical terms (in both the main text and the display items).</w:t>
+        <w:t>MAIN TEXT (pages 1 to 3 of our formatting instructions)</w:t>
+      </w:r>
+    </w:p>
+    <w:p>
+      <w:pPr>
+        <w:pStyle w:val="Editor"/>
+      </w:pPr>
+      <w:r>
+        <w:t>The following sections must be present in the manuscript and must begin with a heading: Abstract, Introduction, Results, and optional Discussion and Methods. We also allow a combined Results and Discussion section. All other main text section headings should be removed or renamed.</w:t>
       </w:r>
     </w:p>
     <w:p>
@@ -1313,7 +1293,15 @@
       </w:pPr>
       <w:commentRangeStart w:id="10"/>
       <w:r>
-        <w:t>I can’t recall any use of this anti-pattern, but need to check.</w:t>
+        <w:t xml:space="preserve">Need to add Abstract and Introduction headings. </w:t>
+      </w:r>
+    </w:p>
+    <w:p>
+      <w:pPr>
+        <w:pStyle w:val="Response"/>
+      </w:pPr>
+      <w:r>
+        <w:t>Check that the Data Availability, Code Availability, etc. are subheadings of Methods.</w:t>
       </w:r>
       <w:commentRangeEnd w:id="10"/>
       <w:r>
@@ -1327,10 +1315,18 @@
     </w:p>
     <w:p>
       <w:pPr>
-        <w:pStyle w:val="Editor"/>
-      </w:pPr>
-      <w:r>
-        <w:t>Please use italics for gene names, and roman font for protein names. This applies to both the main text and display items.</w:t>
+        <w:pStyle w:val="Heading4"/>
+      </w:pPr>
+      <w:r>
+        <w:t>LANGUAGE AND STYLE (page 6 of our formatting instructions)</w:t>
+      </w:r>
+    </w:p>
+    <w:p>
+      <w:pPr>
+        <w:pStyle w:val="Editor"/>
+      </w:pPr>
+      <w:r>
+        <w:t>Please do not use italics, bold font, underlining or speech marks unless required for technical terms (in both the main text and the display items).</w:t>
       </w:r>
     </w:p>
     <w:p>
@@ -1339,7 +1335,13 @@
       </w:pPr>
       <w:commentRangeStart w:id="11"/>
       <w:r>
-        <w:t>I need to make genes names in figures italics.</w:t>
+        <w:t>I can’t recall any use of this anti-pattern</w:t>
+      </w:r>
+      <w:r>
+        <w:t xml:space="preserve"> in the text</w:t>
+      </w:r>
+      <w:r>
+        <w:t>, but need to check.</w:t>
       </w:r>
       <w:commentRangeEnd w:id="11"/>
       <w:r>
@@ -1350,13 +1352,16 @@
         </w:rPr>
         <w:commentReference w:id="11"/>
       </w:r>
-    </w:p>
-    <w:p>
-      <w:pPr>
-        <w:pStyle w:val="Editor"/>
-      </w:pPr>
-      <w:r>
-        <w:t>Please make sure that mathematical terms throughout your manuscript and Supplementary Information (including in figures, figure axes, and legends) conform strictly to the following guidelines. Equations must be supplied in editable format, and not as images. Scalar variables (e.g. x, V, χ) must be typeset in italic, whereas multi-letter variables and functions (e.g. log) must be formatted in roman. Vectors (such as the wavevector k or the magnetic field vector B) must be typeset in bold without italics.</w:t>
+      <w:r>
+        <w:t xml:space="preserve"> I definitely did this in the figures, but I’m not sure it would be best to remove all of them?</w:t>
+      </w:r>
+    </w:p>
+    <w:p>
+      <w:pPr>
+        <w:pStyle w:val="Editor"/>
+      </w:pPr>
+      <w:r>
+        <w:t>Please use italics for gene names, and roman font for protein names. This applies to both the main text and display items.</w:t>
       </w:r>
     </w:p>
     <w:p>
@@ -1365,8 +1370,7 @@
       </w:pPr>
       <w:commentRangeStart w:id="12"/>
       <w:r>
-        <w:lastRenderedPageBreak/>
-        <w:t>Check that I use this for “log(p-values)” and need to fix the Chi in Chi-squared in figure 2.</w:t>
+        <w:t>I need to make genes names in figures italics.</w:t>
       </w:r>
       <w:commentRangeEnd w:id="12"/>
       <w:r>
@@ -1380,24 +1384,14 @@
     </w:p>
     <w:p>
       <w:pPr>
-        <w:pStyle w:val="Heading4"/>
-      </w:pPr>
-      <w:r>
-        <w:t xml:space="preserve">METHODS AND DATA (page 3 of our formatting </w:t>
-      </w:r>
-      <w:r>
-        <w:t>instructions</w:t>
-      </w:r>
-      <w:r>
-        <w:t>)</w:t>
-      </w:r>
-    </w:p>
-    <w:p>
-      <w:pPr>
-        <w:pStyle w:val="Editor"/>
-      </w:pPr>
-      <w:r>
-        <w:t>Sufficient details of the experiments must be provided in the Methods section such that they could be reproduced without reference to published papers. Use of the term 'as described previously' is not encouraged.</w:t>
+        <w:pStyle w:val="Editor"/>
+      </w:pPr>
+      <w:r>
+        <w:t xml:space="preserve">Please make sure that mathematical terms throughout your manuscript and Supplementary Information (including in figures, figure axes, and legends) conform strictly to the following guidelines. Equations must be supplied in editable format, and not as images. Scalar variables (e.g. x, </w:t>
+      </w:r>
+      <w:r>
+        <w:lastRenderedPageBreak/>
+        <w:t>V, χ) must be typeset in italic, whereas multi-letter variables and functions (e.g. log) must be formatted in roman. Vectors (such as the wavevector k or the magnetic field vector B) must be typeset in bold without italics.</w:t>
       </w:r>
     </w:p>
     <w:p>
@@ -1406,7 +1400,7 @@
       </w:pPr>
       <w:commentRangeStart w:id="13"/>
       <w:r>
-        <w:t>Read through all of the Methods sections and fill them out with all details. I think this is specifically referencing the mutational signature portion.</w:t>
+        <w:t>Check that I use this for “log(p-values)” and need to fix the Chi in Chi-squared in figure 2.</w:t>
       </w:r>
       <w:commentRangeEnd w:id="13"/>
       <w:r>
@@ -1416,6 +1410,46 @@
           <w:color w:val="auto"/>
         </w:rPr>
         <w:commentReference w:id="13"/>
+      </w:r>
+    </w:p>
+    <w:p>
+      <w:pPr>
+        <w:pStyle w:val="Heading4"/>
+      </w:pPr>
+      <w:r>
+        <w:t xml:space="preserve">METHODS AND DATA (page 3 of our formatting </w:t>
+      </w:r>
+      <w:r>
+        <w:t>instructions</w:t>
+      </w:r>
+      <w:r>
+        <w:t>)</w:t>
+      </w:r>
+    </w:p>
+    <w:p>
+      <w:pPr>
+        <w:pStyle w:val="Editor"/>
+      </w:pPr>
+      <w:r>
+        <w:t>Sufficient details of the experiments must be provided in the Methods section such that they could be reproduced without reference to published papers. Use of the term 'as described previously' is not encouraged.</w:t>
+      </w:r>
+    </w:p>
+    <w:p>
+      <w:pPr>
+        <w:pStyle w:val="Response"/>
+      </w:pPr>
+      <w:commentRangeStart w:id="14"/>
+      <w:r>
+        <w:t>Read through all of the Methods sections and fill them out with all details. I think this is specifically referencing the mutational signature portion.</w:t>
+      </w:r>
+      <w:commentRangeEnd w:id="14"/>
+      <w:r>
+        <w:rPr>
+          <w:rStyle w:val="CommentReference"/>
+          <w:rFonts w:ascii="Calibri" w:hAnsi="Calibri"/>
+          <w:color w:val="auto"/>
+        </w:rPr>
+        <w:commentReference w:id="14"/>
       </w:r>
     </w:p>
     <w:p>
@@ -1446,13 +1480,21 @@
     <w:p>
       <w:pPr>
         <w:pStyle w:val="Editor"/>
+      </w:pPr>
+      <w:r>
+        <w:t>The Data Availability statement should include:</w:t>
+      </w:r>
+    </w:p>
+    <w:p>
+      <w:pPr>
+        <w:pStyle w:val="Editor"/>
         <w:numPr>
           <w:ilvl w:val="0"/>
           <w:numId w:val="15"/>
         </w:numPr>
       </w:pPr>
       <w:r>
-        <w:t>The Data Availability statement should include:</w:t>
+        <w:t xml:space="preserve">Accession codes with hyperlinks for deposited data </w:t>
       </w:r>
     </w:p>
     <w:p>
@@ -1464,7 +1506,7 @@
         </w:numPr>
       </w:pPr>
       <w:r>
-        <w:t xml:space="preserve">Accession codes with hyperlinks for deposited data </w:t>
+        <w:t xml:space="preserve">Other unique identifiers (such as DOIs and hyperlinks for any other datasets) </w:t>
       </w:r>
     </w:p>
     <w:p>
@@ -1476,7 +1518,7 @@
         </w:numPr>
       </w:pPr>
       <w:r>
-        <w:t xml:space="preserve">Other unique identifiers (such as DOIs and hyperlinks for any other datasets) </w:t>
+        <w:t xml:space="preserve">At a minimum, a statement confirming that all relevant data are available from the authors </w:t>
       </w:r>
     </w:p>
     <w:p>
@@ -1488,18 +1530,6 @@
         </w:numPr>
       </w:pPr>
       <w:r>
-        <w:t xml:space="preserve">At a minimum, a statement confirming that all relevant data are available from the authors </w:t>
-      </w:r>
-    </w:p>
-    <w:p>
-      <w:pPr>
-        <w:pStyle w:val="Editor"/>
-        <w:numPr>
-          <w:ilvl w:val="0"/>
-          <w:numId w:val="15"/>
-        </w:numPr>
-      </w:pPr>
-      <w:r>
         <w:t>If applicable, a statement regarding data available with restrictions</w:t>
       </w:r>
     </w:p>
@@ -1554,6 +1584,7 @@
       </w:r>
       <w:proofErr w:type="spellStart"/>
       <w:r>
+        <w:lastRenderedPageBreak/>
         <w:t>e.g</w:t>
       </w:r>
       <w:proofErr w:type="spellEnd"/>
@@ -1575,7 +1606,6 @@
         <w:pStyle w:val="Editor"/>
       </w:pPr>
       <w:r>
-        <w:lastRenderedPageBreak/>
         <w:t>Nature Research policies (</w:t>
       </w:r>
       <w:hyperlink r:id="rId19" w:history="1">
@@ -1752,26 +1782,30 @@
       <w:pPr>
         <w:pStyle w:val="Response"/>
       </w:pPr>
-      <w:commentRangeStart w:id="14"/>
+      <w:commentRangeStart w:id="15"/>
       <w:r>
         <w:t>Some comments on the data after I have decided what to do…</w:t>
       </w:r>
-      <w:commentRangeEnd w:id="14"/>
+      <w:commentRangeEnd w:id="15"/>
       <w:r>
         <w:rPr>
           <w:rStyle w:val="CommentReference"/>
           <w:rFonts w:ascii="Calibri" w:hAnsi="Calibri"/>
           <w:color w:val="auto"/>
         </w:rPr>
-        <w:commentReference w:id="14"/>
-      </w:r>
-    </w:p>
-    <w:p>
-      <w:pPr>
-        <w:pStyle w:val="Editor"/>
-      </w:pPr>
-      <w:r>
-        <w:t xml:space="preserve">We strongly encourage authors to deposit all code or script associated with the paper in a persistent repository where they can be freely and enduringly accessed. For all studies developing new software or using custom code that is deemed central to the conclusions, a statement must be included, under the heading </w:t>
+        <w:commentReference w:id="15"/>
+      </w:r>
+    </w:p>
+    <w:p>
+      <w:pPr>
+        <w:pStyle w:val="Editor"/>
+      </w:pPr>
+      <w:r>
+        <w:t xml:space="preserve">We strongly encourage authors to deposit all code or script associated with the paper in a persistent repository where they can be freely and enduringly accessed. For all studies developing new software or using custom code that is deemed central to the conclusions, a statement </w:t>
+      </w:r>
+      <w:r>
+        <w:lastRenderedPageBreak/>
+        <w:t xml:space="preserve">must be included, under the heading </w:t>
       </w:r>
       <w:r>
         <w:t>‘</w:t>
@@ -1791,7 +1825,6 @@
         <w:pStyle w:val="Editor"/>
       </w:pPr>
       <w:r>
-        <w:lastRenderedPageBreak/>
         <w:t xml:space="preserve">We notice that you have deposited your code in a </w:t>
       </w:r>
       <w:proofErr w:type="spellStart"/>
@@ -1874,18 +1907,18 @@
       <w:pPr>
         <w:pStyle w:val="Response"/>
       </w:pPr>
-      <w:commentRangeStart w:id="15"/>
+      <w:commentRangeStart w:id="16"/>
       <w:r>
         <w:t>Make a DOI for the GitHub repo and cite it in the paper.</w:t>
       </w:r>
-      <w:commentRangeEnd w:id="15"/>
+      <w:commentRangeEnd w:id="16"/>
       <w:r>
         <w:rPr>
           <w:rStyle w:val="CommentReference"/>
           <w:rFonts w:ascii="Calibri" w:hAnsi="Calibri"/>
           <w:color w:val="auto"/>
         </w:rPr>
-        <w:commentReference w:id="15"/>
+        <w:commentReference w:id="16"/>
       </w:r>
     </w:p>
     <w:p>
@@ -1924,18 +1957,18 @@
       <w:pPr>
         <w:pStyle w:val="Response"/>
       </w:pPr>
-      <w:commentRangeStart w:id="16"/>
+      <w:commentRangeStart w:id="17"/>
       <w:r>
         <w:t>Need to fix this. Maybe point out that it is in their instructions?</w:t>
       </w:r>
-      <w:commentRangeEnd w:id="16"/>
+      <w:commentRangeEnd w:id="17"/>
       <w:r>
         <w:rPr>
           <w:rStyle w:val="CommentReference"/>
           <w:rFonts w:ascii="Calibri" w:hAnsi="Calibri"/>
           <w:color w:val="auto"/>
         </w:rPr>
-        <w:commentReference w:id="16"/>
+        <w:commentReference w:id="17"/>
       </w:r>
     </w:p>
     <w:p>
@@ -1950,18 +1983,18 @@
       <w:pPr>
         <w:pStyle w:val="Response"/>
       </w:pPr>
-      <w:commentRangeStart w:id="17"/>
+      <w:commentRangeStart w:id="18"/>
       <w:r>
         <w:t>Check this and make any necessary changes.</w:t>
       </w:r>
-      <w:commentRangeEnd w:id="17"/>
+      <w:commentRangeEnd w:id="18"/>
       <w:r>
         <w:rPr>
           <w:rStyle w:val="CommentReference"/>
           <w:rFonts w:ascii="Calibri" w:hAnsi="Calibri"/>
           <w:color w:val="auto"/>
         </w:rPr>
-        <w:commentReference w:id="17"/>
+        <w:commentReference w:id="18"/>
       </w:r>
     </w:p>
     <w:p>
@@ -1991,6 +2024,7 @@
         <w:pStyle w:val="Editor"/>
       </w:pPr>
       <w:r>
+        <w:lastRenderedPageBreak/>
         <w:t>Please supply legends for each Supplementary Movie/Audio/Data file in your response here (not in the Supplementary Information file). Please label each files as Supplementary Movie/Audio/Data 1, etc.</w:t>
       </w:r>
     </w:p>
@@ -1998,19 +2032,18 @@
       <w:pPr>
         <w:pStyle w:val="Response"/>
       </w:pPr>
-      <w:commentRangeStart w:id="18"/>
-      <w:r>
-        <w:lastRenderedPageBreak/>
+      <w:commentRangeStart w:id="19"/>
+      <w:r>
         <w:t>We have double-checked the Supplementary Figures and ensured the validity of the figure legends.</w:t>
       </w:r>
-      <w:commentRangeEnd w:id="18"/>
+      <w:commentRangeEnd w:id="19"/>
       <w:r>
         <w:rPr>
           <w:rStyle w:val="CommentReference"/>
           <w:rFonts w:ascii="Calibri" w:hAnsi="Calibri"/>
           <w:color w:val="auto"/>
         </w:rPr>
-        <w:commentReference w:id="18"/>
+        <w:commentReference w:id="19"/>
       </w:r>
     </w:p>
     <w:p>
@@ -2072,7 +2105,7 @@
       <w:pPr>
         <w:pStyle w:val="Response"/>
       </w:pPr>
-      <w:commentRangeStart w:id="19"/>
+      <w:commentRangeStart w:id="20"/>
       <w:r>
         <w:t xml:space="preserve">I need to make this. Think REALLY hard about </w:t>
       </w:r>
@@ -2082,14 +2115,14 @@
       <w:r>
         <w:t>he desired format and way of doing this.</w:t>
       </w:r>
-      <w:commentRangeEnd w:id="19"/>
+      <w:commentRangeEnd w:id="20"/>
       <w:r>
         <w:rPr>
           <w:rStyle w:val="CommentReference"/>
           <w:rFonts w:ascii="Calibri" w:hAnsi="Calibri"/>
           <w:color w:val="auto"/>
         </w:rPr>
-        <w:commentReference w:id="19"/>
+        <w:commentReference w:id="20"/>
       </w:r>
     </w:p>
     <w:p>
@@ -2112,18 +2145,18 @@
       <w:pPr>
         <w:pStyle w:val="Response"/>
       </w:pPr>
-      <w:commentRangeStart w:id="20"/>
+      <w:commentRangeStart w:id="21"/>
       <w:r>
         <w:t>The tables have been renamed to Supplementary Data 1, etc.</w:t>
       </w:r>
-      <w:commentRangeEnd w:id="20"/>
+      <w:commentRangeEnd w:id="21"/>
       <w:r>
         <w:rPr>
           <w:rStyle w:val="CommentReference"/>
           <w:rFonts w:ascii="Calibri" w:hAnsi="Calibri"/>
           <w:color w:val="auto"/>
         </w:rPr>
-        <w:commentReference w:id="20"/>
+        <w:commentReference w:id="21"/>
       </w:r>
     </w:p>
     <w:p>
@@ -2141,18 +2174,18 @@
       <w:pPr>
         <w:pStyle w:val="Response"/>
       </w:pPr>
-      <w:commentRangeStart w:id="21"/>
+      <w:commentRangeStart w:id="22"/>
       <w:r>
         <w:t>We have reduced the number of citations from 113 to X.</w:t>
       </w:r>
-      <w:commentRangeEnd w:id="21"/>
+      <w:commentRangeEnd w:id="22"/>
       <w:r>
         <w:rPr>
           <w:rStyle w:val="CommentReference"/>
           <w:rFonts w:ascii="Calibri" w:hAnsi="Calibri"/>
           <w:color w:val="auto"/>
         </w:rPr>
-        <w:commentReference w:id="21"/>
+        <w:commentReference w:id="22"/>
       </w:r>
     </w:p>
     <w:p/>
@@ -2161,6 +2194,7 @@
         <w:pStyle w:val="Heading4"/>
       </w:pPr>
       <w:r>
+        <w:lastRenderedPageBreak/>
         <w:t>PUBLICATION</w:t>
       </w:r>
     </w:p>
@@ -2178,7 +2212,6 @@
         <w:ind w:left="720"/>
       </w:pPr>
       <w:r>
-        <w:lastRenderedPageBreak/>
         <w:t xml:space="preserve">The KRas gene is mutated at several hotspot residues. Here, the authors examine the frequencies of the different </w:t>
       </w:r>
       <w:proofErr w:type="spellStart"/>
@@ -2457,7 +2490,7 @@
       </w:r>
     </w:p>
   </w:comment>
-  <w:comment w:id="8" w:author="Joshua Cook" w:date="2021-02-03T09:05:00Z" w:initials="JHC">
+  <w:comment w:id="8" w:author="Joshua Cook" w:date="2021-02-05T16:01:00Z" w:initials="JHC">
     <w:p>
       <w:pPr>
         <w:pStyle w:val="CommentText"/>
@@ -2469,11 +2502,11 @@
         <w:annotationRef/>
       </w:r>
       <w:r>
-        <w:t>TODO</w:t>
+        <w:t>Come up with variations on the title and put in email to all. Also add back in the “origins” part from the original title.</w:t>
       </w:r>
     </w:p>
   </w:comment>
-  <w:comment w:id="9" w:author="Joshua Cook" w:date="2021-02-03T09:19:00Z" w:initials="JHC">
+  <w:comment w:id="9" w:author="Joshua Cook" w:date="2021-02-03T09:05:00Z" w:initials="JHC">
     <w:p>
       <w:pPr>
         <w:pStyle w:val="CommentText"/>
@@ -2569,7 +2602,7 @@
       </w:r>
     </w:p>
   </w:comment>
-  <w:comment w:id="15" w:author="Joshua Cook" w:date="2021-02-03T09:18:00Z" w:initials="JHC">
+  <w:comment w:id="15" w:author="Joshua Cook" w:date="2021-02-03T09:19:00Z" w:initials="JHC">
     <w:p>
       <w:pPr>
         <w:pStyle w:val="CommentText"/>
@@ -2585,7 +2618,7 @@
       </w:r>
     </w:p>
   </w:comment>
-  <w:comment w:id="16" w:author="Joshua Cook" w:date="2021-02-03T09:19:00Z" w:initials="JHC">
+  <w:comment w:id="16" w:author="Joshua Cook" w:date="2021-02-03T09:18:00Z" w:initials="JHC">
     <w:p>
       <w:pPr>
         <w:pStyle w:val="CommentText"/>
@@ -2617,7 +2650,7 @@
       </w:r>
     </w:p>
   </w:comment>
-  <w:comment w:id="18" w:author="Joshua Cook" w:date="2021-02-03T09:21:00Z" w:initials="JHC">
+  <w:comment w:id="18" w:author="Joshua Cook" w:date="2021-02-03T09:19:00Z" w:initials="JHC">
     <w:p>
       <w:pPr>
         <w:pStyle w:val="CommentText"/>
@@ -2633,7 +2666,7 @@
       </w:r>
     </w:p>
   </w:comment>
-  <w:comment w:id="19" w:author="Joshua Cook" w:date="2021-02-03T09:23:00Z" w:initials="JHC">
+  <w:comment w:id="19" w:author="Joshua Cook" w:date="2021-02-03T09:21:00Z" w:initials="JHC">
     <w:p>
       <w:pPr>
         <w:pStyle w:val="CommentText"/>
@@ -2649,7 +2682,7 @@
       </w:r>
     </w:p>
   </w:comment>
-  <w:comment w:id="20" w:author="Joshua Cook" w:date="2021-02-03T09:27:00Z" w:initials="JHC">
+  <w:comment w:id="20" w:author="Joshua Cook" w:date="2021-02-03T09:23:00Z" w:initials="JHC">
     <w:p>
       <w:pPr>
         <w:pStyle w:val="CommentText"/>
@@ -2666,6 +2699,22 @@
     </w:p>
   </w:comment>
   <w:comment w:id="21" w:author="Joshua Cook" w:date="2021-02-03T09:27:00Z" w:initials="JHC">
+    <w:p>
+      <w:pPr>
+        <w:pStyle w:val="CommentText"/>
+      </w:pPr>
+      <w:r>
+        <w:rPr>
+          <w:rStyle w:val="CommentReference"/>
+        </w:rPr>
+        <w:annotationRef/>
+      </w:r>
+      <w:r>
+        <w:t>TODO</w:t>
+      </w:r>
+    </w:p>
+  </w:comment>
+  <w:comment w:id="22" w:author="Joshua Cook" w:date="2021-02-03T09:27:00Z" w:initials="JHC">
     <w:p>
       <w:pPr>
         <w:pStyle w:val="CommentText"/>
@@ -2693,6 +2742,7 @@
   <w15:commentEx w15:paraId="3FEABA90" w15:done="0"/>
   <w15:commentEx w15:paraId="6A583ACC" w15:done="0"/>
   <w15:commentEx w15:paraId="7DBC71DB" w15:done="0"/>
+  <w15:commentEx w15:paraId="0E8024D0" w15:done="0"/>
   <w15:commentEx w15:paraId="10C1526E" w15:done="0"/>
   <w15:commentEx w15:paraId="342B8165" w15:done="0"/>
   <w15:commentEx w15:paraId="63444370" w15:done="0"/>
@@ -2719,6 +2769,7 @@
   <w16cex:commentExtensible w16cex:durableId="23C4F6E7" w16cex:dateUtc="2021-02-03T15:18:00Z"/>
   <w16cex:commentExtensible w16cex:durableId="23C4E408" w16cex:dateUtc="2021-02-03T13:57:00Z"/>
   <w16cex:commentExtensible w16cex:durableId="23C4E3FB" w16cex:dateUtc="2021-02-03T13:57:00Z"/>
+  <w16cex:commentExtensible w16cex:durableId="23C7EA4B" w16cex:dateUtc="2021-02-05T21:01:00Z"/>
   <w16cex:commentExtensible w16cex:durableId="23C4E5E4" w16cex:dateUtc="2021-02-03T14:05:00Z"/>
   <w16cex:commentExtensible w16cex:durableId="23C4E90D" w16cex:dateUtc="2021-02-03T14:19:00Z"/>
   <w16cex:commentExtensible w16cex:durableId="23C4E913" w16cex:dateUtc="2021-02-03T14:19:00Z"/>
@@ -2745,6 +2796,7 @@
   <w16cid:commentId w16cid:paraId="3FEABA90" w16cid:durableId="23C4F6E7"/>
   <w16cid:commentId w16cid:paraId="6A583ACC" w16cid:durableId="23C4E408"/>
   <w16cid:commentId w16cid:paraId="7DBC71DB" w16cid:durableId="23C4E3FB"/>
+  <w16cid:commentId w16cid:paraId="0E8024D0" w16cid:durableId="23C7EA4B"/>
   <w16cid:commentId w16cid:paraId="10C1526E" w16cid:durableId="23C4E5E4"/>
   <w16cid:commentId w16cid:paraId="342B8165" w16cid:durableId="23C4E90D"/>
   <w16cid:commentId w16cid:paraId="63444370" w16cid:durableId="23C4E913"/>

</xml_diff>

<commit_message>
paper: update figure fixes for editor
</commit_message>
<xml_diff>
--- a/paper/submission/03/submission-2-comments/JHC-NCOMMS-20-25443A_extended_comments_1612303594_19.docx
+++ b/paper/submission/03/submission-2-comments/JHC-NCOMMS-20-25443A_extended_comments_1612303594_19.docx
@@ -389,28 +389,8 @@
             <w:pPr>
               <w:pStyle w:val="Responsenoborder"/>
             </w:pPr>
-            <w:commentRangeStart w:id="0"/>
-            <w:commentRangeStart w:id="1"/>
             <w:r>
               <w:t>The requested changes have been made.</w:t>
-            </w:r>
-            <w:commentRangeEnd w:id="0"/>
-            <w:r>
-              <w:rPr>
-                <w:rStyle w:val="CommentReference"/>
-                <w:rFonts w:ascii="Calibri" w:hAnsi="Calibri"/>
-                <w:color w:val="auto"/>
-              </w:rPr>
-              <w:commentReference w:id="0"/>
-            </w:r>
-            <w:commentRangeEnd w:id="1"/>
-            <w:r>
-              <w:rPr>
-                <w:rStyle w:val="CommentReference"/>
-                <w:rFonts w:ascii="Calibri" w:hAnsi="Calibri"/>
-                <w:color w:val="auto"/>
-              </w:rPr>
-              <w:commentReference w:id="1"/>
             </w:r>
           </w:p>
         </w:tc>
@@ -490,7 +470,7 @@
             <w:r>
               <w:t xml:space="preserve">We strongly discourage deriving statistics from technical replicates, unless there is a clear scientific justification for why providing this information is important. Conflating technical and biological variability, e.g., by pooling technically replicates samples across independent experiments is strongly discouraged. (For examples of expected description of statistics in figure legends, please see the following </w:t>
             </w:r>
-            <w:hyperlink r:id="rId13">
+            <w:hyperlink r:id="rId9">
               <w:r>
                 <w:rPr>
                   <w:color w:val="0563C1"/>
@@ -502,7 +482,7 @@
             <w:r>
               <w:t xml:space="preserve"> or </w:t>
             </w:r>
-            <w:hyperlink r:id="rId14">
+            <w:hyperlink r:id="rId10">
               <w:r>
                 <w:rPr>
                   <w:color w:val="0563C1"/>
@@ -644,31 +624,78 @@
             <w:pPr>
               <w:pStyle w:val="Responsenoborder"/>
             </w:pPr>
-            <w:commentRangeStart w:id="2"/>
-            <w:r>
-              <w:t xml:space="preserve">(These are the same </w:t>
-            </w:r>
-            <w:r>
-              <w:t xml:space="preserve">as </w:t>
+            <w:r>
+              <w:t>For all figures with box plots, we include the following to explain their features: “</w:t>
             </w:r>
             <w:r>
               <w:rPr>
-                <w:b/>
-                <w:bCs/>
+                <w:lang w:val="en-US"/>
               </w:rPr>
-              <w:t>#2 Statistics</w:t>
-            </w:r>
-            <w:r>
-              <w:t>. I think “Fig 1c” in point 2 is referring to Supp. Fig 2.)</w:t>
-            </w:r>
-            <w:commentRangeEnd w:id="2"/>
+              <w:t>For the box-plots, the box demarcations represent the 25</w:t>
+            </w:r>
             <w:r>
               <w:rPr>
-                <w:rStyle w:val="CommentReference"/>
-                <w:rFonts w:ascii="Calibri" w:hAnsi="Calibri"/>
-                <w:color w:val="auto"/>
+                <w:vertAlign w:val="superscript"/>
+                <w:lang w:val="en-US"/>
               </w:rPr>
-              <w:commentReference w:id="2"/>
+              <w:t>th</w:t>
+            </w:r>
+            <w:r>
+              <w:rPr>
+                <w:lang w:val="en-US"/>
+              </w:rPr>
+              <w:t>, 50</w:t>
+            </w:r>
+            <w:r>
+              <w:rPr>
+                <w:vertAlign w:val="superscript"/>
+                <w:lang w:val="en-US"/>
+              </w:rPr>
+              <w:t>th</w:t>
+            </w:r>
+            <w:r>
+              <w:rPr>
+                <w:lang w:val="en-US"/>
+              </w:rPr>
+              <w:t>, and 75</w:t>
+            </w:r>
+            <w:r>
+              <w:rPr>
+                <w:vertAlign w:val="superscript"/>
+                <w:lang w:val="en-US"/>
+              </w:rPr>
+              <w:t>th</w:t>
+            </w:r>
+            <w:r>
+              <w:rPr>
+                <w:lang w:val="en-US"/>
+              </w:rPr>
+              <w:t xml:space="preserve"> percentiles and the whiskers extend from the box to the largest and smallest data points at most 1.5 times </w:t>
+            </w:r>
+            <w:r>
+              <w:rPr>
+                <w:lang w:val="en-US"/>
+              </w:rPr>
+              <w:lastRenderedPageBreak/>
+              <w:t>the inter-quartile range away</w:t>
+            </w:r>
+            <w:r>
+              <w:rPr>
+                <w:lang w:val="en-US"/>
+              </w:rPr>
+              <w:t xml:space="preserve"> from the median</w:t>
+            </w:r>
+            <w:r>
+              <w:rPr>
+                <w:lang w:val="en-US"/>
+              </w:rPr>
+              <w:t>.</w:t>
+            </w:r>
+            <w:r>
+              <w:rPr>
+                <w:lang w:val="en-US"/>
+              </w:rPr>
+              <w:t>”</w:t>
             </w:r>
           </w:p>
         </w:tc>
@@ -692,6 +719,7 @@
                 <w:b/>
                 <w:bCs/>
               </w:rPr>
+              <w:lastRenderedPageBreak/>
               <w:t>4.</w:t>
             </w:r>
           </w:p>
@@ -714,7 +742,6 @@
               <w:pStyle w:val="Editor"/>
             </w:pPr>
             <w:r>
-              <w:lastRenderedPageBreak/>
               <w:t>For null hypothesis testing, please indicate the test statistic (e.g. F, t, r) with confidence intervals, effect sizes, degrees of freedom and P values noted.</w:t>
             </w:r>
           </w:p>
@@ -812,18 +839,8 @@
             <w:pPr>
               <w:pStyle w:val="Responsenoborder"/>
             </w:pPr>
-            <w:commentRangeStart w:id="3"/>
-            <w:r>
-              <w:t>The requested changes have been made.</w:t>
-            </w:r>
-            <w:commentRangeEnd w:id="3"/>
-            <w:r>
-              <w:rPr>
-                <w:rStyle w:val="CommentReference"/>
-                <w:rFonts w:ascii="Calibri" w:hAnsi="Calibri"/>
-                <w:color w:val="auto"/>
-              </w:rPr>
-              <w:commentReference w:id="3"/>
+            <w:r>
+              <w:t>Stars representing p-values in all figures have been replaced with the exact p-values.</w:t>
             </w:r>
           </w:p>
         </w:tc>
@@ -920,7 +937,7 @@
             <w:r>
               <w:t xml:space="preserve">This journal strongly supports public availability of data and custom code associated with the paper in a persistent repository where they can be freely and enduringly accessed or as a supplementary data file when no appropriate repository is available. If data and code can only be shared on request, please explain why in your data Availability Statement, and also in the correspondence with your editor. For more information, please refer to </w:t>
             </w:r>
-            <w:hyperlink r:id="rId15" w:anchor="availability-of-data">
+            <w:hyperlink r:id="rId11" w:anchor="availability-of-data">
               <w:r>
                 <w:rPr>
                   <w:color w:val="0563C1"/>
@@ -977,18 +994,18 @@
             <w:pPr>
               <w:pStyle w:val="Responsenoborder"/>
             </w:pPr>
-            <w:commentRangeStart w:id="4"/>
+            <w:commentRangeStart w:id="0"/>
             <w:r>
               <w:t>The appropriate links and DOI numbers have been added to the “Data Availability” section and all data is publicly available.</w:t>
             </w:r>
-            <w:commentRangeEnd w:id="4"/>
+            <w:commentRangeEnd w:id="0"/>
             <w:r>
               <w:rPr>
                 <w:rStyle w:val="CommentReference"/>
                 <w:rFonts w:ascii="Calibri" w:hAnsi="Calibri"/>
                 <w:color w:val="auto"/>
               </w:rPr>
-              <w:commentReference w:id="4"/>
+              <w:commentReference w:id="0"/>
             </w:r>
           </w:p>
         </w:tc>
@@ -998,8 +1015,8 @@
       <w:pPr>
         <w:pStyle w:val="Editor"/>
       </w:pPr>
-      <w:bookmarkStart w:id="5" w:name="_heading=h.gjdgxs" w:colFirst="0" w:colLast="0"/>
-      <w:bookmarkEnd w:id="5"/>
+      <w:bookmarkStart w:id="1" w:name="_heading=h.gjdgxs" w:colFirst="0" w:colLast="0"/>
+      <w:bookmarkEnd w:id="1"/>
     </w:p>
     <w:p>
       <w:pPr>
@@ -1064,18 +1081,18 @@
       <w:pPr>
         <w:pStyle w:val="Response"/>
       </w:pPr>
-      <w:commentRangeStart w:id="6"/>
+      <w:commentRangeStart w:id="2"/>
       <w:r>
         <w:t>The requested changes have been implemented and an updated Editorial Policy Checklist has been included in the resubmission.</w:t>
       </w:r>
-      <w:commentRangeEnd w:id="6"/>
+      <w:commentRangeEnd w:id="2"/>
       <w:r>
         <w:rPr>
           <w:rStyle w:val="CommentReference"/>
           <w:rFonts w:ascii="Calibri" w:hAnsi="Calibri"/>
           <w:color w:val="auto"/>
         </w:rPr>
-        <w:commentReference w:id="6"/>
+        <w:commentReference w:id="2"/>
       </w:r>
     </w:p>
     <w:p>
@@ -1104,18 +1121,18 @@
       <w:pPr>
         <w:pStyle w:val="Response"/>
       </w:pPr>
-      <w:commentRangeStart w:id="7"/>
+      <w:commentRangeStart w:id="3"/>
       <w:r>
         <w:t>The requested changes have been implemented and an updated Reporting Summary has been included in the resubmission.</w:t>
       </w:r>
-      <w:commentRangeEnd w:id="7"/>
+      <w:commentRangeEnd w:id="3"/>
       <w:r>
         <w:rPr>
           <w:rStyle w:val="CommentReference"/>
           <w:rFonts w:ascii="Calibri" w:hAnsi="Calibri"/>
           <w:color w:val="auto"/>
         </w:rPr>
-        <w:commentReference w:id="7"/>
+        <w:commentReference w:id="3"/>
       </w:r>
     </w:p>
     <w:p>
@@ -1180,7 +1197,7 @@
       <w:r>
         <w:t xml:space="preserve">I would prefer the following title: </w:t>
       </w:r>
-      <w:commentRangeStart w:id="8"/>
+      <w:commentRangeStart w:id="4"/>
       <w:r>
         <w:t>“</w:t>
       </w:r>
@@ -1203,14 +1220,14 @@
       <w:r>
         <w:t xml:space="preserve">”. </w:t>
       </w:r>
-      <w:commentRangeEnd w:id="8"/>
+      <w:commentRangeEnd w:id="4"/>
       <w:r>
         <w:rPr>
           <w:rStyle w:val="CommentReference"/>
           <w:rFonts w:ascii="Calibri" w:hAnsi="Calibri"/>
           <w:color w:val="auto"/>
         </w:rPr>
-        <w:commentReference w:id="8"/>
+        <w:commentReference w:id="4"/>
       </w:r>
       <w:r>
         <w:t xml:space="preserve">This puts the focus on the genetic interactions of the </w:t>
@@ -1257,18 +1274,117 @@
       <w:pPr>
         <w:pStyle w:val="Response"/>
       </w:pPr>
-      <w:commentRangeStart w:id="9"/>
       <w:r>
         <w:t>The abstract has been adjusted to use the phrase “Here were report” and the current work is now in the present tense.</w:t>
       </w:r>
-      <w:commentRangeEnd w:id="9"/>
+    </w:p>
+    <w:p>
+      <w:pPr>
+        <w:pStyle w:val="Heading4"/>
+      </w:pPr>
+      <w:r>
+        <w:t>MAIN TEXT (pages 1 to 3 of our formatting instructions)</w:t>
+      </w:r>
+    </w:p>
+    <w:p>
+      <w:pPr>
+        <w:pStyle w:val="Editor"/>
+      </w:pPr>
+      <w:r>
+        <w:t>The following sections must be present in the manuscript and must begin with a heading: Abstract, Introduction, Results, and optional Discussion and Methods. We also allow a combined Results and Discussion section. All other main text section headings should be removed or renamed.</w:t>
+      </w:r>
+    </w:p>
+    <w:p>
+      <w:pPr>
+        <w:pStyle w:val="Response"/>
+      </w:pPr>
+      <w:r>
+        <w:t xml:space="preserve">Abstract and Introduction headings have been added and the </w:t>
+      </w:r>
+      <w:r>
+        <w:t>Acknowledgements</w:t>
+      </w:r>
+      <w:r>
+        <w:t>, Author contributions, and Competing interests headings have been changed to subheadings.</w:t>
+      </w:r>
+      <w:r>
+        <w:t xml:space="preserve"> </w:t>
+      </w:r>
+    </w:p>
+    <w:p>
+      <w:pPr>
+        <w:pStyle w:val="Heading4"/>
+      </w:pPr>
+      <w:r>
+        <w:t>LANGUAGE AND STYLE (page 6 of our formatting instructions)</w:t>
+      </w:r>
+    </w:p>
+    <w:p>
+      <w:pPr>
+        <w:pStyle w:val="Editor"/>
+      </w:pPr>
+      <w:r>
+        <w:t>Please do not use italics, bold font, underlining or speech marks unless required for technical terms (in both the main text and the display items).</w:t>
+      </w:r>
+    </w:p>
+    <w:p>
+      <w:pPr>
+        <w:pStyle w:val="Response"/>
+      </w:pPr>
+      <w:r>
+        <w:t>All unnecessary use of italics and bold text have been removed</w:t>
+      </w:r>
+      <w:r>
+        <w:t xml:space="preserve"> in both the main text and display items</w:t>
+      </w:r>
+      <w:r>
+        <w:t>.</w:t>
+      </w:r>
+    </w:p>
+    <w:p>
+      <w:pPr>
+        <w:pStyle w:val="Editor"/>
+      </w:pPr>
+      <w:r>
+        <w:t>Please use italics for gene names, and roman font for protein names. This applies to both the main text and display items.</w:t>
+      </w:r>
+    </w:p>
+    <w:p>
+      <w:pPr>
+        <w:pStyle w:val="Response"/>
+      </w:pPr>
+      <w:r>
+        <w:t>All genes have been italicized in both the main text and display items.</w:t>
+      </w:r>
+    </w:p>
+    <w:p>
+      <w:pPr>
+        <w:pStyle w:val="Editor"/>
+      </w:pPr>
+      <w:r>
+        <w:t>Please make sure that mathematical terms throughout your manuscript and Supplementary Information (including in figures, figure axes, and legends) conform strictly to the following guidelines. Equations must be supplied in editable format, and not as images. Scalar variables (e.g. x, V, χ) must be typeset in italic, whereas multi-letter variables and functions (e.g. log) must be formatted in roman. Vectors (such as the wavevector k or the magnetic field vector B) must be typeset in bold without italics.</w:t>
+      </w:r>
+    </w:p>
+    <w:p>
+      <w:pPr>
+        <w:pStyle w:val="Response"/>
+      </w:pPr>
+      <w:r>
+        <w:lastRenderedPageBreak/>
+        <w:t xml:space="preserve">We have double checked all mathematical terms in the main text and display items. </w:t>
+      </w:r>
+      <w:commentRangeStart w:id="5"/>
+      <w:r>
+        <w:t>In Fig. 2, we now use a “χ” symbol typeset in italics.</w:t>
+      </w:r>
+      <w:commentRangeEnd w:id="5"/>
       <w:r>
         <w:rPr>
           <w:rStyle w:val="CommentReference"/>
           <w:rFonts w:ascii="Calibri" w:hAnsi="Calibri"/>
           <w:color w:val="auto"/>
         </w:rPr>
-        <w:commentReference w:id="9"/>
+        <w:commentReference w:id="5"/>
       </w:r>
     </w:p>
     <w:p>
@@ -1276,180 +1392,45 @@
         <w:pStyle w:val="Heading4"/>
       </w:pPr>
       <w:r>
-        <w:t>MAIN TEXT (pages 1 to 3 of our formatting instructions)</w:t>
-      </w:r>
-    </w:p>
-    <w:p>
-      <w:pPr>
-        <w:pStyle w:val="Editor"/>
-      </w:pPr>
-      <w:r>
-        <w:t>The following sections must be present in the manuscript and must begin with a heading: Abstract, Introduction, Results, and optional Discussion and Methods. We also allow a combined Results and Discussion section. All other main text section headings should be removed or renamed.</w:t>
+        <w:t xml:space="preserve">METHODS AND DATA (page 3 of our formatting </w:t>
+      </w:r>
+      <w:r>
+        <w:t>instructions</w:t>
+      </w:r>
+      <w:r>
+        <w:t>)</w:t>
+      </w:r>
+    </w:p>
+    <w:p>
+      <w:pPr>
+        <w:pStyle w:val="Editor"/>
+      </w:pPr>
+      <w:r>
+        <w:t>Sufficient details of the experiments must be provided in the Methods section such that they could be reproduced without reference to published papers. Use of the term 'as described previously' is not encouraged.</w:t>
       </w:r>
     </w:p>
     <w:p>
       <w:pPr>
         <w:pStyle w:val="Response"/>
       </w:pPr>
-      <w:commentRangeStart w:id="10"/>
-      <w:r>
-        <w:t xml:space="preserve">Need to add Abstract and Introduction headings. </w:t>
-      </w:r>
-    </w:p>
-    <w:p>
-      <w:pPr>
-        <w:pStyle w:val="Response"/>
-      </w:pPr>
-      <w:r>
-        <w:t>Check that the Data Availability, Code Availability, etc. are subheadings of Methods.</w:t>
-      </w:r>
-      <w:commentRangeEnd w:id="10"/>
+      <w:commentRangeStart w:id="6"/>
+      <w:r>
+        <w:t xml:space="preserve">Read through all of the Methods sections and fill them out with all details. I think this is specifically </w:t>
+      </w:r>
+      <w:r>
+        <w:t>referring to</w:t>
+      </w:r>
+      <w:r>
+        <w:t xml:space="preserve"> the mutational signature portion.</w:t>
+      </w:r>
+      <w:commentRangeEnd w:id="6"/>
       <w:r>
         <w:rPr>
           <w:rStyle w:val="CommentReference"/>
           <w:rFonts w:ascii="Calibri" w:hAnsi="Calibri"/>
           <w:color w:val="auto"/>
         </w:rPr>
-        <w:commentReference w:id="10"/>
-      </w:r>
-    </w:p>
-    <w:p>
-      <w:pPr>
-        <w:pStyle w:val="Heading4"/>
-      </w:pPr>
-      <w:r>
-        <w:t>LANGUAGE AND STYLE (page 6 of our formatting instructions)</w:t>
-      </w:r>
-    </w:p>
-    <w:p>
-      <w:pPr>
-        <w:pStyle w:val="Editor"/>
-      </w:pPr>
-      <w:r>
-        <w:t>Please do not use italics, bold font, underlining or speech marks unless required for technical terms (in both the main text and the display items).</w:t>
-      </w:r>
-    </w:p>
-    <w:p>
-      <w:pPr>
-        <w:pStyle w:val="Response"/>
-      </w:pPr>
-      <w:commentRangeStart w:id="11"/>
-      <w:r>
-        <w:t>I can’t recall any use of this anti-pattern</w:t>
-      </w:r>
-      <w:r>
-        <w:t xml:space="preserve"> in the text</w:t>
-      </w:r>
-      <w:r>
-        <w:t>, but need to check.</w:t>
-      </w:r>
-      <w:commentRangeEnd w:id="11"/>
-      <w:r>
-        <w:rPr>
-          <w:rStyle w:val="CommentReference"/>
-          <w:rFonts w:ascii="Calibri" w:hAnsi="Calibri"/>
-          <w:color w:val="auto"/>
-        </w:rPr>
-        <w:commentReference w:id="11"/>
-      </w:r>
-      <w:r>
-        <w:t xml:space="preserve"> I definitely did this in the figures, but I’m not sure it would be best to remove all of them?</w:t>
-      </w:r>
-    </w:p>
-    <w:p>
-      <w:pPr>
-        <w:pStyle w:val="Editor"/>
-      </w:pPr>
-      <w:r>
-        <w:t>Please use italics for gene names, and roman font for protein names. This applies to both the main text and display items.</w:t>
-      </w:r>
-    </w:p>
-    <w:p>
-      <w:pPr>
-        <w:pStyle w:val="Response"/>
-      </w:pPr>
-      <w:commentRangeStart w:id="12"/>
-      <w:r>
-        <w:t>I need to make genes names in figures italics.</w:t>
-      </w:r>
-      <w:commentRangeEnd w:id="12"/>
-      <w:r>
-        <w:rPr>
-          <w:rStyle w:val="CommentReference"/>
-          <w:rFonts w:ascii="Calibri" w:hAnsi="Calibri"/>
-          <w:color w:val="auto"/>
-        </w:rPr>
-        <w:commentReference w:id="12"/>
-      </w:r>
-    </w:p>
-    <w:p>
-      <w:pPr>
-        <w:pStyle w:val="Editor"/>
-      </w:pPr>
-      <w:r>
-        <w:t xml:space="preserve">Please make sure that mathematical terms throughout your manuscript and Supplementary Information (including in figures, figure axes, and legends) conform strictly to the following guidelines. Equations must be supplied in editable format, and not as images. Scalar variables (e.g. x, </w:t>
-      </w:r>
-      <w:r>
-        <w:lastRenderedPageBreak/>
-        <w:t>V, χ) must be typeset in italic, whereas multi-letter variables and functions (e.g. log) must be formatted in roman. Vectors (such as the wavevector k or the magnetic field vector B) must be typeset in bold without italics.</w:t>
-      </w:r>
-    </w:p>
-    <w:p>
-      <w:pPr>
-        <w:pStyle w:val="Response"/>
-      </w:pPr>
-      <w:commentRangeStart w:id="13"/>
-      <w:r>
-        <w:t>Check that I use this for “log(p-values)” and need to fix the Chi in Chi-squared in figure 2.</w:t>
-      </w:r>
-      <w:commentRangeEnd w:id="13"/>
-      <w:r>
-        <w:rPr>
-          <w:rStyle w:val="CommentReference"/>
-          <w:rFonts w:ascii="Calibri" w:hAnsi="Calibri"/>
-          <w:color w:val="auto"/>
-        </w:rPr>
-        <w:commentReference w:id="13"/>
-      </w:r>
-    </w:p>
-    <w:p>
-      <w:pPr>
-        <w:pStyle w:val="Heading4"/>
-      </w:pPr>
-      <w:r>
-        <w:t xml:space="preserve">METHODS AND DATA (page 3 of our formatting </w:t>
-      </w:r>
-      <w:r>
-        <w:t>instructions</w:t>
-      </w:r>
-      <w:r>
-        <w:t>)</w:t>
-      </w:r>
-    </w:p>
-    <w:p>
-      <w:pPr>
-        <w:pStyle w:val="Editor"/>
-      </w:pPr>
-      <w:r>
-        <w:t>Sufficient details of the experiments must be provided in the Methods section such that they could be reproduced without reference to published papers. Use of the term 'as described previously' is not encouraged.</w:t>
-      </w:r>
-    </w:p>
-    <w:p>
-      <w:pPr>
-        <w:pStyle w:val="Response"/>
-      </w:pPr>
-      <w:commentRangeStart w:id="14"/>
-      <w:r>
-        <w:t>Read through all of the Methods sections and fill them out with all details. I think this is specifically referencing the mutational signature portion.</w:t>
-      </w:r>
-      <w:commentRangeEnd w:id="14"/>
-      <w:r>
-        <w:rPr>
-          <w:rStyle w:val="CommentReference"/>
-          <w:rFonts w:ascii="Calibri" w:hAnsi="Calibri"/>
-          <w:color w:val="auto"/>
-        </w:rPr>
-        <w:commentReference w:id="14"/>
+        <w:commentReference w:id="6"/>
       </w:r>
     </w:p>
     <w:p>
@@ -1584,28 +1565,28 @@
       </w:r>
       <w:proofErr w:type="spellStart"/>
       <w:r>
+        <w:t>e.g</w:t>
+      </w:r>
+      <w:proofErr w:type="spellEnd"/>
+      <w:r>
+        <w:t xml:space="preserve"> WGS, WES. Please add a final clause to the data availability statement along the lines of </w:t>
+      </w:r>
+      <w:r>
+        <w:t>‘</w:t>
+      </w:r>
+      <w:r>
+        <w:t>The remaining data are available within the Article, Supplementary Information or available from the authors upon request</w:t>
+      </w:r>
+      <w:r>
+        <w:t>.’</w:t>
+      </w:r>
+    </w:p>
+    <w:p>
+      <w:pPr>
+        <w:pStyle w:val="Editor"/>
+      </w:pPr>
+      <w:r>
         <w:lastRenderedPageBreak/>
-        <w:t>e.g</w:t>
-      </w:r>
-      <w:proofErr w:type="spellEnd"/>
-      <w:r>
-        <w:t xml:space="preserve"> WGS, WES. Please add a final clause to the data availability statement along the lines of </w:t>
-      </w:r>
-      <w:r>
-        <w:t>‘</w:t>
-      </w:r>
-      <w:r>
-        <w:t>The remaining data are available within the Article, Supplementary Information or available from the authors upon request</w:t>
-      </w:r>
-      <w:r>
-        <w:t>.’</w:t>
-      </w:r>
-    </w:p>
-    <w:p>
-      <w:pPr>
-        <w:pStyle w:val="Editor"/>
-      </w:pPr>
-      <w:r>
         <w:t>Nature Research policies (</w:t>
       </w:r>
       <w:hyperlink r:id="rId19" w:history="1">
@@ -1782,49 +1763,52 @@
       <w:pPr>
         <w:pStyle w:val="Response"/>
       </w:pPr>
-      <w:commentRangeStart w:id="15"/>
-      <w:r>
-        <w:t>Some comments on the data after I have decided what to do…</w:t>
-      </w:r>
-      <w:commentRangeEnd w:id="15"/>
+      <w:commentRangeStart w:id="7"/>
+      <w:r>
+        <w:t xml:space="preserve">We have expanded our “Data Availability” section to detail the availability and location of all the data sources used in this study. All data sets are already </w:t>
+      </w:r>
+      <w:r>
+        <w:t>publicly</w:t>
+      </w:r>
+      <w:r>
+        <w:t xml:space="preserve"> available. Links have been provided.</w:t>
+      </w:r>
+      <w:commentRangeEnd w:id="7"/>
       <w:r>
         <w:rPr>
           <w:rStyle w:val="CommentReference"/>
           <w:rFonts w:ascii="Calibri" w:hAnsi="Calibri"/>
           <w:color w:val="auto"/>
         </w:rPr>
-        <w:commentReference w:id="15"/>
-      </w:r>
-    </w:p>
-    <w:p>
-      <w:pPr>
-        <w:pStyle w:val="Editor"/>
-      </w:pPr>
-      <w:r>
-        <w:t xml:space="preserve">We strongly encourage authors to deposit all code or script associated with the paper in a persistent repository where they can be freely and enduringly accessed. For all studies developing new software or using custom code that is deemed central to the conclusions, a statement </w:t>
-      </w:r>
+        <w:commentReference w:id="7"/>
+      </w:r>
+    </w:p>
+    <w:p>
+      <w:pPr>
+        <w:pStyle w:val="Editor"/>
+      </w:pPr>
+      <w:r>
+        <w:t xml:space="preserve">We strongly encourage authors to deposit all code or script associated with the paper in a persistent repository where they can be freely and enduringly accessed. For all studies developing new software or using custom code that is deemed central to the conclusions, a statement must be included, under the heading </w:t>
+      </w:r>
+      <w:r>
+        <w:t>‘</w:t>
+      </w:r>
+      <w:r>
+        <w:t>Code Availability</w:t>
+      </w:r>
+      <w:r>
+        <w:t>,’</w:t>
+      </w:r>
+      <w:r>
+        <w:t xml:space="preserve"> indicating whether and how the code can be accessed, including any restrictions to access. If the code can only be shared on request, please explain why in your Code Availability Statement and in your response here.</w:t>
+      </w:r>
+    </w:p>
+    <w:p>
+      <w:pPr>
+        <w:pStyle w:val="Editor"/>
+      </w:pPr>
       <w:r>
         <w:lastRenderedPageBreak/>
-        <w:t xml:space="preserve">must be included, under the heading </w:t>
-      </w:r>
-      <w:r>
-        <w:t>‘</w:t>
-      </w:r>
-      <w:r>
-        <w:t>Code Availability</w:t>
-      </w:r>
-      <w:r>
-        <w:t>,’</w:t>
-      </w:r>
-      <w:r>
-        <w:t xml:space="preserve"> indicating whether and how the code can be accessed, including any restrictions to access. If the code can only be shared on request, please explain why in your Code Availability Statement and in your response here.</w:t>
-      </w:r>
-    </w:p>
-    <w:p>
-      <w:pPr>
-        <w:pStyle w:val="Editor"/>
-      </w:pPr>
-      <w:r>
         <w:t xml:space="preserve">We notice that you have deposited your code in a </w:t>
       </w:r>
       <w:proofErr w:type="spellStart"/>
@@ -1856,7 +1840,19 @@
           <w:rPr>
             <w:rStyle w:val="Hyperlink"/>
           </w:rPr>
-          <w:t>https://guides.github.com/activities/citable-code/</w:t>
+          <w:t>https://guides.github.co</w:t>
+        </w:r>
+        <w:r>
+          <w:rPr>
+            <w:rStyle w:val="Hyperlink"/>
+          </w:rPr>
+          <w:t>m</w:t>
+        </w:r>
+        <w:r>
+          <w:rPr>
+            <w:rStyle w:val="Hyperlink"/>
+          </w:rPr>
+          <w:t>/activities/citable-code/</w:t>
         </w:r>
       </w:hyperlink>
       <w:r>
@@ -1907,18 +1903,21 @@
       <w:pPr>
         <w:pStyle w:val="Response"/>
       </w:pPr>
-      <w:commentRangeStart w:id="16"/>
-      <w:r>
-        <w:t>Make a DOI for the GitHub repo and cite it in the paper.</w:t>
-      </w:r>
-      <w:commentRangeEnd w:id="16"/>
+      <w:commentRangeStart w:id="8"/>
+      <w:r>
+        <w:t xml:space="preserve">We have </w:t>
+      </w:r>
+      <w:r>
+        <w:t>created a DOI for the GitHub repository and have included it in the Code Availability statement.</w:t>
+      </w:r>
+      <w:commentRangeEnd w:id="8"/>
       <w:r>
         <w:rPr>
           <w:rStyle w:val="CommentReference"/>
           <w:rFonts w:ascii="Calibri" w:hAnsi="Calibri"/>
           <w:color w:val="auto"/>
         </w:rPr>
-        <w:commentReference w:id="16"/>
+        <w:commentReference w:id="8"/>
       </w:r>
     </w:p>
     <w:p>
@@ -1955,95 +1954,70 @@
     </w:p>
     <w:p>
       <w:pPr>
+        <w:pStyle w:val="Editor"/>
+      </w:pPr>
+      <w:r>
+        <w:t>All colour scales must be defined and intensity levels must be provided in either the figure or its associated legend.</w:t>
+      </w:r>
+    </w:p>
+    <w:p>
+      <w:pPr>
         <w:pStyle w:val="Response"/>
       </w:pPr>
-      <w:commentRangeStart w:id="17"/>
-      <w:r>
-        <w:t>Need to fix this. Maybe point out that it is in their instructions?</w:t>
-      </w:r>
-      <w:commentRangeEnd w:id="17"/>
+      <w:r>
+        <w:t>We have replaced symbols with text descriptions in the legends of Fig. 2 and Supplementary Fig. 3.</w:t>
+      </w:r>
+    </w:p>
+    <w:p>
+      <w:pPr>
+        <w:pStyle w:val="Heading4"/>
+      </w:pPr>
+      <w:r>
+        <w:t xml:space="preserve">SUPPLEMENTARY </w:t>
+      </w:r>
+      <w:r>
+        <w:t>INFORMATION</w:t>
+      </w:r>
+      <w:r>
+        <w:t xml:space="preserve"> (page 5 of our formatting instructions)</w:t>
+      </w:r>
+    </w:p>
+    <w:p>
+      <w:pPr>
+        <w:pStyle w:val="Editor"/>
+      </w:pPr>
+      <w:r>
+        <w:t>We do not edit Supplementary Information files; they will be uploaded with the published article as they are submitted with the final version of your manuscript. Any tracked changes should be removed from the file and the file should be provided as a PDF file. Supplementary Figures do not need to be provided separately.</w:t>
+      </w:r>
+    </w:p>
+    <w:p>
+      <w:pPr>
+        <w:pStyle w:val="Editor"/>
+      </w:pPr>
+      <w:r>
+        <w:t>Please supply legends for each Supplementary Movie/Audio/Data file in your response here (not in the Supplementary Information file). Please label each files as Supplementary Movie/Audio/Data 1, etc.</w:t>
+      </w:r>
+    </w:p>
+    <w:p>
+      <w:pPr>
+        <w:pStyle w:val="Response"/>
+      </w:pPr>
+      <w:commentRangeStart w:id="9"/>
+      <w:r>
+        <w:lastRenderedPageBreak/>
+        <w:t>We have double-checked the Supplementary Figures and ensured the validity of the figure legends.</w:t>
+      </w:r>
+      <w:commentRangeEnd w:id="9"/>
       <w:r>
         <w:rPr>
           <w:rStyle w:val="CommentReference"/>
           <w:rFonts w:ascii="Calibri" w:hAnsi="Calibri"/>
           <w:color w:val="auto"/>
         </w:rPr>
-        <w:commentReference w:id="17"/>
-      </w:r>
-    </w:p>
-    <w:p>
-      <w:pPr>
-        <w:pStyle w:val="Editor"/>
-      </w:pPr>
-      <w:r>
-        <w:t>All colour scales must be defined and intensity levels must be provided in either the figure or its associated legend.</w:t>
-      </w:r>
-    </w:p>
-    <w:p>
-      <w:pPr>
-        <w:pStyle w:val="Response"/>
-      </w:pPr>
-      <w:commentRangeStart w:id="18"/>
-      <w:r>
-        <w:t>Check this and make any necessary changes.</w:t>
-      </w:r>
-      <w:commentRangeEnd w:id="18"/>
-      <w:r>
-        <w:rPr>
-          <w:rStyle w:val="CommentReference"/>
-          <w:rFonts w:ascii="Calibri" w:hAnsi="Calibri"/>
-          <w:color w:val="auto"/>
-        </w:rPr>
-        <w:commentReference w:id="18"/>
-      </w:r>
-    </w:p>
-    <w:p>
-      <w:pPr>
-        <w:pStyle w:val="Heading4"/>
-      </w:pPr>
-      <w:r>
-        <w:t xml:space="preserve">SUPPLEMENTARY </w:t>
-      </w:r>
-      <w:r>
-        <w:t>INFORMATION</w:t>
-      </w:r>
-      <w:r>
-        <w:t xml:space="preserve"> (page 5 of our formatting instructions)</w:t>
-      </w:r>
-    </w:p>
-    <w:p>
-      <w:pPr>
-        <w:pStyle w:val="Editor"/>
-      </w:pPr>
-      <w:r>
-        <w:t>We do not edit Supplementary Information files; they will be uploaded with the published article as they are submitted with the final version of your manuscript. Any tracked changes should be removed from the file and the file should be provided as a PDF file. Supplementary Figures do not need to be provided separately.</w:t>
-      </w:r>
-    </w:p>
-    <w:p>
-      <w:pPr>
-        <w:pStyle w:val="Editor"/>
-      </w:pPr>
-      <w:r>
-        <w:lastRenderedPageBreak/>
-        <w:t>Please supply legends for each Supplementary Movie/Audio/Data file in your response here (not in the Supplementary Information file). Please label each files as Supplementary Movie/Audio/Data 1, etc.</w:t>
-      </w:r>
-    </w:p>
-    <w:p>
-      <w:pPr>
-        <w:pStyle w:val="Response"/>
-      </w:pPr>
-      <w:commentRangeStart w:id="19"/>
-      <w:r>
-        <w:t>We have double-checked the Supplementary Figures and ensured the validity of the figure legends.</w:t>
-      </w:r>
-      <w:commentRangeEnd w:id="19"/>
-      <w:r>
-        <w:rPr>
-          <w:rStyle w:val="CommentReference"/>
-          <w:rFonts w:ascii="Calibri" w:hAnsi="Calibri"/>
-          <w:color w:val="auto"/>
-        </w:rPr>
-        <w:commentReference w:id="19"/>
+        <w:commentReference w:id="9"/>
+      </w:r>
+      <w:r>
+        <w:t xml:space="preserve"> We do not have any Supplementary Movies or Audio files. We do not have any legends for the study’s Supplementary Data.</w:t>
       </w:r>
     </w:p>
     <w:p>
@@ -2105,7 +2079,7 @@
       <w:pPr>
         <w:pStyle w:val="Response"/>
       </w:pPr>
-      <w:commentRangeStart w:id="20"/>
+      <w:commentRangeStart w:id="10"/>
       <w:r>
         <w:t xml:space="preserve">I need to make this. Think REALLY hard about </w:t>
       </w:r>
@@ -2115,14 +2089,14 @@
       <w:r>
         <w:t>he desired format and way of doing this.</w:t>
       </w:r>
-      <w:commentRangeEnd w:id="20"/>
+      <w:commentRangeEnd w:id="10"/>
       <w:r>
         <w:rPr>
           <w:rStyle w:val="CommentReference"/>
           <w:rFonts w:ascii="Calibri" w:hAnsi="Calibri"/>
           <w:color w:val="auto"/>
         </w:rPr>
-        <w:commentReference w:id="20"/>
+        <w:commentReference w:id="10"/>
       </w:r>
     </w:p>
     <w:p>
@@ -2145,18 +2119,18 @@
       <w:pPr>
         <w:pStyle w:val="Response"/>
       </w:pPr>
-      <w:commentRangeStart w:id="21"/>
+      <w:commentRangeStart w:id="11"/>
       <w:r>
         <w:t>The tables have been renamed to Supplementary Data 1, etc.</w:t>
       </w:r>
-      <w:commentRangeEnd w:id="21"/>
+      <w:commentRangeEnd w:id="11"/>
       <w:r>
         <w:rPr>
           <w:rStyle w:val="CommentReference"/>
           <w:rFonts w:ascii="Calibri" w:hAnsi="Calibri"/>
           <w:color w:val="auto"/>
         </w:rPr>
-        <w:commentReference w:id="21"/>
+        <w:commentReference w:id="11"/>
       </w:r>
     </w:p>
     <w:p>
@@ -2174,18 +2148,18 @@
       <w:pPr>
         <w:pStyle w:val="Response"/>
       </w:pPr>
-      <w:commentRangeStart w:id="22"/>
+      <w:commentRangeStart w:id="12"/>
       <w:r>
         <w:t>We have reduced the number of citations from 113 to X.</w:t>
       </w:r>
-      <w:commentRangeEnd w:id="22"/>
+      <w:commentRangeEnd w:id="12"/>
       <w:r>
         <w:rPr>
           <w:rStyle w:val="CommentReference"/>
           <w:rFonts w:ascii="Calibri" w:hAnsi="Calibri"/>
           <w:color w:val="auto"/>
         </w:rPr>
-        <w:commentReference w:id="22"/>
+        <w:commentReference w:id="12"/>
       </w:r>
     </w:p>
     <w:p/>
@@ -2375,7 +2349,7 @@
 
 <file path=word/comments.xml><?xml version="1.0" encoding="utf-8"?>
 <w:comments xmlns:wpc="http://schemas.microsoft.com/office/word/2010/wordprocessingCanvas" xmlns:cx="http://schemas.microsoft.com/office/drawing/2014/chartex" xmlns:cx1="http://schemas.microsoft.com/office/drawing/2015/9/8/chartex" xmlns:cx2="http://schemas.microsoft.com/office/drawing/2015/10/21/chartex" xmlns:cx3="http://schemas.microsoft.com/office/drawing/2016/5/9/chartex" xmlns:cx4="http://schemas.microsoft.com/office/drawing/2016/5/10/chartex" xmlns:cx5="http://schemas.microsoft.com/office/drawing/2016/5/11/chartex" xmlns:cx6="http://schemas.microsoft.com/office/drawing/2016/5/12/chartex" xmlns:cx7="http://schemas.microsoft.com/office/drawing/2016/5/13/chartex" xmlns:cx8="http://schemas.microsoft.com/office/drawing/2016/5/14/chartex" xmlns:mc="http://schemas.openxmlformats.org/markup-compatibility/2006" xmlns:aink="http://schemas.microsoft.com/office/drawing/2016/ink" xmlns:am3d="http://schemas.microsoft.com/office/drawing/2017/model3d" xmlns:o="urn:schemas-microsoft-com:office:office" xmlns:r="http://schemas.openxmlformats.org/officeDocument/2006/relationships" xmlns:m="http://schemas.openxmlformats.org/officeDocument/2006/math" xmlns:v="urn:schemas-microsoft-com:vml" xmlns:wp14="http://schemas.microsoft.com/office/word/2010/wordprocessingDrawing" xmlns:wp="http://schemas.openxmlformats.org/drawingml/2006/wordprocessingDrawing" xmlns:w10="urn:schemas-microsoft-com:office:word" xmlns:w="http://schemas.openxmlformats.org/wordprocessingml/2006/main" xmlns:w14="http://schemas.microsoft.com/office/word/2010/wordml" xmlns:w15="http://schemas.microsoft.com/office/word/2012/wordml" xmlns:w16cex="http://schemas.microsoft.com/office/word/2018/wordml/cex" xmlns:w16cid="http://schemas.microsoft.com/office/word/2016/wordml/cid" xmlns:w16="http://schemas.microsoft.com/office/word/2018/wordml" xmlns:w16se="http://schemas.microsoft.com/office/word/2015/wordml/symex" xmlns:wpg="http://schemas.microsoft.com/office/word/2010/wordprocessingGroup" xmlns:wpi="http://schemas.microsoft.com/office/word/2010/wordprocessingInk" xmlns:wne="http://schemas.microsoft.com/office/word/2006/wordml" xmlns:wps="http://schemas.microsoft.com/office/word/2010/wordprocessingShape" mc:Ignorable="w14 w15 w16se w16cid w16 w16cex wp14">
-  <w:comment w:id="0" w:author="Joshua Cook" w:date="2021-02-03T10:14:00Z" w:initials="JHC">
+  <w:comment w:id="0" w:author="Joshua Cook" w:date="2021-02-03T10:18:00Z" w:initials="JHC">
     <w:p>
       <w:pPr>
         <w:pStyle w:val="CommentText"/>
@@ -2391,7 +2365,7 @@
       </w:r>
     </w:p>
   </w:comment>
-  <w:comment w:id="1" w:author="Joshua Cook" w:date="2021-02-04T07:06:00Z" w:initials="JHC">
+  <w:comment w:id="2" w:author="Joshua Cook" w:date="2021-02-03T08:57:00Z" w:initials="JHC">
     <w:p>
       <w:pPr>
         <w:pStyle w:val="CommentText"/>
@@ -2403,11 +2377,11 @@
         <w:annotationRef/>
       </w:r>
       <w:r>
-        <w:t>I believe that bullet 2 is referring to Supp Figs.</w:t>
+        <w:t>TODO</w:t>
       </w:r>
     </w:p>
   </w:comment>
-  <w:comment w:id="2" w:author="Joshua Cook" w:date="2021-02-03T10:14:00Z" w:initials="JHC">
+  <w:comment w:id="3" w:author="Joshua Cook" w:date="2021-02-03T08:57:00Z" w:initials="JHC">
     <w:p>
       <w:pPr>
         <w:pStyle w:val="CommentText"/>
@@ -2419,11 +2393,14 @@
         <w:annotationRef/>
       </w:r>
       <w:r>
+        <w:rPr>
+          <w:rStyle w:val="CommentReference"/>
+        </w:rPr>
         <w:t>TODO</w:t>
       </w:r>
     </w:p>
   </w:comment>
-  <w:comment w:id="3" w:author="Joshua Cook" w:date="2021-02-03T10:14:00Z" w:initials="JHC">
+  <w:comment w:id="4" w:author="Joshua Cook" w:date="2021-02-05T16:01:00Z" w:initials="JHC">
     <w:p>
       <w:pPr>
         <w:pStyle w:val="CommentText"/>
@@ -2435,11 +2412,14 @@
         <w:annotationRef/>
       </w:r>
       <w:r>
-        <w:t>TODO</w:t>
+        <w:rPr>
+          <w:rStyle w:val="CommentReference"/>
+        </w:rPr>
+        <w:t>I have sent out a list of options and am waiting for a decision.</w:t>
       </w:r>
     </w:p>
   </w:comment>
-  <w:comment w:id="4" w:author="Joshua Cook" w:date="2021-02-03T10:18:00Z" w:initials="JHC">
+  <w:comment w:id="5" w:author="Joshua Cook" w:date="2021-02-09T12:15:00Z" w:initials="JHC">
     <w:p>
       <w:pPr>
         <w:pStyle w:val="CommentText"/>
@@ -2453,9 +2433,12 @@
       <w:r>
         <w:t>TODO</w:t>
       </w:r>
+      <w:r>
+        <w:t xml:space="preserve"> (in post)</w:t>
+      </w:r>
     </w:p>
   </w:comment>
-  <w:comment w:id="6" w:author="Joshua Cook" w:date="2021-02-03T08:57:00Z" w:initials="JHC">
+  <w:comment w:id="6" w:author="Joshua Cook" w:date="2021-02-03T09:19:00Z" w:initials="JHC">
     <w:p>
       <w:pPr>
         <w:pStyle w:val="CommentText"/>
@@ -2471,7 +2454,7 @@
       </w:r>
     </w:p>
   </w:comment>
-  <w:comment w:id="7" w:author="Joshua Cook" w:date="2021-02-03T08:57:00Z" w:initials="JHC">
+  <w:comment w:id="7" w:author="Joshua Cook" w:date="2021-02-09T12:20:00Z" w:initials="JHC">
     <w:p>
       <w:pPr>
         <w:pStyle w:val="CommentText"/>
@@ -2483,18 +2466,18 @@
         <w:annotationRef/>
       </w:r>
       <w:r>
-        <w:rPr>
-          <w:rStyle w:val="CommentReference"/>
-        </w:rPr>
-        <w:t>TODO</w:t>
+        <w:t>TODO (comment made on manuscript)</w:t>
       </w:r>
     </w:p>
   </w:comment>
-  <w:comment w:id="8" w:author="Joshua Cook" w:date="2021-02-05T16:01:00Z" w:initials="JHC">
+  <w:comment w:id="8" w:author="Joshua Cook" w:date="2021-02-09T12:38:00Z" w:initials="JHC">
     <w:p>
       <w:pPr>
         <w:pStyle w:val="CommentText"/>
       </w:pPr>
+      <w:r>
+        <w:t xml:space="preserve">TODO: </w:t>
+      </w:r>
       <w:r>
         <w:rPr>
           <w:rStyle w:val="CommentReference"/>
@@ -2502,11 +2485,11 @@
         <w:annotationRef/>
       </w:r>
       <w:r>
-        <w:t>Come up with variations on the title and put in email to all. Also add back in the “origins” part from the original title.</w:t>
+        <w:t>Need to insert the actual DOI number after creating the release.</w:t>
       </w:r>
     </w:p>
   </w:comment>
-  <w:comment w:id="9" w:author="Joshua Cook" w:date="2021-02-03T09:05:00Z" w:initials="JHC">
+  <w:comment w:id="9" w:author="Joshua Cook" w:date="2021-02-03T09:21:00Z" w:initials="JHC">
     <w:p>
       <w:pPr>
         <w:pStyle w:val="CommentText"/>
@@ -2520,9 +2503,12 @@
       <w:r>
         <w:t>TODO</w:t>
       </w:r>
+      <w:r>
+        <w:t>: double check Supp Fig legends</w:t>
+      </w:r>
     </w:p>
   </w:comment>
-  <w:comment w:id="10" w:author="Joshua Cook" w:date="2021-02-03T09:19:00Z" w:initials="JHC">
+  <w:comment w:id="10" w:author="Joshua Cook" w:date="2021-02-03T09:23:00Z" w:initials="JHC">
     <w:p>
       <w:pPr>
         <w:pStyle w:val="CommentText"/>
@@ -2538,7 +2524,7 @@
       </w:r>
     </w:p>
   </w:comment>
-  <w:comment w:id="11" w:author="Joshua Cook" w:date="2021-02-03T09:19:00Z" w:initials="JHC">
+  <w:comment w:id="11" w:author="Joshua Cook" w:date="2021-02-03T09:27:00Z" w:initials="JHC">
     <w:p>
       <w:pPr>
         <w:pStyle w:val="CommentText"/>
@@ -2552,169 +2538,12 @@
       <w:r>
         <w:t>TODO</w:t>
       </w:r>
+      <w:r>
+        <w:t xml:space="preserve"> (after regenerating Supp Data.)</w:t>
+      </w:r>
     </w:p>
   </w:comment>
-  <w:comment w:id="12" w:author="Joshua Cook" w:date="2021-02-03T09:19:00Z" w:initials="JHC">
-    <w:p>
-      <w:pPr>
-        <w:pStyle w:val="CommentText"/>
-      </w:pPr>
-      <w:r>
-        <w:rPr>
-          <w:rStyle w:val="CommentReference"/>
-        </w:rPr>
-        <w:annotationRef/>
-      </w:r>
-      <w:r>
-        <w:t>TODO</w:t>
-      </w:r>
-    </w:p>
-  </w:comment>
-  <w:comment w:id="13" w:author="Joshua Cook" w:date="2021-02-03T09:19:00Z" w:initials="JHC">
-    <w:p>
-      <w:pPr>
-        <w:pStyle w:val="CommentText"/>
-      </w:pPr>
-      <w:r>
-        <w:rPr>
-          <w:rStyle w:val="CommentReference"/>
-        </w:rPr>
-        <w:annotationRef/>
-      </w:r>
-      <w:r>
-        <w:t>TODO</w:t>
-      </w:r>
-    </w:p>
-  </w:comment>
-  <w:comment w:id="14" w:author="Joshua Cook" w:date="2021-02-03T09:19:00Z" w:initials="JHC">
-    <w:p>
-      <w:pPr>
-        <w:pStyle w:val="CommentText"/>
-      </w:pPr>
-      <w:r>
-        <w:rPr>
-          <w:rStyle w:val="CommentReference"/>
-        </w:rPr>
-        <w:annotationRef/>
-      </w:r>
-      <w:r>
-        <w:t>TODO</w:t>
-      </w:r>
-    </w:p>
-  </w:comment>
-  <w:comment w:id="15" w:author="Joshua Cook" w:date="2021-02-03T09:19:00Z" w:initials="JHC">
-    <w:p>
-      <w:pPr>
-        <w:pStyle w:val="CommentText"/>
-      </w:pPr>
-      <w:r>
-        <w:rPr>
-          <w:rStyle w:val="CommentReference"/>
-        </w:rPr>
-        <w:annotationRef/>
-      </w:r>
-      <w:r>
-        <w:t>TODO</w:t>
-      </w:r>
-    </w:p>
-  </w:comment>
-  <w:comment w:id="16" w:author="Joshua Cook" w:date="2021-02-03T09:18:00Z" w:initials="JHC">
-    <w:p>
-      <w:pPr>
-        <w:pStyle w:val="CommentText"/>
-      </w:pPr>
-      <w:r>
-        <w:rPr>
-          <w:rStyle w:val="CommentReference"/>
-        </w:rPr>
-        <w:annotationRef/>
-      </w:r>
-      <w:r>
-        <w:t>TODO</w:t>
-      </w:r>
-    </w:p>
-  </w:comment>
-  <w:comment w:id="17" w:author="Joshua Cook" w:date="2021-02-03T09:19:00Z" w:initials="JHC">
-    <w:p>
-      <w:pPr>
-        <w:pStyle w:val="CommentText"/>
-      </w:pPr>
-      <w:r>
-        <w:rPr>
-          <w:rStyle w:val="CommentReference"/>
-        </w:rPr>
-        <w:annotationRef/>
-      </w:r>
-      <w:r>
-        <w:t>TODO</w:t>
-      </w:r>
-    </w:p>
-  </w:comment>
-  <w:comment w:id="18" w:author="Joshua Cook" w:date="2021-02-03T09:19:00Z" w:initials="JHC">
-    <w:p>
-      <w:pPr>
-        <w:pStyle w:val="CommentText"/>
-      </w:pPr>
-      <w:r>
-        <w:rPr>
-          <w:rStyle w:val="CommentReference"/>
-        </w:rPr>
-        <w:annotationRef/>
-      </w:r>
-      <w:r>
-        <w:t>TODO</w:t>
-      </w:r>
-    </w:p>
-  </w:comment>
-  <w:comment w:id="19" w:author="Joshua Cook" w:date="2021-02-03T09:21:00Z" w:initials="JHC">
-    <w:p>
-      <w:pPr>
-        <w:pStyle w:val="CommentText"/>
-      </w:pPr>
-      <w:r>
-        <w:rPr>
-          <w:rStyle w:val="CommentReference"/>
-        </w:rPr>
-        <w:annotationRef/>
-      </w:r>
-      <w:r>
-        <w:t>TODO</w:t>
-      </w:r>
-    </w:p>
-  </w:comment>
-  <w:comment w:id="20" w:author="Joshua Cook" w:date="2021-02-03T09:23:00Z" w:initials="JHC">
-    <w:p>
-      <w:pPr>
-        <w:pStyle w:val="CommentText"/>
-      </w:pPr>
-      <w:r>
-        <w:rPr>
-          <w:rStyle w:val="CommentReference"/>
-        </w:rPr>
-        <w:annotationRef/>
-      </w:r>
-      <w:r>
-        <w:t>TODO</w:t>
-      </w:r>
-    </w:p>
-  </w:comment>
-  <w:comment w:id="21" w:author="Joshua Cook" w:date="2021-02-03T09:27:00Z" w:initials="JHC">
-    <w:p>
-      <w:pPr>
-        <w:pStyle w:val="CommentText"/>
-      </w:pPr>
-      <w:r>
-        <w:rPr>
-          <w:rStyle w:val="CommentReference"/>
-        </w:rPr>
-        <w:annotationRef/>
-      </w:r>
-      <w:r>
-        <w:t>TODO</w:t>
-      </w:r>
-    </w:p>
-  </w:comment>
-  <w:comment w:id="22" w:author="Joshua Cook" w:date="2021-02-03T09:27:00Z" w:initials="JHC">
+  <w:comment w:id="12" w:author="Joshua Cook" w:date="2021-02-03T09:27:00Z" w:initials="JHC">
     <w:p>
       <w:pPr>
         <w:pStyle w:val="CommentText"/>
@@ -2735,24 +2564,14 @@
 
 <file path=word/commentsExtended.xml><?xml version="1.0" encoding="utf-8"?>
 <w15:commentsEx xmlns:wpc="http://schemas.microsoft.com/office/word/2010/wordprocessingCanvas" xmlns:cx="http://schemas.microsoft.com/office/drawing/2014/chartex" xmlns:cx1="http://schemas.microsoft.com/office/drawing/2015/9/8/chartex" xmlns:cx2="http://schemas.microsoft.com/office/drawing/2015/10/21/chartex" xmlns:cx3="http://schemas.microsoft.com/office/drawing/2016/5/9/chartex" xmlns:cx4="http://schemas.microsoft.com/office/drawing/2016/5/10/chartex" xmlns:cx5="http://schemas.microsoft.com/office/drawing/2016/5/11/chartex" xmlns:cx6="http://schemas.microsoft.com/office/drawing/2016/5/12/chartex" xmlns:cx7="http://schemas.microsoft.com/office/drawing/2016/5/13/chartex" xmlns:cx8="http://schemas.microsoft.com/office/drawing/2016/5/14/chartex" xmlns:mc="http://schemas.openxmlformats.org/markup-compatibility/2006" xmlns:aink="http://schemas.microsoft.com/office/drawing/2016/ink" xmlns:am3d="http://schemas.microsoft.com/office/drawing/2017/model3d" xmlns:o="urn:schemas-microsoft-com:office:office" xmlns:r="http://schemas.openxmlformats.org/officeDocument/2006/relationships" xmlns:m="http://schemas.openxmlformats.org/officeDocument/2006/math" xmlns:v="urn:schemas-microsoft-com:vml" xmlns:wp14="http://schemas.microsoft.com/office/word/2010/wordprocessingDrawing" xmlns:wp="http://schemas.openxmlformats.org/drawingml/2006/wordprocessingDrawing" xmlns:w10="urn:schemas-microsoft-com:office:word" xmlns:w="http://schemas.openxmlformats.org/wordprocessingml/2006/main" xmlns:w14="http://schemas.microsoft.com/office/word/2010/wordml" xmlns:w15="http://schemas.microsoft.com/office/word/2012/wordml" xmlns:w16cex="http://schemas.microsoft.com/office/word/2018/wordml/cex" xmlns:w16cid="http://schemas.microsoft.com/office/word/2016/wordml/cid" xmlns:w16="http://schemas.microsoft.com/office/word/2018/wordml" xmlns:w16se="http://schemas.microsoft.com/office/word/2015/wordml/symex" xmlns:wpg="http://schemas.microsoft.com/office/word/2010/wordprocessingGroup" xmlns:wpi="http://schemas.microsoft.com/office/word/2010/wordprocessingInk" xmlns:wne="http://schemas.microsoft.com/office/word/2006/wordml" xmlns:wps="http://schemas.microsoft.com/office/word/2010/wordprocessingShape" mc:Ignorable="w14 w15 w16se w16cid w16 w16cex wp14">
-  <w15:commentEx w15:paraId="6E4B521E" w15:done="0"/>
-  <w15:commentEx w15:paraId="5B3C09F2" w15:paraIdParent="6E4B521E" w15:done="0"/>
-  <w15:commentEx w15:paraId="0A83E09F" w15:done="0"/>
-  <w15:commentEx w15:paraId="1525990F" w15:done="0"/>
   <w15:commentEx w15:paraId="3FEABA90" w15:done="0"/>
   <w15:commentEx w15:paraId="6A583ACC" w15:done="0"/>
   <w15:commentEx w15:paraId="7DBC71DB" w15:done="0"/>
   <w15:commentEx w15:paraId="0E8024D0" w15:done="0"/>
-  <w15:commentEx w15:paraId="10C1526E" w15:done="0"/>
-  <w15:commentEx w15:paraId="342B8165" w15:done="0"/>
-  <w15:commentEx w15:paraId="63444370" w15:done="0"/>
-  <w15:commentEx w15:paraId="77B1EBAE" w15:done="0"/>
-  <w15:commentEx w15:paraId="35733F71" w15:done="0"/>
+  <w15:commentEx w15:paraId="456F5F5C" w15:done="0"/>
   <w15:commentEx w15:paraId="337F2C7F" w15:done="0"/>
-  <w15:commentEx w15:paraId="72A98855" w15:done="0"/>
-  <w15:commentEx w15:paraId="1848B7C1" w15:done="0"/>
-  <w15:commentEx w15:paraId="0D88496D" w15:done="0"/>
-  <w15:commentEx w15:paraId="66385434" w15:done="0"/>
+  <w15:commentEx w15:paraId="7FAD9D08" w15:done="0"/>
+  <w15:commentEx w15:paraId="2B7BF8F7" w15:done="0"/>
   <w15:commentEx w15:paraId="1ED98281" w15:done="0"/>
   <w15:commentEx w15:paraId="4C4C4B6F" w15:done="0"/>
   <w15:commentEx w15:paraId="467CC6FC" w15:done="0"/>
@@ -2762,24 +2581,14 @@
 
 <file path=word/commentsExtensible.xml><?xml version="1.0" encoding="utf-8"?>
 <w16cex:commentsExtensible xmlns:wpc="http://schemas.microsoft.com/office/word/2010/wordprocessingCanvas" xmlns:cx="http://schemas.microsoft.com/office/drawing/2014/chartex" xmlns:cx1="http://schemas.microsoft.com/office/drawing/2015/9/8/chartex" xmlns:cx2="http://schemas.microsoft.com/office/drawing/2015/10/21/chartex" xmlns:cx3="http://schemas.microsoft.com/office/drawing/2016/5/9/chartex" xmlns:cx4="http://schemas.microsoft.com/office/drawing/2016/5/10/chartex" xmlns:cx5="http://schemas.microsoft.com/office/drawing/2016/5/11/chartex" xmlns:cx6="http://schemas.microsoft.com/office/drawing/2016/5/12/chartex" xmlns:cx7="http://schemas.microsoft.com/office/drawing/2016/5/13/chartex" xmlns:cx8="http://schemas.microsoft.com/office/drawing/2016/5/14/chartex" xmlns:mc="http://schemas.openxmlformats.org/markup-compatibility/2006" xmlns:aink="http://schemas.microsoft.com/office/drawing/2016/ink" xmlns:am3d="http://schemas.microsoft.com/office/drawing/2017/model3d" xmlns:o="urn:schemas-microsoft-com:office:office" xmlns:r="http://schemas.openxmlformats.org/officeDocument/2006/relationships" xmlns:m="http://schemas.openxmlformats.org/officeDocument/2006/math" xmlns:v="urn:schemas-microsoft-com:vml" xmlns:wp14="http://schemas.microsoft.com/office/word/2010/wordprocessingDrawing" xmlns:wp="http://schemas.openxmlformats.org/drawingml/2006/wordprocessingDrawing" xmlns:w10="urn:schemas-microsoft-com:office:word" xmlns:w="http://schemas.openxmlformats.org/wordprocessingml/2006/main" xmlns:w14="http://schemas.microsoft.com/office/word/2010/wordml" xmlns:w15="http://schemas.microsoft.com/office/word/2012/wordml" xmlns:w16cex="http://schemas.microsoft.com/office/word/2018/wordml/cex" xmlns:w16cid="http://schemas.microsoft.com/office/word/2016/wordml/cid" xmlns:w16="http://schemas.microsoft.com/office/word/2018/wordml" xmlns:w16se="http://schemas.microsoft.com/office/word/2015/wordml/symex" xmlns:wpg="http://schemas.microsoft.com/office/word/2010/wordprocessingGroup" xmlns:wpi="http://schemas.microsoft.com/office/word/2010/wordprocessingInk" xmlns:wne="http://schemas.microsoft.com/office/word/2006/wordml" xmlns:wps="http://schemas.microsoft.com/office/word/2010/wordprocessingShape" mc:Ignorable="w14 w15 w16se w16cid w16 w16cex wp14">
-  <w16cex:commentExtensible w16cex:durableId="23C4F5F5" w16cex:dateUtc="2021-02-03T15:14:00Z"/>
-  <w16cex:commentExtensible w16cex:durableId="23C61B8D" w16cex:dateUtc="2021-02-04T12:06:00Z"/>
-  <w16cex:commentExtensible w16cex:durableId="23C4F600" w16cex:dateUtc="2021-02-03T15:14:00Z"/>
-  <w16cex:commentExtensible w16cex:durableId="23C4F6AA" w16cex:dateUtc="2021-02-03T15:14:00Z"/>
   <w16cex:commentExtensible w16cex:durableId="23C4F6E7" w16cex:dateUtc="2021-02-03T15:18:00Z"/>
   <w16cex:commentExtensible w16cex:durableId="23C4E408" w16cex:dateUtc="2021-02-03T13:57:00Z"/>
   <w16cex:commentExtensible w16cex:durableId="23C4E3FB" w16cex:dateUtc="2021-02-03T13:57:00Z"/>
   <w16cex:commentExtensible w16cex:durableId="23C7EA4B" w16cex:dateUtc="2021-02-05T21:01:00Z"/>
-  <w16cex:commentExtensible w16cex:durableId="23C4E5E4" w16cex:dateUtc="2021-02-03T14:05:00Z"/>
-  <w16cex:commentExtensible w16cex:durableId="23C4E90D" w16cex:dateUtc="2021-02-03T14:19:00Z"/>
-  <w16cex:commentExtensible w16cex:durableId="23C4E913" w16cex:dateUtc="2021-02-03T14:19:00Z"/>
-  <w16cex:commentExtensible w16cex:durableId="23C4E919" w16cex:dateUtc="2021-02-03T14:19:00Z"/>
-  <w16cex:commentExtensible w16cex:durableId="23C4E923" w16cex:dateUtc="2021-02-03T14:19:00Z"/>
+  <w16cex:commentExtensible w16cex:durableId="23CCFB5F" w16cex:dateUtc="2021-02-09T17:15:00Z"/>
   <w16cex:commentExtensible w16cex:durableId="23C4E929" w16cex:dateUtc="2021-02-03T14:19:00Z"/>
-  <w16cex:commentExtensible w16cex:durableId="23C4E930" w16cex:dateUtc="2021-02-03T14:19:00Z"/>
-  <w16cex:commentExtensible w16cex:durableId="23C4E900" w16cex:dateUtc="2021-02-03T14:18:00Z"/>
-  <w16cex:commentExtensible w16cex:durableId="23C4E939" w16cex:dateUtc="2021-02-03T14:19:00Z"/>
-  <w16cex:commentExtensible w16cex:durableId="23C4E93F" w16cex:dateUtc="2021-02-03T14:19:00Z"/>
+  <w16cex:commentExtensible w16cex:durableId="23CCFC8A" w16cex:dateUtc="2021-02-09T17:20:00Z"/>
+  <w16cex:commentExtensible w16cex:durableId="23CD00BC" w16cex:dateUtc="2021-02-09T17:38:00Z"/>
   <w16cex:commentExtensible w16cex:durableId="23C4E9A7" w16cex:dateUtc="2021-02-03T14:21:00Z"/>
   <w16cex:commentExtensible w16cex:durableId="23C4EA05" w16cex:dateUtc="2021-02-03T14:23:00Z"/>
   <w16cex:commentExtensible w16cex:durableId="23C4EB02" w16cex:dateUtc="2021-02-03T14:27:00Z"/>
@@ -2789,24 +2598,14 @@
 
 <file path=word/commentsIds.xml><?xml version="1.0" encoding="utf-8"?>
 <w16cid:commentsIds xmlns:wpc="http://schemas.microsoft.com/office/word/2010/wordprocessingCanvas" xmlns:cx="http://schemas.microsoft.com/office/drawing/2014/chartex" xmlns:cx1="http://schemas.microsoft.com/office/drawing/2015/9/8/chartex" xmlns:cx2="http://schemas.microsoft.com/office/drawing/2015/10/21/chartex" xmlns:cx3="http://schemas.microsoft.com/office/drawing/2016/5/9/chartex" xmlns:cx4="http://schemas.microsoft.com/office/drawing/2016/5/10/chartex" xmlns:cx5="http://schemas.microsoft.com/office/drawing/2016/5/11/chartex" xmlns:cx6="http://schemas.microsoft.com/office/drawing/2016/5/12/chartex" xmlns:cx7="http://schemas.microsoft.com/office/drawing/2016/5/13/chartex" xmlns:cx8="http://schemas.microsoft.com/office/drawing/2016/5/14/chartex" xmlns:mc="http://schemas.openxmlformats.org/markup-compatibility/2006" xmlns:aink="http://schemas.microsoft.com/office/drawing/2016/ink" xmlns:am3d="http://schemas.microsoft.com/office/drawing/2017/model3d" xmlns:o="urn:schemas-microsoft-com:office:office" xmlns:r="http://schemas.openxmlformats.org/officeDocument/2006/relationships" xmlns:m="http://schemas.openxmlformats.org/officeDocument/2006/math" xmlns:v="urn:schemas-microsoft-com:vml" xmlns:wp14="http://schemas.microsoft.com/office/word/2010/wordprocessingDrawing" xmlns:wp="http://schemas.openxmlformats.org/drawingml/2006/wordprocessingDrawing" xmlns:w10="urn:schemas-microsoft-com:office:word" xmlns:w="http://schemas.openxmlformats.org/wordprocessingml/2006/main" xmlns:w14="http://schemas.microsoft.com/office/word/2010/wordml" xmlns:w15="http://schemas.microsoft.com/office/word/2012/wordml" xmlns:w16cex="http://schemas.microsoft.com/office/word/2018/wordml/cex" xmlns:w16cid="http://schemas.microsoft.com/office/word/2016/wordml/cid" xmlns:w16="http://schemas.microsoft.com/office/word/2018/wordml" xmlns:w16se="http://schemas.microsoft.com/office/word/2015/wordml/symex" xmlns:wpg="http://schemas.microsoft.com/office/word/2010/wordprocessingGroup" xmlns:wpi="http://schemas.microsoft.com/office/word/2010/wordprocessingInk" xmlns:wne="http://schemas.microsoft.com/office/word/2006/wordml" xmlns:wps="http://schemas.microsoft.com/office/word/2010/wordprocessingShape" mc:Ignorable="w14 w15 w16se w16cid w16 w16cex wp14">
-  <w16cid:commentId w16cid:paraId="6E4B521E" w16cid:durableId="23C4F5F5"/>
-  <w16cid:commentId w16cid:paraId="5B3C09F2" w16cid:durableId="23C61B8D"/>
-  <w16cid:commentId w16cid:paraId="0A83E09F" w16cid:durableId="23C4F600"/>
-  <w16cid:commentId w16cid:paraId="1525990F" w16cid:durableId="23C4F6AA"/>
   <w16cid:commentId w16cid:paraId="3FEABA90" w16cid:durableId="23C4F6E7"/>
   <w16cid:commentId w16cid:paraId="6A583ACC" w16cid:durableId="23C4E408"/>
   <w16cid:commentId w16cid:paraId="7DBC71DB" w16cid:durableId="23C4E3FB"/>
   <w16cid:commentId w16cid:paraId="0E8024D0" w16cid:durableId="23C7EA4B"/>
-  <w16cid:commentId w16cid:paraId="10C1526E" w16cid:durableId="23C4E5E4"/>
-  <w16cid:commentId w16cid:paraId="342B8165" w16cid:durableId="23C4E90D"/>
-  <w16cid:commentId w16cid:paraId="63444370" w16cid:durableId="23C4E913"/>
-  <w16cid:commentId w16cid:paraId="77B1EBAE" w16cid:durableId="23C4E919"/>
-  <w16cid:commentId w16cid:paraId="35733F71" w16cid:durableId="23C4E923"/>
+  <w16cid:commentId w16cid:paraId="456F5F5C" w16cid:durableId="23CCFB5F"/>
   <w16cid:commentId w16cid:paraId="337F2C7F" w16cid:durableId="23C4E929"/>
-  <w16cid:commentId w16cid:paraId="72A98855" w16cid:durableId="23C4E930"/>
-  <w16cid:commentId w16cid:paraId="1848B7C1" w16cid:durableId="23C4E900"/>
-  <w16cid:commentId w16cid:paraId="0D88496D" w16cid:durableId="23C4E939"/>
-  <w16cid:commentId w16cid:paraId="66385434" w16cid:durableId="23C4E93F"/>
+  <w16cid:commentId w16cid:paraId="7FAD9D08" w16cid:durableId="23CCFC8A"/>
+  <w16cid:commentId w16cid:paraId="2B7BF8F7" w16cid:durableId="23CD00BC"/>
   <w16cid:commentId w16cid:paraId="1ED98281" w16cid:durableId="23C4E9A7"/>
   <w16cid:commentId w16cid:paraId="4C4C4B6F" w16cid:durableId="23C4EA05"/>
   <w16cid:commentId w16cid:paraId="467CC6FC" w16cid:durableId="23C4EB02"/>
@@ -4556,7 +4355,6 @@
   <w:style w:type="character" w:default="1" w:styleId="DefaultParagraphFont">
     <w:name w:val="Default Paragraph Font"/>
     <w:uiPriority w:val="1"/>
-    <w:semiHidden/>
     <w:unhideWhenUsed/>
   </w:style>
   <w:style w:type="table" w:default="1" w:styleId="TableNormal">

</xml_diff>

<commit_message>
feat: update Supp Data with non-allele-specific comutation results
</commit_message>
<xml_diff>
--- a/paper/submission/03/submission-2-comments/JHC-NCOMMS-20-25443A_extended_comments_1612303594_19.docx
+++ b/paper/submission/03/submission-2-comments/JHC-NCOMMS-20-25443A_extended_comments_1612303594_19.docx
@@ -840,7 +840,13 @@
               <w:pStyle w:val="Responsenoborder"/>
             </w:pPr>
             <w:r>
-              <w:t>Stars representing p-values in all figures have been replaced with the exact p-values.</w:t>
+              <w:t xml:space="preserve">Stars representing p-values in all figures have been replaced with the </w:t>
+            </w:r>
+            <w:r>
+              <w:t>precise</w:t>
+            </w:r>
+            <w:r>
+              <w:t xml:space="preserve"> p-values.</w:t>
             </w:r>
           </w:p>
         </w:tc>
@@ -1195,11 +1201,10 @@
         <w:pStyle w:val="Response"/>
       </w:pPr>
       <w:r>
-        <w:t xml:space="preserve">I would prefer the following title: </w:t>
-      </w:r>
-      <w:commentRangeStart w:id="4"/>
-      <w:r>
-        <w:t>“</w:t>
+        <w:t>I would prefer the following title: “</w:t>
+      </w:r>
+      <w:r>
+        <w:t xml:space="preserve">The origins and genetic interactions of </w:t>
       </w:r>
       <w:r>
         <w:rPr>
@@ -1209,16 +1214,191 @@
         <w:t>KRAS</w:t>
       </w:r>
       <w:r>
-        <w:t xml:space="preserve"> genetic interactions are allele</w:t>
-      </w:r>
-      <w:r>
-        <w:t>-</w:t>
-      </w:r>
-      <w:r>
-        <w:t xml:space="preserve"> and tissue-specific</w:t>
-      </w:r>
-      <w:r>
-        <w:t xml:space="preserve">”. </w:t>
+        <w:t xml:space="preserve"> mutations are allele- and tissue-specific</w:t>
+      </w:r>
+      <w:r>
+        <w:t xml:space="preserve">”. This puts the focus on the genetic interactions of the </w:t>
+      </w:r>
+      <w:r>
+        <w:rPr>
+          <w:i/>
+          <w:iCs/>
+        </w:rPr>
+        <w:t xml:space="preserve">KRAS </w:t>
+      </w:r>
+      <w:r>
+        <w:t xml:space="preserve">mutations, not just the </w:t>
+      </w:r>
+      <w:r>
+        <w:rPr>
+          <w:i/>
+          <w:iCs/>
+        </w:rPr>
+        <w:t>KRAS</w:t>
+      </w:r>
+      <w:r>
+        <w:t xml:space="preserve"> mutations themselves.</w:t>
+      </w:r>
+    </w:p>
+    <w:p>
+      <w:pPr>
+        <w:pStyle w:val="Editor"/>
+      </w:pPr>
+      <w:r>
+        <w:lastRenderedPageBreak/>
+        <w:t>The abstract should briefly discuss the background and context of the work, followed by the major results and conclusions of the paper. The discussion of the current work should begin with "Here we report" or an equivalent phrase and should be written in the present tense. Please ensure your abstract conforms to this structure.</w:t>
+      </w:r>
+    </w:p>
+    <w:p>
+      <w:pPr>
+        <w:pStyle w:val="Editor"/>
+      </w:pPr>
+      <w:r>
+        <w:t>When discussing the current work in the abstract, please use the present tense.</w:t>
+      </w:r>
+    </w:p>
+    <w:p>
+      <w:pPr>
+        <w:pStyle w:val="Response"/>
+      </w:pPr>
+      <w:r>
+        <w:t>The abstract use</w:t>
+      </w:r>
+      <w:r>
+        <w:t>s</w:t>
+      </w:r>
+      <w:r>
+        <w:t xml:space="preserve"> the phrase “Here</w:t>
+      </w:r>
+      <w:r>
+        <w:t>,</w:t>
+      </w:r>
+      <w:r>
+        <w:t xml:space="preserve"> were </w:t>
+      </w:r>
+      <w:r>
+        <w:t>analyze…</w:t>
+      </w:r>
+      <w:r>
+        <w:t>”</w:t>
+      </w:r>
+      <w:r>
+        <w:t xml:space="preserve"> to lead into the discussion of the current work. T</w:t>
+      </w:r>
+      <w:r>
+        <w:t xml:space="preserve">he </w:t>
+      </w:r>
+      <w:r>
+        <w:t xml:space="preserve">discussion of the </w:t>
+      </w:r>
+      <w:r>
+        <w:t xml:space="preserve">current work </w:t>
+      </w:r>
+      <w:r>
+        <w:t xml:space="preserve">in the abstract </w:t>
+      </w:r>
+      <w:r>
+        <w:t>is now in the present tense.</w:t>
+      </w:r>
+    </w:p>
+    <w:p>
+      <w:pPr>
+        <w:pStyle w:val="Heading4"/>
+      </w:pPr>
+      <w:r>
+        <w:t>MAIN TEXT (pages 1 to 3 of our formatting instructions)</w:t>
+      </w:r>
+    </w:p>
+    <w:p>
+      <w:pPr>
+        <w:pStyle w:val="Editor"/>
+      </w:pPr>
+      <w:r>
+        <w:t>The following sections must be present in the manuscript and must begin with a heading: Abstract, Introduction, Results, and optional Discussion and Methods. We also allow a combined Results and Discussion section. All other main text section headings should be removed or renamed.</w:t>
+      </w:r>
+    </w:p>
+    <w:p>
+      <w:pPr>
+        <w:pStyle w:val="Response"/>
+      </w:pPr>
+      <w:r>
+        <w:t xml:space="preserve">Abstract and Introduction headings have been added and the </w:t>
+      </w:r>
+      <w:r>
+        <w:t>Acknowledgements</w:t>
+      </w:r>
+      <w:r>
+        <w:t>, Author contributions, and Competing interests headings have been changed to subheadings.</w:t>
+      </w:r>
+      <w:r>
+        <w:t xml:space="preserve"> </w:t>
+      </w:r>
+    </w:p>
+    <w:p>
+      <w:pPr>
+        <w:pStyle w:val="Heading4"/>
+      </w:pPr>
+      <w:r>
+        <w:t>LANGUAGE AND STYLE (page 6 of our formatting instructions)</w:t>
+      </w:r>
+    </w:p>
+    <w:p>
+      <w:pPr>
+        <w:pStyle w:val="Editor"/>
+      </w:pPr>
+      <w:r>
+        <w:t>Please do not use italics, bold font, underlining or speech marks unless required for technical terms (in both the main text and the display items).</w:t>
+      </w:r>
+    </w:p>
+    <w:p>
+      <w:pPr>
+        <w:pStyle w:val="Response"/>
+      </w:pPr>
+      <w:r>
+        <w:t>All unnecessary use of italics and bold text have been removed</w:t>
+      </w:r>
+      <w:r>
+        <w:t xml:space="preserve"> in both the main text and display items</w:t>
+      </w:r>
+      <w:r>
+        <w:t>.</w:t>
+      </w:r>
+    </w:p>
+    <w:p>
+      <w:pPr>
+        <w:pStyle w:val="Editor"/>
+      </w:pPr>
+      <w:r>
+        <w:t>Please use italics for gene names, and roman font for protein names. This applies to both the main text and display items.</w:t>
+      </w:r>
+    </w:p>
+    <w:p>
+      <w:pPr>
+        <w:pStyle w:val="Response"/>
+      </w:pPr>
+      <w:r>
+        <w:t>All genes have been italicized in both the main text and display items.</w:t>
+      </w:r>
+    </w:p>
+    <w:p>
+      <w:pPr>
+        <w:pStyle w:val="Editor"/>
+      </w:pPr>
+      <w:r>
+        <w:t>Please make sure that mathematical terms throughout your manuscript and Supplementary Information (including in figures, figure axes, and legends) conform strictly to the following guidelines. Equations must be supplied in editable format, and not as images. Scalar variables (e.g. x, V, χ) must be typeset in italic, whereas multi-letter variables and functions (e.g. log) must be formatted in roman. Vectors (such as the wavevector k or the magnetic field vector B) must be typeset in bold without italics.</w:t>
+      </w:r>
+    </w:p>
+    <w:p>
+      <w:pPr>
+        <w:pStyle w:val="Response"/>
+      </w:pPr>
+      <w:r>
+        <w:lastRenderedPageBreak/>
+        <w:t xml:space="preserve">We have double checked all mathematical terms in the main text and display items. </w:t>
+      </w:r>
+      <w:commentRangeStart w:id="4"/>
+      <w:r>
+        <w:t>In Fig. 2, we now use a “χ” symbol typeset in italics.</w:t>
       </w:r>
       <w:commentRangeEnd w:id="4"/>
       <w:r>
@@ -1229,153 +1409,42 @@
         </w:rPr>
         <w:commentReference w:id="4"/>
       </w:r>
-      <w:r>
-        <w:t xml:space="preserve">This puts the focus on the genetic interactions of the </w:t>
-      </w:r>
-      <w:r>
-        <w:rPr>
-          <w:i/>
-          <w:iCs/>
-        </w:rPr>
-        <w:t xml:space="preserve">KRAS </w:t>
-      </w:r>
-      <w:r>
-        <w:t xml:space="preserve">mutations, not just the </w:t>
-      </w:r>
-      <w:r>
-        <w:rPr>
-          <w:i/>
-          <w:iCs/>
-        </w:rPr>
-        <w:t>KRAS</w:t>
-      </w:r>
-      <w:r>
-        <w:t xml:space="preserve"> mutations themselves.</w:t>
-      </w:r>
-    </w:p>
-    <w:p>
-      <w:pPr>
-        <w:pStyle w:val="Editor"/>
-      </w:pPr>
-      <w:r>
-        <w:lastRenderedPageBreak/>
-        <w:t>The abstract should briefly discuss the background and context of the work, followed by the major results and conclusions of the paper. The discussion of the current work should begin with "Here we report" or an equivalent phrase and should be written in the present tense. Please ensure your abstract conforms to this structure.</w:t>
-      </w:r>
-    </w:p>
-    <w:p>
-      <w:pPr>
-        <w:pStyle w:val="Editor"/>
-      </w:pPr>
-      <w:r>
-        <w:t>When discussing the current work in the abstract, please use the present tense.</w:t>
+    </w:p>
+    <w:p>
+      <w:pPr>
+        <w:pStyle w:val="Heading4"/>
+      </w:pPr>
+      <w:r>
+        <w:t xml:space="preserve">METHODS AND DATA (page 3 of our formatting </w:t>
+      </w:r>
+      <w:r>
+        <w:t>instructions</w:t>
+      </w:r>
+      <w:r>
+        <w:t>)</w:t>
+      </w:r>
+    </w:p>
+    <w:p>
+      <w:pPr>
+        <w:pStyle w:val="Editor"/>
+      </w:pPr>
+      <w:r>
+        <w:t>Sufficient details of the experiments must be provided in the Methods section such that they could be reproduced without reference to published papers. Use of the term 'as described previously' is not encouraged.</w:t>
       </w:r>
     </w:p>
     <w:p>
       <w:pPr>
         <w:pStyle w:val="Response"/>
       </w:pPr>
-      <w:r>
-        <w:t>The abstract has been adjusted to use the phrase “Here were report” and the current work is now in the present tense.</w:t>
-      </w:r>
-    </w:p>
-    <w:p>
-      <w:pPr>
-        <w:pStyle w:val="Heading4"/>
-      </w:pPr>
-      <w:r>
-        <w:t>MAIN TEXT (pages 1 to 3 of our formatting instructions)</w:t>
-      </w:r>
-    </w:p>
-    <w:p>
-      <w:pPr>
-        <w:pStyle w:val="Editor"/>
-      </w:pPr>
-      <w:r>
-        <w:t>The following sections must be present in the manuscript and must begin with a heading: Abstract, Introduction, Results, and optional Discussion and Methods. We also allow a combined Results and Discussion section. All other main text section headings should be removed or renamed.</w:t>
-      </w:r>
-    </w:p>
-    <w:p>
-      <w:pPr>
-        <w:pStyle w:val="Response"/>
-      </w:pPr>
-      <w:r>
-        <w:t xml:space="preserve">Abstract and Introduction headings have been added and the </w:t>
-      </w:r>
-      <w:r>
-        <w:t>Acknowledgements</w:t>
-      </w:r>
-      <w:r>
-        <w:t>, Author contributions, and Competing interests headings have been changed to subheadings.</w:t>
-      </w:r>
-      <w:r>
-        <w:t xml:space="preserve"> </w:t>
-      </w:r>
-    </w:p>
-    <w:p>
-      <w:pPr>
-        <w:pStyle w:val="Heading4"/>
-      </w:pPr>
-      <w:r>
-        <w:t>LANGUAGE AND STYLE (page 6 of our formatting instructions)</w:t>
-      </w:r>
-    </w:p>
-    <w:p>
-      <w:pPr>
-        <w:pStyle w:val="Editor"/>
-      </w:pPr>
-      <w:r>
-        <w:t>Please do not use italics, bold font, underlining or speech marks unless required for technical terms (in both the main text and the display items).</w:t>
-      </w:r>
-    </w:p>
-    <w:p>
-      <w:pPr>
-        <w:pStyle w:val="Response"/>
-      </w:pPr>
-      <w:r>
-        <w:t>All unnecessary use of italics and bold text have been removed</w:t>
-      </w:r>
-      <w:r>
-        <w:t xml:space="preserve"> in both the main text and display items</w:t>
-      </w:r>
-      <w:r>
-        <w:t>.</w:t>
-      </w:r>
-    </w:p>
-    <w:p>
-      <w:pPr>
-        <w:pStyle w:val="Editor"/>
-      </w:pPr>
-      <w:r>
-        <w:t>Please use italics for gene names, and roman font for protein names. This applies to both the main text and display items.</w:t>
-      </w:r>
-    </w:p>
-    <w:p>
-      <w:pPr>
-        <w:pStyle w:val="Response"/>
-      </w:pPr>
-      <w:r>
-        <w:t>All genes have been italicized in both the main text and display items.</w:t>
-      </w:r>
-    </w:p>
-    <w:p>
-      <w:pPr>
-        <w:pStyle w:val="Editor"/>
-      </w:pPr>
-      <w:r>
-        <w:t>Please make sure that mathematical terms throughout your manuscript and Supplementary Information (including in figures, figure axes, and legends) conform strictly to the following guidelines. Equations must be supplied in editable format, and not as images. Scalar variables (e.g. x, V, χ) must be typeset in italic, whereas multi-letter variables and functions (e.g. log) must be formatted in roman. Vectors (such as the wavevector k or the magnetic field vector B) must be typeset in bold without italics.</w:t>
-      </w:r>
-    </w:p>
-    <w:p>
-      <w:pPr>
-        <w:pStyle w:val="Response"/>
-      </w:pPr>
-      <w:r>
-        <w:lastRenderedPageBreak/>
-        <w:t xml:space="preserve">We have double checked all mathematical terms in the main text and display items. </w:t>
-      </w:r>
       <w:commentRangeStart w:id="5"/>
       <w:r>
-        <w:t>In Fig. 2, we now use a “χ” symbol typeset in italics.</w:t>
+        <w:t xml:space="preserve">Read through all of the Methods sections and fill them out with all details. I think this is specifically </w:t>
+      </w:r>
+      <w:r>
+        <w:t>referring to</w:t>
+      </w:r>
+      <w:r>
+        <w:t xml:space="preserve"> the mutational signature portion.</w:t>
       </w:r>
       <w:commentRangeEnd w:id="5"/>
       <w:r>
@@ -1385,52 +1454,6 @@
           <w:color w:val="auto"/>
         </w:rPr>
         <w:commentReference w:id="5"/>
-      </w:r>
-    </w:p>
-    <w:p>
-      <w:pPr>
-        <w:pStyle w:val="Heading4"/>
-      </w:pPr>
-      <w:r>
-        <w:t xml:space="preserve">METHODS AND DATA (page 3 of our formatting </w:t>
-      </w:r>
-      <w:r>
-        <w:t>instructions</w:t>
-      </w:r>
-      <w:r>
-        <w:t>)</w:t>
-      </w:r>
-    </w:p>
-    <w:p>
-      <w:pPr>
-        <w:pStyle w:val="Editor"/>
-      </w:pPr>
-      <w:r>
-        <w:t>Sufficient details of the experiments must be provided in the Methods section such that they could be reproduced without reference to published papers. Use of the term 'as described previously' is not encouraged.</w:t>
-      </w:r>
-    </w:p>
-    <w:p>
-      <w:pPr>
-        <w:pStyle w:val="Response"/>
-      </w:pPr>
-      <w:commentRangeStart w:id="6"/>
-      <w:r>
-        <w:t xml:space="preserve">Read through all of the Methods sections and fill them out with all details. I think this is specifically </w:t>
-      </w:r>
-      <w:r>
-        <w:t>referring to</w:t>
-      </w:r>
-      <w:r>
-        <w:t xml:space="preserve"> the mutational signature portion.</w:t>
-      </w:r>
-      <w:commentRangeEnd w:id="6"/>
-      <w:r>
-        <w:rPr>
-          <w:rStyle w:val="CommentReference"/>
-          <w:rFonts w:ascii="Calibri" w:hAnsi="Calibri"/>
-          <w:color w:val="auto"/>
-        </w:rPr>
-        <w:commentReference w:id="6"/>
       </w:r>
     </w:p>
     <w:p>
@@ -1763,15 +1786,140 @@
       <w:pPr>
         <w:pStyle w:val="Response"/>
       </w:pPr>
+      <w:commentRangeStart w:id="6"/>
+      <w:r>
+        <w:t xml:space="preserve">We have expanded our “Data Availability” section to detail the availability and location of all the data sources used in this study. All data sets are already </w:t>
+      </w:r>
+      <w:r>
+        <w:t>publicly</w:t>
+      </w:r>
+      <w:r>
+        <w:t xml:space="preserve"> available. Links have been provided.</w:t>
+      </w:r>
+      <w:commentRangeEnd w:id="6"/>
+      <w:r>
+        <w:rPr>
+          <w:rStyle w:val="CommentReference"/>
+          <w:rFonts w:ascii="Calibri" w:hAnsi="Calibri"/>
+          <w:color w:val="auto"/>
+        </w:rPr>
+        <w:commentReference w:id="6"/>
+      </w:r>
+    </w:p>
+    <w:p>
+      <w:pPr>
+        <w:pStyle w:val="Editor"/>
+      </w:pPr>
+      <w:r>
+        <w:t xml:space="preserve">We strongly encourage authors to deposit all code or script associated with the paper in a persistent repository where they can be freely and enduringly accessed. For all studies developing new software or using custom code that is deemed central to the conclusions, a statement must be included, under the heading </w:t>
+      </w:r>
+      <w:r>
+        <w:t>‘</w:t>
+      </w:r>
+      <w:r>
+        <w:t>Code Availability</w:t>
+      </w:r>
+      <w:r>
+        <w:t>,’</w:t>
+      </w:r>
+      <w:r>
+        <w:t xml:space="preserve"> indicating whether and how the code can be accessed, including any restrictions to access. If the code can only be shared on request, please explain why in your Code Availability Statement and in your response here.</w:t>
+      </w:r>
+    </w:p>
+    <w:p>
+      <w:pPr>
+        <w:pStyle w:val="Editor"/>
+      </w:pPr>
+      <w:r>
+        <w:lastRenderedPageBreak/>
+        <w:t xml:space="preserve">We notice that you have deposited your code in a </w:t>
+      </w:r>
+      <w:proofErr w:type="spellStart"/>
+      <w:r>
+        <w:t>Github</w:t>
+      </w:r>
+      <w:proofErr w:type="spellEnd"/>
+      <w:r>
+        <w:t xml:space="preserve"> repository, which we fully support. We strongly encourage you to make your code citable by obtaining a DOI for the </w:t>
+      </w:r>
+      <w:proofErr w:type="spellStart"/>
+      <w:r>
+        <w:t>Github</w:t>
+      </w:r>
+      <w:proofErr w:type="spellEnd"/>
+      <w:r>
+        <w:t xml:space="preserve"> repository. This can be done by linking the repository to </w:t>
+      </w:r>
+      <w:proofErr w:type="spellStart"/>
+      <w:r>
+        <w:t>Zenodo</w:t>
+      </w:r>
+      <w:proofErr w:type="spellEnd"/>
+      <w:r>
+        <w:t xml:space="preserve">, following the instructions here: </w:t>
+      </w:r>
+      <w:hyperlink r:id="rId26" w:history="1">
+        <w:r>
+          <w:rPr>
+            <w:rStyle w:val="Hyperlink"/>
+          </w:rPr>
+          <w:t>https://guides.github.com/activities/citable-code/</w:t>
+        </w:r>
+      </w:hyperlink>
+      <w:r>
+        <w:t>.</w:t>
+      </w:r>
+      <w:r>
+        <w:t xml:space="preserve">Please cite the </w:t>
+      </w:r>
+      <w:proofErr w:type="spellStart"/>
+      <w:r>
+        <w:t>Github</w:t>
+      </w:r>
+      <w:proofErr w:type="spellEnd"/>
+      <w:r>
+        <w:t xml:space="preserve"> repository in your manuscript text or Code Availability statement and in your reference list: authors, title (this paper), repository name, DOI identifier, year.</w:t>
+      </w:r>
+    </w:p>
+    <w:p>
+      <w:pPr>
+        <w:pStyle w:val="Editor"/>
+      </w:pPr>
+      <w:r>
+        <w:t xml:space="preserve">A reference to the source data file should be added in the </w:t>
+      </w:r>
+      <w:r>
+        <w:t>‘</w:t>
+      </w:r>
+      <w:r>
+        <w:t>Data Availability</w:t>
+      </w:r>
+      <w:r>
+        <w:t>’</w:t>
+      </w:r>
+      <w:r>
+        <w:t xml:space="preserve"> section, using the text </w:t>
+      </w:r>
+      <w:r>
+        <w:t>“</w:t>
+      </w:r>
+      <w:r>
+        <w:t>Source data are provided with this paper.</w:t>
+      </w:r>
+      <w:r>
+        <w:t>”</w:t>
+      </w:r>
+    </w:p>
+    <w:p>
+      <w:pPr>
+        <w:pStyle w:val="Response"/>
+      </w:pPr>
       <w:commentRangeStart w:id="7"/>
       <w:r>
-        <w:t xml:space="preserve">We have expanded our “Data Availability” section to detail the availability and location of all the data sources used in this study. All data sets are already </w:t>
-      </w:r>
-      <w:r>
-        <w:t>publicly</w:t>
-      </w:r>
-      <w:r>
-        <w:t xml:space="preserve"> available. Links have been provided.</w:t>
+        <w:t xml:space="preserve">We have </w:t>
+      </w:r>
+      <w:r>
+        <w:t>created a DOI for the GitHub repository and have included it in the Code Availability statement.</w:t>
       </w:r>
       <w:commentRangeEnd w:id="7"/>
       <w:r>
@@ -1785,130 +1933,90 @@
     </w:p>
     <w:p>
       <w:pPr>
-        <w:pStyle w:val="Editor"/>
-      </w:pPr>
-      <w:r>
-        <w:t xml:space="preserve">We strongly encourage authors to deposit all code or script associated with the paper in a persistent repository where they can be freely and enduringly accessed. For all studies developing new software or using custom code that is deemed central to the conclusions, a statement must be included, under the heading </w:t>
-      </w:r>
-      <w:r>
-        <w:t>‘</w:t>
-      </w:r>
-      <w:r>
-        <w:t>Code Availability</w:t>
-      </w:r>
-      <w:r>
-        <w:t>,’</w:t>
-      </w:r>
-      <w:r>
-        <w:t xml:space="preserve"> indicating whether and how the code can be accessed, including any restrictions to access. If the code can only be shared on request, please explain why in your Code Availability Statement and in your response here.</w:t>
-      </w:r>
-    </w:p>
-    <w:p>
-      <w:pPr>
-        <w:pStyle w:val="Editor"/>
-      </w:pPr>
+        <w:pStyle w:val="Heading4"/>
+      </w:pPr>
+      <w:r>
+        <w:t>DISPLAY ITEMS (pages 4 and 5 of our formatting instructions)</w:t>
+      </w:r>
+    </w:p>
+    <w:p>
+      <w:pPr>
+        <w:pStyle w:val="Editor"/>
+      </w:pPr>
+      <w:r>
+        <w:t>The use or adaptation of previously published images is strongly discouraged. If this is unavoidable, please request the necessary rights documentation to re-use such material from the relevant copyright holders and return this to us when you submit your revised manuscript. Please check whether your manuscript or Supplementary Information contain third-party images, such as figures from the literature, stock photos, clip art or commercial satellite and map data.</w:t>
+      </w:r>
+    </w:p>
+    <w:p>
+      <w:pPr>
+        <w:pStyle w:val="Editor"/>
+      </w:pPr>
+      <w:r>
+        <w:t>Any abbreviations, symbols or colours present in your figures must be defined in the associated legends.</w:t>
+      </w:r>
+    </w:p>
+    <w:p>
+      <w:pPr>
+        <w:pStyle w:val="Editor"/>
+      </w:pPr>
+      <w:r>
+        <w:t>Please do not use symbols in your legend, instead write out the symbols in words (blue circles, red dashed line, etc.).</w:t>
+      </w:r>
+    </w:p>
+    <w:p>
+      <w:pPr>
+        <w:pStyle w:val="Editor"/>
+      </w:pPr>
+      <w:r>
+        <w:t>All colour scales must be defined and intensity levels must be provided in either the figure or its associated legend.</w:t>
+      </w:r>
+    </w:p>
+    <w:p>
+      <w:pPr>
+        <w:pStyle w:val="Response"/>
+      </w:pPr>
+      <w:r>
+        <w:t>We have replaced symbols with text descriptions in the legends of Fig. 2 and Supplementary Fig. 3.</w:t>
+      </w:r>
+    </w:p>
+    <w:p>
+      <w:pPr>
+        <w:pStyle w:val="Heading4"/>
+      </w:pPr>
+      <w:r>
+        <w:t xml:space="preserve">SUPPLEMENTARY </w:t>
+      </w:r>
+      <w:r>
+        <w:t>INFORMATION</w:t>
+      </w:r>
+      <w:r>
+        <w:t xml:space="preserve"> (page 5 of our formatting instructions)</w:t>
+      </w:r>
+    </w:p>
+    <w:p>
+      <w:pPr>
+        <w:pStyle w:val="Editor"/>
+      </w:pPr>
+      <w:r>
+        <w:t>We do not edit Supplementary Information files; they will be uploaded with the published article as they are submitted with the final version of your manuscript. Any tracked changes should be removed from the file and the file should be provided as a PDF file. Supplementary Figures do not need to be provided separately.</w:t>
+      </w:r>
+    </w:p>
+    <w:p>
+      <w:pPr>
+        <w:pStyle w:val="Editor"/>
+      </w:pPr>
+      <w:r>
+        <w:t>Please supply legends for each Supplementary Movie/Audio/Data file in your response here (not in the Supplementary Information file). Please label each files as Supplementary Movie/Audio/Data 1, etc.</w:t>
+      </w:r>
+    </w:p>
+    <w:p>
+      <w:pPr>
+        <w:pStyle w:val="Response"/>
+      </w:pPr>
+      <w:commentRangeStart w:id="8"/>
       <w:r>
         <w:lastRenderedPageBreak/>
-        <w:t xml:space="preserve">We notice that you have deposited your code in a </w:t>
-      </w:r>
-      <w:proofErr w:type="spellStart"/>
-      <w:r>
-        <w:t>Github</w:t>
-      </w:r>
-      <w:proofErr w:type="spellEnd"/>
-      <w:r>
-        <w:t xml:space="preserve"> repository, which we fully support. We strongly encourage you to make your code citable by obtaining a DOI for the </w:t>
-      </w:r>
-      <w:proofErr w:type="spellStart"/>
-      <w:r>
-        <w:t>Github</w:t>
-      </w:r>
-      <w:proofErr w:type="spellEnd"/>
-      <w:r>
-        <w:t xml:space="preserve"> repository. This can be done by linking the repository to </w:t>
-      </w:r>
-      <w:proofErr w:type="spellStart"/>
-      <w:r>
-        <w:t>Zenodo</w:t>
-      </w:r>
-      <w:proofErr w:type="spellEnd"/>
-      <w:r>
-        <w:t xml:space="preserve">, following the instructions here: </w:t>
-      </w:r>
-      <w:hyperlink r:id="rId26" w:history="1">
-        <w:r>
-          <w:rPr>
-            <w:rStyle w:val="Hyperlink"/>
-          </w:rPr>
-          <w:t>https://guides.github.co</w:t>
-        </w:r>
-        <w:r>
-          <w:rPr>
-            <w:rStyle w:val="Hyperlink"/>
-          </w:rPr>
-          <w:t>m</w:t>
-        </w:r>
-        <w:r>
-          <w:rPr>
-            <w:rStyle w:val="Hyperlink"/>
-          </w:rPr>
-          <w:t>/activities/citable-code/</w:t>
-        </w:r>
-      </w:hyperlink>
-      <w:r>
-        <w:t>.</w:t>
-      </w:r>
-      <w:r>
-        <w:t xml:space="preserve">Please cite the </w:t>
-      </w:r>
-      <w:proofErr w:type="spellStart"/>
-      <w:r>
-        <w:t>Github</w:t>
-      </w:r>
-      <w:proofErr w:type="spellEnd"/>
-      <w:r>
-        <w:t xml:space="preserve"> repository in your manuscript text or Code Availability statement and in your reference list: authors, title (this paper), repository name, DOI identifier, year.</w:t>
-      </w:r>
-    </w:p>
-    <w:p>
-      <w:pPr>
-        <w:pStyle w:val="Editor"/>
-      </w:pPr>
-      <w:r>
-        <w:t xml:space="preserve">A reference to the source data file should be added in the </w:t>
-      </w:r>
-      <w:r>
-        <w:t>‘</w:t>
-      </w:r>
-      <w:r>
-        <w:t>Data Availability</w:t>
-      </w:r>
-      <w:r>
-        <w:t>’</w:t>
-      </w:r>
-      <w:r>
-        <w:t xml:space="preserve"> section, using the text </w:t>
-      </w:r>
-      <w:r>
-        <w:t>“</w:t>
-      </w:r>
-      <w:r>
-        <w:t>Source data are provided with this paper.</w:t>
-      </w:r>
-      <w:r>
-        <w:t>”</w:t>
-      </w:r>
-    </w:p>
-    <w:p>
-      <w:pPr>
-        <w:pStyle w:val="Response"/>
-      </w:pPr>
-      <w:commentRangeStart w:id="8"/>
-      <w:r>
-        <w:t xml:space="preserve">We have </w:t>
-      </w:r>
-      <w:r>
-        <w:t>created a DOI for the GitHub repository and have included it in the Code Availability statement.</w:t>
+        <w:t>We have double-checked the Supplementary Figures and ensured the validity of the figure legends.</w:t>
       </w:r>
       <w:commentRangeEnd w:id="8"/>
       <w:r>
@@ -1918,103 +2026,6 @@
           <w:color w:val="auto"/>
         </w:rPr>
         <w:commentReference w:id="8"/>
-      </w:r>
-    </w:p>
-    <w:p>
-      <w:pPr>
-        <w:pStyle w:val="Heading4"/>
-      </w:pPr>
-      <w:r>
-        <w:t>DISPLAY ITEMS (pages 4 and 5 of our formatting instructions)</w:t>
-      </w:r>
-    </w:p>
-    <w:p>
-      <w:pPr>
-        <w:pStyle w:val="Editor"/>
-      </w:pPr>
-      <w:r>
-        <w:t>The use or adaptation of previously published images is strongly discouraged. If this is unavoidable, please request the necessary rights documentation to re-use such material from the relevant copyright holders and return this to us when you submit your revised manuscript. Please check whether your manuscript or Supplementary Information contain third-party images, such as figures from the literature, stock photos, clip art or commercial satellite and map data.</w:t>
-      </w:r>
-    </w:p>
-    <w:p>
-      <w:pPr>
-        <w:pStyle w:val="Editor"/>
-      </w:pPr>
-      <w:r>
-        <w:t>Any abbreviations, symbols or colours present in your figures must be defined in the associated legends.</w:t>
-      </w:r>
-    </w:p>
-    <w:p>
-      <w:pPr>
-        <w:pStyle w:val="Editor"/>
-      </w:pPr>
-      <w:r>
-        <w:t>Please do not use symbols in your legend, instead write out the symbols in words (blue circles, red dashed line, etc.).</w:t>
-      </w:r>
-    </w:p>
-    <w:p>
-      <w:pPr>
-        <w:pStyle w:val="Editor"/>
-      </w:pPr>
-      <w:r>
-        <w:t>All colour scales must be defined and intensity levels must be provided in either the figure or its associated legend.</w:t>
-      </w:r>
-    </w:p>
-    <w:p>
-      <w:pPr>
-        <w:pStyle w:val="Response"/>
-      </w:pPr>
-      <w:r>
-        <w:t>We have replaced symbols with text descriptions in the legends of Fig. 2 and Supplementary Fig. 3.</w:t>
-      </w:r>
-    </w:p>
-    <w:p>
-      <w:pPr>
-        <w:pStyle w:val="Heading4"/>
-      </w:pPr>
-      <w:r>
-        <w:t xml:space="preserve">SUPPLEMENTARY </w:t>
-      </w:r>
-      <w:r>
-        <w:t>INFORMATION</w:t>
-      </w:r>
-      <w:r>
-        <w:t xml:space="preserve"> (page 5 of our formatting instructions)</w:t>
-      </w:r>
-    </w:p>
-    <w:p>
-      <w:pPr>
-        <w:pStyle w:val="Editor"/>
-      </w:pPr>
-      <w:r>
-        <w:t>We do not edit Supplementary Information files; they will be uploaded with the published article as they are submitted with the final version of your manuscript. Any tracked changes should be removed from the file and the file should be provided as a PDF file. Supplementary Figures do not need to be provided separately.</w:t>
-      </w:r>
-    </w:p>
-    <w:p>
-      <w:pPr>
-        <w:pStyle w:val="Editor"/>
-      </w:pPr>
-      <w:r>
-        <w:t>Please supply legends for each Supplementary Movie/Audio/Data file in your response here (not in the Supplementary Information file). Please label each files as Supplementary Movie/Audio/Data 1, etc.</w:t>
-      </w:r>
-    </w:p>
-    <w:p>
-      <w:pPr>
-        <w:pStyle w:val="Response"/>
-      </w:pPr>
-      <w:commentRangeStart w:id="9"/>
-      <w:r>
-        <w:lastRenderedPageBreak/>
-        <w:t>We have double-checked the Supplementary Figures and ensured the validity of the figure legends.</w:t>
-      </w:r>
-      <w:commentRangeEnd w:id="9"/>
-      <w:r>
-        <w:rPr>
-          <w:rStyle w:val="CommentReference"/>
-          <w:rFonts w:ascii="Calibri" w:hAnsi="Calibri"/>
-          <w:color w:val="auto"/>
-        </w:rPr>
-        <w:commentReference w:id="9"/>
       </w:r>
       <w:r>
         <w:t xml:space="preserve"> We do not have any Supplementary Movies or Audio files. We do not have any legends for the study’s Supplementary Data.</w:t>
@@ -2079,15 +2090,49 @@
       <w:pPr>
         <w:pStyle w:val="Response"/>
       </w:pPr>
+      <w:commentRangeStart w:id="9"/>
+      <w:r>
+        <w:t xml:space="preserve">I need to make this. Think REALLY hard about </w:t>
+      </w:r>
+      <w:r>
+        <w:t>t</w:t>
+      </w:r>
+      <w:r>
+        <w:t>he desired format and way of doing this.</w:t>
+      </w:r>
+      <w:commentRangeEnd w:id="9"/>
+      <w:r>
+        <w:rPr>
+          <w:rStyle w:val="CommentReference"/>
+          <w:rFonts w:ascii="Calibri" w:hAnsi="Calibri"/>
+          <w:color w:val="auto"/>
+        </w:rPr>
+        <w:commentReference w:id="9"/>
+      </w:r>
+    </w:p>
+    <w:p>
+      <w:pPr>
+        <w:pStyle w:val="Editor"/>
+      </w:pPr>
+      <w:r>
+        <w:t xml:space="preserve">Please rename the tables in your </w:t>
+      </w:r>
+      <w:proofErr w:type="spellStart"/>
+      <w:r>
+        <w:t>xls</w:t>
+      </w:r>
+      <w:proofErr w:type="spellEnd"/>
+      <w:r>
+        <w:t xml:space="preserve"> file as Supplementary Data 1 etc rather than Table.</w:t>
+      </w:r>
+    </w:p>
+    <w:p>
+      <w:pPr>
+        <w:pStyle w:val="Response"/>
+      </w:pPr>
       <w:commentRangeStart w:id="10"/>
       <w:r>
-        <w:t xml:space="preserve">I need to make this. Think REALLY hard about </w:t>
-      </w:r>
-      <w:r>
-        <w:t>t</w:t>
-      </w:r>
-      <w:r>
-        <w:t>he desired format and way of doing this.</w:t>
+        <w:t>The tables have been renamed to Supplementary Data 1, etc.</w:t>
       </w:r>
       <w:commentRangeEnd w:id="10"/>
       <w:r>
@@ -2104,15 +2149,10 @@
         <w:pStyle w:val="Editor"/>
       </w:pPr>
       <w:r>
-        <w:t xml:space="preserve">Please rename the tables in your </w:t>
-      </w:r>
-      <w:proofErr w:type="spellStart"/>
-      <w:r>
-        <w:t>xls</w:t>
-      </w:r>
-      <w:proofErr w:type="spellEnd"/>
-      <w:r>
-        <w:t xml:space="preserve"> file as Supplementary Data 1 etc rather than Table.</w:t>
+        <w:t>W</w:t>
+      </w:r>
+      <w:r>
+        <w:t>hile we don’t have a strict reference limit &gt;80 is somewhat excessive, please do your best to reduce the number of references.</w:t>
       </w:r>
     </w:p>
     <w:p>
@@ -2121,7 +2161,7 @@
       </w:pPr>
       <w:commentRangeStart w:id="11"/>
       <w:r>
-        <w:t>The tables have been renamed to Supplementary Data 1, etc.</w:t>
+        <w:t>We have reduced the number of citations from 113 to X.</w:t>
       </w:r>
       <w:commentRangeEnd w:id="11"/>
       <w:r>
@@ -2131,35 +2171,6 @@
           <w:color w:val="auto"/>
         </w:rPr>
         <w:commentReference w:id="11"/>
-      </w:r>
-    </w:p>
-    <w:p>
-      <w:pPr>
-        <w:pStyle w:val="Editor"/>
-      </w:pPr>
-      <w:r>
-        <w:t>W</w:t>
-      </w:r>
-      <w:r>
-        <w:t>hile we don’t have a strict reference limit &gt;80 is somewhat excessive, please do your best to reduce the number of references.</w:t>
-      </w:r>
-    </w:p>
-    <w:p>
-      <w:pPr>
-        <w:pStyle w:val="Response"/>
-      </w:pPr>
-      <w:commentRangeStart w:id="12"/>
-      <w:r>
-        <w:t>We have reduced the number of citations from 113 to X.</w:t>
-      </w:r>
-      <w:commentRangeEnd w:id="12"/>
-      <w:r>
-        <w:rPr>
-          <w:rStyle w:val="CommentReference"/>
-          <w:rFonts w:ascii="Calibri" w:hAnsi="Calibri"/>
-          <w:color w:val="auto"/>
-        </w:rPr>
-        <w:commentReference w:id="12"/>
       </w:r>
     </w:p>
     <w:p/>
@@ -2400,7 +2411,7 @@
       </w:r>
     </w:p>
   </w:comment>
-  <w:comment w:id="4" w:author="Joshua Cook" w:date="2021-02-05T16:01:00Z" w:initials="JHC">
+  <w:comment w:id="4" w:author="Joshua Cook" w:date="2021-02-09T12:15:00Z" w:initials="JHC">
     <w:p>
       <w:pPr>
         <w:pStyle w:val="CommentText"/>
@@ -2412,14 +2423,14 @@
         <w:annotationRef/>
       </w:r>
       <w:r>
-        <w:rPr>
-          <w:rStyle w:val="CommentReference"/>
-        </w:rPr>
-        <w:t>I have sent out a list of options and am waiting for a decision.</w:t>
+        <w:t>TODO</w:t>
+      </w:r>
+      <w:r>
+        <w:t xml:space="preserve"> (in post)</w:t>
       </w:r>
     </w:p>
   </w:comment>
-  <w:comment w:id="5" w:author="Joshua Cook" w:date="2021-02-09T12:15:00Z" w:initials="JHC">
+  <w:comment w:id="5" w:author="Joshua Cook" w:date="2021-02-03T09:19:00Z" w:initials="JHC">
     <w:p>
       <w:pPr>
         <w:pStyle w:val="CommentText"/>
@@ -2433,12 +2444,9 @@
       <w:r>
         <w:t>TODO</w:t>
       </w:r>
-      <w:r>
-        <w:t xml:space="preserve"> (in post)</w:t>
-      </w:r>
     </w:p>
   </w:comment>
-  <w:comment w:id="6" w:author="Joshua Cook" w:date="2021-02-03T09:19:00Z" w:initials="JHC">
+  <w:comment w:id="6" w:author="Joshua Cook" w:date="2021-02-09T12:20:00Z" w:initials="JHC">
     <w:p>
       <w:pPr>
         <w:pStyle w:val="CommentText"/>
@@ -2450,15 +2458,18 @@
         <w:annotationRef/>
       </w:r>
       <w:r>
-        <w:t>TODO</w:t>
+        <w:t>TODO (comment made on manuscript)</w:t>
       </w:r>
     </w:p>
   </w:comment>
-  <w:comment w:id="7" w:author="Joshua Cook" w:date="2021-02-09T12:20:00Z" w:initials="JHC">
+  <w:comment w:id="7" w:author="Joshua Cook" w:date="2021-02-09T12:38:00Z" w:initials="JHC">
     <w:p>
       <w:pPr>
         <w:pStyle w:val="CommentText"/>
       </w:pPr>
+      <w:r>
+        <w:t xml:space="preserve">TODO: </w:t>
+      </w:r>
       <w:r>
         <w:rPr>
           <w:rStyle w:val="CommentReference"/>
@@ -2466,18 +2477,15 @@
         <w:annotationRef/>
       </w:r>
       <w:r>
-        <w:t>TODO (comment made on manuscript)</w:t>
+        <w:t>Need to insert the actual DOI number after creating the release.</w:t>
       </w:r>
     </w:p>
   </w:comment>
-  <w:comment w:id="8" w:author="Joshua Cook" w:date="2021-02-09T12:38:00Z" w:initials="JHC">
+  <w:comment w:id="8" w:author="Joshua Cook" w:date="2021-02-03T09:21:00Z" w:initials="JHC">
     <w:p>
       <w:pPr>
         <w:pStyle w:val="CommentText"/>
       </w:pPr>
-      <w:r>
-        <w:t xml:space="preserve">TODO: </w:t>
-      </w:r>
       <w:r>
         <w:rPr>
           <w:rStyle w:val="CommentReference"/>
@@ -2485,11 +2493,14 @@
         <w:annotationRef/>
       </w:r>
       <w:r>
-        <w:t>Need to insert the actual DOI number after creating the release.</w:t>
+        <w:t>TODO</w:t>
+      </w:r>
+      <w:r>
+        <w:t>: double check Supp Fig legends</w:t>
       </w:r>
     </w:p>
   </w:comment>
-  <w:comment w:id="9" w:author="Joshua Cook" w:date="2021-02-03T09:21:00Z" w:initials="JHC">
+  <w:comment w:id="9" w:author="Joshua Cook" w:date="2021-02-03T09:23:00Z" w:initials="JHC">
     <w:p>
       <w:pPr>
         <w:pStyle w:val="CommentText"/>
@@ -2503,12 +2514,9 @@
       <w:r>
         <w:t>TODO</w:t>
       </w:r>
-      <w:r>
-        <w:t>: double check Supp Fig legends</w:t>
-      </w:r>
     </w:p>
   </w:comment>
-  <w:comment w:id="10" w:author="Joshua Cook" w:date="2021-02-03T09:23:00Z" w:initials="JHC">
+  <w:comment w:id="10" w:author="Joshua Cook" w:date="2021-02-03T09:27:00Z" w:initials="JHC">
     <w:p>
       <w:pPr>
         <w:pStyle w:val="CommentText"/>
@@ -2522,28 +2530,12 @@
       <w:r>
         <w:t>TODO</w:t>
       </w:r>
+      <w:r>
+        <w:t xml:space="preserve"> (after regenerating Supp Data.)</w:t>
+      </w:r>
     </w:p>
   </w:comment>
   <w:comment w:id="11" w:author="Joshua Cook" w:date="2021-02-03T09:27:00Z" w:initials="JHC">
-    <w:p>
-      <w:pPr>
-        <w:pStyle w:val="CommentText"/>
-      </w:pPr>
-      <w:r>
-        <w:rPr>
-          <w:rStyle w:val="CommentReference"/>
-        </w:rPr>
-        <w:annotationRef/>
-      </w:r>
-      <w:r>
-        <w:t>TODO</w:t>
-      </w:r>
-      <w:r>
-        <w:t xml:space="preserve"> (after regenerating Supp Data.)</w:t>
-      </w:r>
-    </w:p>
-  </w:comment>
-  <w:comment w:id="12" w:author="Joshua Cook" w:date="2021-02-03T09:27:00Z" w:initials="JHC">
     <w:p>
       <w:pPr>
         <w:pStyle w:val="CommentText"/>
@@ -2567,7 +2559,6 @@
   <w15:commentEx w15:paraId="3FEABA90" w15:done="0"/>
   <w15:commentEx w15:paraId="6A583ACC" w15:done="0"/>
   <w15:commentEx w15:paraId="7DBC71DB" w15:done="0"/>
-  <w15:commentEx w15:paraId="0E8024D0" w15:done="0"/>
   <w15:commentEx w15:paraId="456F5F5C" w15:done="0"/>
   <w15:commentEx w15:paraId="337F2C7F" w15:done="0"/>
   <w15:commentEx w15:paraId="7FAD9D08" w15:done="0"/>
@@ -2584,7 +2575,6 @@
   <w16cex:commentExtensible w16cex:durableId="23C4F6E7" w16cex:dateUtc="2021-02-03T15:18:00Z"/>
   <w16cex:commentExtensible w16cex:durableId="23C4E408" w16cex:dateUtc="2021-02-03T13:57:00Z"/>
   <w16cex:commentExtensible w16cex:durableId="23C4E3FB" w16cex:dateUtc="2021-02-03T13:57:00Z"/>
-  <w16cex:commentExtensible w16cex:durableId="23C7EA4B" w16cex:dateUtc="2021-02-05T21:01:00Z"/>
   <w16cex:commentExtensible w16cex:durableId="23CCFB5F" w16cex:dateUtc="2021-02-09T17:15:00Z"/>
   <w16cex:commentExtensible w16cex:durableId="23C4E929" w16cex:dateUtc="2021-02-03T14:19:00Z"/>
   <w16cex:commentExtensible w16cex:durableId="23CCFC8A" w16cex:dateUtc="2021-02-09T17:20:00Z"/>
@@ -2601,7 +2591,6 @@
   <w16cid:commentId w16cid:paraId="3FEABA90" w16cid:durableId="23C4F6E7"/>
   <w16cid:commentId w16cid:paraId="6A583ACC" w16cid:durableId="23C4E408"/>
   <w16cid:commentId w16cid:paraId="7DBC71DB" w16cid:durableId="23C4E3FB"/>
-  <w16cid:commentId w16cid:paraId="0E8024D0" w16cid:durableId="23C7EA4B"/>
   <w16cid:commentId w16cid:paraId="456F5F5C" w16cid:durableId="23CCFB5F"/>
   <w16cid:commentId w16cid:paraId="337F2C7F" w16cid:durableId="23C4E929"/>
   <w16cid:commentId w16cid:paraId="7FAD9D08" w16cid:durableId="23CCFC8A"/>
@@ -4355,6 +4344,7 @@
   <w:style w:type="character" w:default="1" w:styleId="DefaultParagraphFont">
     <w:name w:val="Default Paragraph Font"/>
     <w:uiPriority w:val="1"/>
+    <w:semiHidden/>
     <w:unhideWhenUsed/>
   </w:style>
   <w:style w:type="table" w:default="1" w:styleId="TableNormal">
@@ -4908,28 +4898,28 @@
 </file>
 
 <file path=customXml/item1.xml><?xml version="1.0" encoding="utf-8"?>
+<b:Sources xmlns:b="http://schemas.openxmlformats.org/officeDocument/2006/bibliography" xmlns="http://schemas.openxmlformats.org/officeDocument/2006/bibliography" SelectedStyle="/APASixthEditionOfficeOnline.xsl" StyleName="APA" Version="6"/>
+</file>
+
+<file path=customXml/item2.xml><?xml version="1.0" encoding="utf-8"?>
 <go:gDocsCustomXmlDataStorage xmlns:go="http://customooxmlschemas.google.com/" xmlns:r="http://schemas.openxmlformats.org/officeDocument/2006/relationships">
   <go:docsCustomData xmlns:go="http://customooxmlschemas.google.com/" roundtripDataSignature="AMtx7mixiIisTA6QLz+v9HOmpK9KL5ZrEg==">AMUW2mW76USSLWg3koRA2Ampv5Y5X0tr/WQQN0OtyI+24AFlHO3wAhZJ4AitFf2cvNJjTJSz4gleiSYiIcFv9x64I8Jq4sJfMt2jybkIcgH1yCi87J686gq0w0ffbYDBSzp8EyspoHdX</go:docsCustomData>
 </go:gDocsCustomXmlDataStorage>
 </file>
 
-<file path=customXml/item2.xml><?xml version="1.0" encoding="utf-8"?>
-<b:Sources xmlns:b="http://schemas.openxmlformats.org/officeDocument/2006/bibliography" xmlns="http://schemas.openxmlformats.org/officeDocument/2006/bibliography" SelectedStyle="/APASixthEditionOfficeOnline.xsl" StyleName="APA" Version="6"/>
+<file path=customXml/itemProps1.xml><?xml version="1.0" encoding="utf-8"?>
+<ds:datastoreItem xmlns:ds="http://schemas.openxmlformats.org/officeDocument/2006/customXml" ds:itemID="{A51B3ECA-A967-6840-8CEF-0D1C9F4FB4FA}">
+  <ds:schemaRefs>
+    <ds:schemaRef ds:uri="http://schemas.openxmlformats.org/officeDocument/2006/bibliography"/>
+  </ds:schemaRefs>
+</ds:datastoreItem>
 </file>
 
-<file path=customXml/itemProps1.xml><?xml version="1.0" encoding="utf-8"?>
+<file path=customXml/itemProps2.xml><?xml version="1.0" encoding="utf-8"?>
 <ds:datastoreItem xmlns:ds="http://schemas.openxmlformats.org/officeDocument/2006/customXml" ds:itemID="{11111111-1234-1234-1234-123412341234}">
   <ds:schemaRefs>
     <ds:schemaRef ds:uri="http://customooxmlschemas.google.com/"/>
     <ds:schemaRef ds:uri="http://schemas.openxmlformats.org/officeDocument/2006/relationships"/>
   </ds:schemaRefs>
 </ds:datastoreItem>
-</file>
-
-<file path=customXml/itemProps2.xml><?xml version="1.0" encoding="utf-8"?>
-<ds:datastoreItem xmlns:ds="http://schemas.openxmlformats.org/officeDocument/2006/customXml" ds:itemID="{A51B3ECA-A967-6840-8CEF-0D1C9F4FB4FA}">
-  <ds:schemaRefs>
-    <ds:schemaRef ds:uri="http://schemas.openxmlformats.org/officeDocument/2006/bibliography"/>
-  </ds:schemaRefs>
-</ds:datastoreItem>
 </file>
</xml_diff>

<commit_message>
paper: add reference to Source Data in figure legends
</commit_message>
<xml_diff>
--- a/paper/submission/03/submission-2-comments/JHC-NCOMMS-20-25443A_extended_comments_1612303594_19.docx
+++ b/paper/submission/03/submission-2-comments/JHC-NCOMMS-20-25443A_extended_comments_1612303594_19.docx
@@ -2090,15 +2090,51 @@
       <w:pPr>
         <w:pStyle w:val="Response"/>
       </w:pPr>
+      <w:r>
+        <w:t>We have provided all data not already in the Supplementary Data that is required to reproduce all figures as Source Data. The Source Data is provided as a archived directory within which resides a subdirectory for each figure holding separate files with the data for each panel.</w:t>
+      </w:r>
+      <w:r>
+        <w:t xml:space="preserve"> We have added the statement “</w:t>
+      </w:r>
+      <w:r>
+        <w:t xml:space="preserve">Source data are provided </w:t>
+      </w:r>
+      <w:r>
+        <w:t>in the</w:t>
+      </w:r>
+      <w:r>
+        <w:t xml:space="preserve"> Source Data</w:t>
+      </w:r>
+      <w:r>
+        <w:t xml:space="preserve"> file</w:t>
+      </w:r>
+      <w:r>
+        <w:t>,” to all applicable figure legends.</w:t>
+      </w:r>
+    </w:p>
+    <w:p>
+      <w:pPr>
+        <w:pStyle w:val="Editor"/>
+      </w:pPr>
+      <w:r>
+        <w:t xml:space="preserve">Please rename the tables in your </w:t>
+      </w:r>
+      <w:proofErr w:type="spellStart"/>
+      <w:r>
+        <w:t>xls</w:t>
+      </w:r>
+      <w:proofErr w:type="spellEnd"/>
+      <w:r>
+        <w:t xml:space="preserve"> file as Supplementary Data 1 etc rather than Table.</w:t>
+      </w:r>
+    </w:p>
+    <w:p>
+      <w:pPr>
+        <w:pStyle w:val="Response"/>
+      </w:pPr>
       <w:commentRangeStart w:id="9"/>
       <w:r>
-        <w:t xml:space="preserve">I need to make this. Think REALLY hard about </w:t>
-      </w:r>
-      <w:r>
-        <w:t>t</w:t>
-      </w:r>
-      <w:r>
-        <w:t>he desired format and way of doing this.</w:t>
+        <w:t>The tables have been renamed to Supplementary Data 1, etc.</w:t>
       </w:r>
       <w:commentRangeEnd w:id="9"/>
       <w:r>
@@ -2115,15 +2151,10 @@
         <w:pStyle w:val="Editor"/>
       </w:pPr>
       <w:r>
-        <w:t xml:space="preserve">Please rename the tables in your </w:t>
-      </w:r>
-      <w:proofErr w:type="spellStart"/>
-      <w:r>
-        <w:t>xls</w:t>
-      </w:r>
-      <w:proofErr w:type="spellEnd"/>
-      <w:r>
-        <w:t xml:space="preserve"> file as Supplementary Data 1 etc rather than Table.</w:t>
+        <w:t>W</w:t>
+      </w:r>
+      <w:r>
+        <w:t>hile we don’t have a strict reference limit &gt;80 is somewhat excessive, please do your best to reduce the number of references.</w:t>
       </w:r>
     </w:p>
     <w:p>
@@ -2132,7 +2163,7 @@
       </w:pPr>
       <w:commentRangeStart w:id="10"/>
       <w:r>
-        <w:t>The tables have been renamed to Supplementary Data 1, etc.</w:t>
+        <w:t>We have reduced the number of citations from 113 to X.</w:t>
       </w:r>
       <w:commentRangeEnd w:id="10"/>
       <w:r>
@@ -2142,35 +2173,6 @@
           <w:color w:val="auto"/>
         </w:rPr>
         <w:commentReference w:id="10"/>
-      </w:r>
-    </w:p>
-    <w:p>
-      <w:pPr>
-        <w:pStyle w:val="Editor"/>
-      </w:pPr>
-      <w:r>
-        <w:t>W</w:t>
-      </w:r>
-      <w:r>
-        <w:t>hile we don’t have a strict reference limit &gt;80 is somewhat excessive, please do your best to reduce the number of references.</w:t>
-      </w:r>
-    </w:p>
-    <w:p>
-      <w:pPr>
-        <w:pStyle w:val="Response"/>
-      </w:pPr>
-      <w:commentRangeStart w:id="11"/>
-      <w:r>
-        <w:t>We have reduced the number of citations from 113 to X.</w:t>
-      </w:r>
-      <w:commentRangeEnd w:id="11"/>
-      <w:r>
-        <w:rPr>
-          <w:rStyle w:val="CommentReference"/>
-          <w:rFonts w:ascii="Calibri" w:hAnsi="Calibri"/>
-          <w:color w:val="auto"/>
-        </w:rPr>
-        <w:commentReference w:id="11"/>
       </w:r>
     </w:p>
     <w:p/>
@@ -2500,7 +2502,7 @@
       </w:r>
     </w:p>
   </w:comment>
-  <w:comment w:id="9" w:author="Joshua Cook" w:date="2021-02-03T09:23:00Z" w:initials="JHC">
+  <w:comment w:id="9" w:author="Joshua Cook" w:date="2021-02-03T09:27:00Z" w:initials="JHC">
     <w:p>
       <w:pPr>
         <w:pStyle w:val="CommentText"/>
@@ -2514,28 +2516,12 @@
       <w:r>
         <w:t>TODO</w:t>
       </w:r>
+      <w:r>
+        <w:t xml:space="preserve"> (after regenerating Supp Data.)</w:t>
+      </w:r>
     </w:p>
   </w:comment>
   <w:comment w:id="10" w:author="Joshua Cook" w:date="2021-02-03T09:27:00Z" w:initials="JHC">
-    <w:p>
-      <w:pPr>
-        <w:pStyle w:val="CommentText"/>
-      </w:pPr>
-      <w:r>
-        <w:rPr>
-          <w:rStyle w:val="CommentReference"/>
-        </w:rPr>
-        <w:annotationRef/>
-      </w:r>
-      <w:r>
-        <w:t>TODO</w:t>
-      </w:r>
-      <w:r>
-        <w:t xml:space="preserve"> (after regenerating Supp Data.)</w:t>
-      </w:r>
-    </w:p>
-  </w:comment>
-  <w:comment w:id="11" w:author="Joshua Cook" w:date="2021-02-03T09:27:00Z" w:initials="JHC">
     <w:p>
       <w:pPr>
         <w:pStyle w:val="CommentText"/>
@@ -2564,7 +2550,6 @@
   <w15:commentEx w15:paraId="7FAD9D08" w15:done="0"/>
   <w15:commentEx w15:paraId="2B7BF8F7" w15:done="0"/>
   <w15:commentEx w15:paraId="1ED98281" w15:done="0"/>
-  <w15:commentEx w15:paraId="4C4C4B6F" w15:done="0"/>
   <w15:commentEx w15:paraId="467CC6FC" w15:done="0"/>
   <w15:commentEx w15:paraId="29C74296" w15:done="0"/>
 </w15:commentsEx>
@@ -2580,7 +2565,6 @@
   <w16cex:commentExtensible w16cex:durableId="23CCFC8A" w16cex:dateUtc="2021-02-09T17:20:00Z"/>
   <w16cex:commentExtensible w16cex:durableId="23CD00BC" w16cex:dateUtc="2021-02-09T17:38:00Z"/>
   <w16cex:commentExtensible w16cex:durableId="23C4E9A7" w16cex:dateUtc="2021-02-03T14:21:00Z"/>
-  <w16cex:commentExtensible w16cex:durableId="23C4EA05" w16cex:dateUtc="2021-02-03T14:23:00Z"/>
   <w16cex:commentExtensible w16cex:durableId="23C4EB02" w16cex:dateUtc="2021-02-03T14:27:00Z"/>
   <w16cex:commentExtensible w16cex:durableId="23C4EB01" w16cex:dateUtc="2021-02-03T14:27:00Z"/>
 </w16cex:commentsExtensible>
@@ -2596,7 +2580,6 @@
   <w16cid:commentId w16cid:paraId="7FAD9D08" w16cid:durableId="23CCFC8A"/>
   <w16cid:commentId w16cid:paraId="2B7BF8F7" w16cid:durableId="23CD00BC"/>
   <w16cid:commentId w16cid:paraId="1ED98281" w16cid:durableId="23C4E9A7"/>
-  <w16cid:commentId w16cid:paraId="4C4C4B6F" w16cid:durableId="23C4EA05"/>
   <w16cid:commentId w16cid:paraId="467CC6FC" w16cid:durableId="23C4EB02"/>
   <w16cid:commentId w16cid:paraId="29C74296" w16cid:durableId="23C4EB01"/>
 </w16cid:commentsIds>

</xml_diff>

<commit_message>
fix: update plots built with new ggplot2 version
</commit_message>
<xml_diff>
--- a/paper/submission/03/submission-2-comments/JHC-NCOMMS-20-25443A_extended_comments_1612303594_19.docx
+++ b/paper/submission/03/submission-2-comments/JHC-NCOMMS-20-25443A_extended_comments_1612303594_19.docx
@@ -1436,24 +1436,8 @@
       <w:pPr>
         <w:pStyle w:val="Response"/>
       </w:pPr>
-      <w:commentRangeStart w:id="5"/>
-      <w:r>
-        <w:t xml:space="preserve">Read through all of the Methods sections and fill them out with all details. I think this is specifically </w:t>
-      </w:r>
-      <w:r>
-        <w:t>referring to</w:t>
-      </w:r>
-      <w:r>
-        <w:t xml:space="preserve"> the mutational signature portion.</w:t>
-      </w:r>
-      <w:commentRangeEnd w:id="5"/>
-      <w:r>
-        <w:rPr>
-          <w:rStyle w:val="CommentReference"/>
-          <w:rFonts w:ascii="Calibri" w:hAnsi="Calibri"/>
-          <w:color w:val="auto"/>
-        </w:rPr>
-        <w:commentReference w:id="5"/>
+      <w:r>
+        <w:t>We have improved the Methods section and believe it provides sufficient detail of the analyses for reproduction.</w:t>
       </w:r>
     </w:p>
     <w:p>
@@ -1786,7 +1770,6 @@
       <w:pPr>
         <w:pStyle w:val="Response"/>
       </w:pPr>
-      <w:commentRangeStart w:id="6"/>
       <w:r>
         <w:t xml:space="preserve">We have expanded our “Data Availability” section to detail the availability and location of all the data sources used in this study. All data sets are already </w:t>
       </w:r>
@@ -1795,15 +1778,6 @@
       </w:r>
       <w:r>
         <w:t xml:space="preserve"> available. Links have been provided.</w:t>
-      </w:r>
-      <w:commentRangeEnd w:id="6"/>
-      <w:r>
-        <w:rPr>
-          <w:rStyle w:val="CommentReference"/>
-          <w:rFonts w:ascii="Calibri" w:hAnsi="Calibri"/>
-          <w:color w:val="auto"/>
-        </w:rPr>
-        <w:commentReference w:id="6"/>
       </w:r>
     </w:p>
     <w:p>
@@ -1914,21 +1888,21 @@
       <w:pPr>
         <w:pStyle w:val="Response"/>
       </w:pPr>
-      <w:commentRangeStart w:id="7"/>
+      <w:commentRangeStart w:id="5"/>
       <w:r>
         <w:t xml:space="preserve">We have </w:t>
       </w:r>
       <w:r>
         <w:t>created a DOI for the GitHub repository and have included it in the Code Availability statement.</w:t>
       </w:r>
-      <w:commentRangeEnd w:id="7"/>
+      <w:commentRangeEnd w:id="5"/>
       <w:r>
         <w:rPr>
           <w:rStyle w:val="CommentReference"/>
           <w:rFonts w:ascii="Calibri" w:hAnsi="Calibri"/>
           <w:color w:val="auto"/>
         </w:rPr>
-        <w:commentReference w:id="7"/>
+        <w:commentReference w:id="5"/>
       </w:r>
     </w:p>
     <w:p>
@@ -2013,19 +1987,19 @@
       <w:pPr>
         <w:pStyle w:val="Response"/>
       </w:pPr>
-      <w:commentRangeStart w:id="8"/>
+      <w:commentRangeStart w:id="6"/>
       <w:r>
         <w:lastRenderedPageBreak/>
         <w:t>We have double-checked the Supplementary Figures and ensured the validity of the figure legends.</w:t>
       </w:r>
-      <w:commentRangeEnd w:id="8"/>
+      <w:commentRangeEnd w:id="6"/>
       <w:r>
         <w:rPr>
           <w:rStyle w:val="CommentReference"/>
           <w:rFonts w:ascii="Calibri" w:hAnsi="Calibri"/>
           <w:color w:val="auto"/>
         </w:rPr>
-        <w:commentReference w:id="8"/>
+        <w:commentReference w:id="6"/>
       </w:r>
       <w:r>
         <w:t xml:space="preserve"> We do not have any Supplementary Movies or Audio files. We do not have any legends for the study’s Supplementary Data.</w:t>
@@ -2132,47 +2106,37 @@
       <w:pPr>
         <w:pStyle w:val="Response"/>
       </w:pPr>
-      <w:commentRangeStart w:id="9"/>
       <w:r>
         <w:t>The tables have been renamed to Supplementary Data 1, etc.</w:t>
       </w:r>
-      <w:commentRangeEnd w:id="9"/>
+    </w:p>
+    <w:p>
+      <w:pPr>
+        <w:pStyle w:val="Editor"/>
+      </w:pPr>
+      <w:r>
+        <w:t>W</w:t>
+      </w:r>
+      <w:r>
+        <w:t>hile we don’t have a strict reference limit &gt;80 is somewhat excessive, please do your best to reduce the number of references.</w:t>
+      </w:r>
+    </w:p>
+    <w:p>
+      <w:pPr>
+        <w:pStyle w:val="Response"/>
+      </w:pPr>
+      <w:commentRangeStart w:id="7"/>
+      <w:r>
+        <w:t>We have reduced the number of citations from 113 to X.</w:t>
+      </w:r>
+      <w:commentRangeEnd w:id="7"/>
       <w:r>
         <w:rPr>
           <w:rStyle w:val="CommentReference"/>
           <w:rFonts w:ascii="Calibri" w:hAnsi="Calibri"/>
           <w:color w:val="auto"/>
         </w:rPr>
-        <w:commentReference w:id="9"/>
-      </w:r>
-    </w:p>
-    <w:p>
-      <w:pPr>
-        <w:pStyle w:val="Editor"/>
-      </w:pPr>
-      <w:r>
-        <w:t>W</w:t>
-      </w:r>
-      <w:r>
-        <w:t>hile we don’t have a strict reference limit &gt;80 is somewhat excessive, please do your best to reduce the number of references.</w:t>
-      </w:r>
-    </w:p>
-    <w:p>
-      <w:pPr>
-        <w:pStyle w:val="Response"/>
-      </w:pPr>
-      <w:commentRangeStart w:id="10"/>
-      <w:r>
-        <w:t>We have reduced the number of citations from 113 to X.</w:t>
-      </w:r>
-      <w:commentRangeEnd w:id="10"/>
-      <w:r>
-        <w:rPr>
-          <w:rStyle w:val="CommentReference"/>
-          <w:rFonts w:ascii="Calibri" w:hAnsi="Calibri"/>
-          <w:color w:val="auto"/>
-        </w:rPr>
-        <w:commentReference w:id="10"/>
+        <w:commentReference w:id="7"/>
       </w:r>
     </w:p>
     <w:p/>
@@ -2432,11 +2396,14 @@
       </w:r>
     </w:p>
   </w:comment>
-  <w:comment w:id="5" w:author="Joshua Cook" w:date="2021-02-03T09:19:00Z" w:initials="JHC">
+  <w:comment w:id="5" w:author="Joshua Cook" w:date="2021-02-09T12:38:00Z" w:initials="JHC">
     <w:p>
       <w:pPr>
         <w:pStyle w:val="CommentText"/>
       </w:pPr>
+      <w:r>
+        <w:t xml:space="preserve">TODO: </w:t>
+      </w:r>
       <w:r>
         <w:rPr>
           <w:rStyle w:val="CommentReference"/>
@@ -2444,11 +2411,11 @@
         <w:annotationRef/>
       </w:r>
       <w:r>
-        <w:t>TODO</w:t>
+        <w:t>Need to insert the actual DOI number after creating the release.</w:t>
       </w:r>
     </w:p>
   </w:comment>
-  <w:comment w:id="6" w:author="Joshua Cook" w:date="2021-02-09T12:20:00Z" w:initials="JHC">
+  <w:comment w:id="6" w:author="Joshua Cook" w:date="2021-02-03T09:21:00Z" w:initials="JHC">
     <w:p>
       <w:pPr>
         <w:pStyle w:val="CommentText"/>
@@ -2460,68 +2427,14 @@
         <w:annotationRef/>
       </w:r>
       <w:r>
-        <w:t>TODO (comment made on manuscript)</w:t>
+        <w:t>TODO</w:t>
+      </w:r>
+      <w:r>
+        <w:t>: double check Supp Fig legends</w:t>
       </w:r>
     </w:p>
   </w:comment>
-  <w:comment w:id="7" w:author="Joshua Cook" w:date="2021-02-09T12:38:00Z" w:initials="JHC">
-    <w:p>
-      <w:pPr>
-        <w:pStyle w:val="CommentText"/>
-      </w:pPr>
-      <w:r>
-        <w:t xml:space="preserve">TODO: </w:t>
-      </w:r>
-      <w:r>
-        <w:rPr>
-          <w:rStyle w:val="CommentReference"/>
-        </w:rPr>
-        <w:annotationRef/>
-      </w:r>
-      <w:r>
-        <w:t>Need to insert the actual DOI number after creating the release.</w:t>
-      </w:r>
-    </w:p>
-  </w:comment>
-  <w:comment w:id="8" w:author="Joshua Cook" w:date="2021-02-03T09:21:00Z" w:initials="JHC">
-    <w:p>
-      <w:pPr>
-        <w:pStyle w:val="CommentText"/>
-      </w:pPr>
-      <w:r>
-        <w:rPr>
-          <w:rStyle w:val="CommentReference"/>
-        </w:rPr>
-        <w:annotationRef/>
-      </w:r>
-      <w:r>
-        <w:t>TODO</w:t>
-      </w:r>
-      <w:r>
-        <w:t>: double check Supp Fig legends</w:t>
-      </w:r>
-    </w:p>
-  </w:comment>
-  <w:comment w:id="9" w:author="Joshua Cook" w:date="2021-02-03T09:27:00Z" w:initials="JHC">
-    <w:p>
-      <w:pPr>
-        <w:pStyle w:val="CommentText"/>
-      </w:pPr>
-      <w:r>
-        <w:rPr>
-          <w:rStyle w:val="CommentReference"/>
-        </w:rPr>
-        <w:annotationRef/>
-      </w:r>
-      <w:r>
-        <w:t>TODO</w:t>
-      </w:r>
-      <w:r>
-        <w:t xml:space="preserve"> (after regenerating Supp Data.)</w:t>
-      </w:r>
-    </w:p>
-  </w:comment>
-  <w:comment w:id="10" w:author="Joshua Cook" w:date="2021-02-03T09:27:00Z" w:initials="JHC">
+  <w:comment w:id="7" w:author="Joshua Cook" w:date="2021-02-03T09:27:00Z" w:initials="JHC">
     <w:p>
       <w:pPr>
         <w:pStyle w:val="CommentText"/>
@@ -2546,11 +2459,8 @@
   <w15:commentEx w15:paraId="6A583ACC" w15:done="0"/>
   <w15:commentEx w15:paraId="7DBC71DB" w15:done="0"/>
   <w15:commentEx w15:paraId="456F5F5C" w15:done="0"/>
-  <w15:commentEx w15:paraId="337F2C7F" w15:done="0"/>
-  <w15:commentEx w15:paraId="7FAD9D08" w15:done="0"/>
   <w15:commentEx w15:paraId="2B7BF8F7" w15:done="0"/>
   <w15:commentEx w15:paraId="1ED98281" w15:done="0"/>
-  <w15:commentEx w15:paraId="467CC6FC" w15:done="0"/>
   <w15:commentEx w15:paraId="29C74296" w15:done="0"/>
 </w15:commentsEx>
 </file>
@@ -2561,11 +2471,8 @@
   <w16cex:commentExtensible w16cex:durableId="23C4E408" w16cex:dateUtc="2021-02-03T13:57:00Z"/>
   <w16cex:commentExtensible w16cex:durableId="23C4E3FB" w16cex:dateUtc="2021-02-03T13:57:00Z"/>
   <w16cex:commentExtensible w16cex:durableId="23CCFB5F" w16cex:dateUtc="2021-02-09T17:15:00Z"/>
-  <w16cex:commentExtensible w16cex:durableId="23C4E929" w16cex:dateUtc="2021-02-03T14:19:00Z"/>
-  <w16cex:commentExtensible w16cex:durableId="23CCFC8A" w16cex:dateUtc="2021-02-09T17:20:00Z"/>
   <w16cex:commentExtensible w16cex:durableId="23CD00BC" w16cex:dateUtc="2021-02-09T17:38:00Z"/>
   <w16cex:commentExtensible w16cex:durableId="23C4E9A7" w16cex:dateUtc="2021-02-03T14:21:00Z"/>
-  <w16cex:commentExtensible w16cex:durableId="23C4EB02" w16cex:dateUtc="2021-02-03T14:27:00Z"/>
   <w16cex:commentExtensible w16cex:durableId="23C4EB01" w16cex:dateUtc="2021-02-03T14:27:00Z"/>
 </w16cex:commentsExtensible>
 </file>
@@ -2576,11 +2483,8 @@
   <w16cid:commentId w16cid:paraId="6A583ACC" w16cid:durableId="23C4E408"/>
   <w16cid:commentId w16cid:paraId="7DBC71DB" w16cid:durableId="23C4E3FB"/>
   <w16cid:commentId w16cid:paraId="456F5F5C" w16cid:durableId="23CCFB5F"/>
-  <w16cid:commentId w16cid:paraId="337F2C7F" w16cid:durableId="23C4E929"/>
-  <w16cid:commentId w16cid:paraId="7FAD9D08" w16cid:durableId="23CCFC8A"/>
   <w16cid:commentId w16cid:paraId="2B7BF8F7" w16cid:durableId="23CD00BC"/>
   <w16cid:commentId w16cid:paraId="1ED98281" w16cid:durableId="23C4E9A7"/>
-  <w16cid:commentId w16cid:paraId="467CC6FC" w16cid:durableId="23C4EB02"/>
   <w16cid:commentId w16cid:paraId="29C74296" w16cid:durableId="23C4EB01"/>
 </w16cid:commentsIds>
 </file>
@@ -4881,28 +4785,28 @@
 </file>
 
 <file path=customXml/item1.xml><?xml version="1.0" encoding="utf-8"?>
-<b:Sources xmlns:b="http://schemas.openxmlformats.org/officeDocument/2006/bibliography" xmlns="http://schemas.openxmlformats.org/officeDocument/2006/bibliography" SelectedStyle="/APASixthEditionOfficeOnline.xsl" StyleName="APA" Version="6"/>
-</file>
-
-<file path=customXml/item2.xml><?xml version="1.0" encoding="utf-8"?>
 <go:gDocsCustomXmlDataStorage xmlns:go="http://customooxmlschemas.google.com/" xmlns:r="http://schemas.openxmlformats.org/officeDocument/2006/relationships">
   <go:docsCustomData xmlns:go="http://customooxmlschemas.google.com/" roundtripDataSignature="AMtx7mixiIisTA6QLz+v9HOmpK9KL5ZrEg==">AMUW2mW76USSLWg3koRA2Ampv5Y5X0tr/WQQN0OtyI+24AFlHO3wAhZJ4AitFf2cvNJjTJSz4gleiSYiIcFv9x64I8Jq4sJfMt2jybkIcgH1yCi87J686gq0w0ffbYDBSzp8EyspoHdX</go:docsCustomData>
 </go:gDocsCustomXmlDataStorage>
 </file>
 
-<file path=customXml/itemProps1.xml><?xml version="1.0" encoding="utf-8"?>
-<ds:datastoreItem xmlns:ds="http://schemas.openxmlformats.org/officeDocument/2006/customXml" ds:itemID="{A51B3ECA-A967-6840-8CEF-0D1C9F4FB4FA}">
-  <ds:schemaRefs>
-    <ds:schemaRef ds:uri="http://schemas.openxmlformats.org/officeDocument/2006/bibliography"/>
-  </ds:schemaRefs>
-</ds:datastoreItem>
+<file path=customXml/item2.xml><?xml version="1.0" encoding="utf-8"?>
+<b:Sources xmlns:b="http://schemas.openxmlformats.org/officeDocument/2006/bibliography" xmlns="http://schemas.openxmlformats.org/officeDocument/2006/bibliography" SelectedStyle="/APASixthEditionOfficeOnline.xsl" StyleName="APA" Version="6"/>
 </file>
 
-<file path=customXml/itemProps2.xml><?xml version="1.0" encoding="utf-8"?>
+<file path=customXml/itemProps1.xml><?xml version="1.0" encoding="utf-8"?>
 <ds:datastoreItem xmlns:ds="http://schemas.openxmlformats.org/officeDocument/2006/customXml" ds:itemID="{11111111-1234-1234-1234-123412341234}">
   <ds:schemaRefs>
     <ds:schemaRef ds:uri="http://customooxmlschemas.google.com/"/>
     <ds:schemaRef ds:uri="http://schemas.openxmlformats.org/officeDocument/2006/relationships"/>
   </ds:schemaRefs>
 </ds:datastoreItem>
+</file>
+
+<file path=customXml/itemProps2.xml><?xml version="1.0" encoding="utf-8"?>
+<ds:datastoreItem xmlns:ds="http://schemas.openxmlformats.org/officeDocument/2006/customXml" ds:itemID="{A51B3ECA-A967-6840-8CEF-0D1C9F4FB4FA}">
+  <ds:schemaRefs>
+    <ds:schemaRef ds:uri="http://schemas.openxmlformats.org/officeDocument/2006/bibliography"/>
+  </ds:schemaRefs>
+</ds:datastoreItem>
 </file>
</xml_diff>

<commit_message>
feat: edit paper and edit comments
</commit_message>
<xml_diff>
--- a/paper/submission/03/submission-2-comments/JHC-NCOMMS-20-25443A_extended_comments_1612303594_19.docx
+++ b/paper/submission/03/submission-2-comments/JHC-NCOMMS-20-25443A_extended_comments_1612303594_19.docx
@@ -1000,18 +1000,14 @@
             <w:pPr>
               <w:pStyle w:val="Responsenoborder"/>
             </w:pPr>
-            <w:commentRangeStart w:id="0"/>
-            <w:r>
-              <w:t>The appropriate links and DOI numbers have been added to the “Data Availability” section and all data is publicly available.</w:t>
-            </w:r>
-            <w:commentRangeEnd w:id="0"/>
-            <w:r>
-              <w:rPr>
-                <w:rStyle w:val="CommentReference"/>
-                <w:rFonts w:ascii="Calibri" w:hAnsi="Calibri"/>
-                <w:color w:val="auto"/>
-              </w:rPr>
-              <w:commentReference w:id="0"/>
+            <w:r>
+              <w:t xml:space="preserve">The appropriate links </w:t>
+            </w:r>
+            <w:r>
+              <w:t xml:space="preserve">and, where possible, specific product names </w:t>
+            </w:r>
+            <w:r>
+              <w:t>have been added to the “Data Availability” section and all data is publicly available.</w:t>
             </w:r>
           </w:p>
         </w:tc>
@@ -1021,8 +1017,8 @@
       <w:pPr>
         <w:pStyle w:val="Editor"/>
       </w:pPr>
-      <w:bookmarkStart w:id="1" w:name="_heading=h.gjdgxs" w:colFirst="0" w:colLast="0"/>
-      <w:bookmarkEnd w:id="1"/>
+      <w:bookmarkStart w:id="0" w:name="_heading=h.gjdgxs" w:colFirst="0" w:colLast="0"/>
+      <w:bookmarkEnd w:id="0"/>
     </w:p>
     <w:p>
       <w:pPr>
@@ -1071,12 +1067,24 @@
         <w:pStyle w:val="Editor"/>
         <w:ind w:left="720"/>
       </w:pPr>
-      <w:hyperlink r:id="rId16" w:history="1">
+      <w:hyperlink r:id="rId12" w:history="1">
         <w:r>
           <w:rPr>
             <w:rStyle w:val="Hyperlink"/>
           </w:rPr>
-          <w:t>https://www.nature.com/authors/policies/Policy.pdf</w:t>
+          <w:t>https://www.nature.com/authors/policies/Policy.p</w:t>
+        </w:r>
+        <w:r>
+          <w:rPr>
+            <w:rStyle w:val="Hyperlink"/>
+          </w:rPr>
+          <w:t>d</w:t>
+        </w:r>
+        <w:r>
+          <w:rPr>
+            <w:rStyle w:val="Hyperlink"/>
+          </w:rPr>
+          <w:t>f</w:t>
         </w:r>
       </w:hyperlink>
       <w:r>
@@ -1087,9 +1095,67 @@
       <w:pPr>
         <w:pStyle w:val="Response"/>
       </w:pPr>
+      <w:commentRangeStart w:id="1"/>
+      <w:r>
+        <w:t>The requested changes have been implemented and an updated Editorial Policy Checklist has been included in the resubmission.</w:t>
+      </w:r>
+      <w:commentRangeEnd w:id="1"/>
+      <w:r>
+        <w:rPr>
+          <w:rStyle w:val="CommentReference"/>
+          <w:rFonts w:ascii="Calibri" w:hAnsi="Calibri"/>
+          <w:color w:val="auto"/>
+        </w:rPr>
+        <w:commentReference w:id="1"/>
+      </w:r>
+    </w:p>
+    <w:p>
+      <w:pPr>
+        <w:pStyle w:val="Editor"/>
+      </w:pPr>
+      <w:r>
+        <w:t>Please find attached a reporting summary that includes comments on how to revise it in line with our policies and requests the addition of further information in the text. An updated reporting summary must be completed and uploaded as a supplementary information file with the revised manuscript. This checklist is published alongside your manuscript online. Please note that this form is a dynamic 'smart pdf' and must therefore be downloaded and completed in Adobe Reader, instead of opening it in a web browser.</w:t>
+      </w:r>
+    </w:p>
+    <w:p>
+      <w:pPr>
+        <w:pStyle w:val="Editor"/>
+        <w:ind w:left="720"/>
+      </w:pPr>
+      <w:hyperlink r:id="rId17" w:history="1">
+        <w:r>
+          <w:rPr>
+            <w:rStyle w:val="Hyperlink"/>
+          </w:rPr>
+          <w:t>https://www.nature.com/authors/policies/Repo</w:t>
+        </w:r>
+        <w:r>
+          <w:rPr>
+            <w:rStyle w:val="Hyperlink"/>
+          </w:rPr>
+          <w:t>r</w:t>
+        </w:r>
+        <w:r>
+          <w:rPr>
+            <w:rStyle w:val="Hyperlink"/>
+          </w:rPr>
+          <w:t>tingSummary.pdf</w:t>
+        </w:r>
+      </w:hyperlink>
+    </w:p>
+    <w:p>
+      <w:pPr>
+        <w:pStyle w:val="Response"/>
+      </w:pPr>
       <w:commentRangeStart w:id="2"/>
       <w:r>
-        <w:t>The requested changes have been implemented and an updated Editorial Policy Checklist has been included in the resubmission.</w:t>
+        <w:t>The requested changes have been implemented and an updated Reporting Summary has been included in the resubmission</w:t>
+      </w:r>
+      <w:r>
+        <w:t xml:space="preserve"> as a supplementary information file</w:t>
+      </w:r>
+      <w:r>
+        <w:t>.</w:t>
       </w:r>
       <w:commentRangeEnd w:id="2"/>
       <w:r>
@@ -1106,46 +1172,6 @@
         <w:pStyle w:val="Editor"/>
       </w:pPr>
       <w:r>
-        <w:t>Please find attached a reporting summary that includes comments on how to revise it in line with our policies and requests the addition of further information in the text. An updated reporting summary must be completed and uploaded as a supplementary information file with the revised manuscript. This checklist is published alongside your manuscript online. Please note that this form is a dynamic 'smart pdf' and must therefore be downloaded and completed in Adobe Reader, instead of opening it in a web browser.</w:t>
-      </w:r>
-    </w:p>
-    <w:p>
-      <w:pPr>
-        <w:pStyle w:val="Editor"/>
-        <w:ind w:left="720"/>
-      </w:pPr>
-      <w:hyperlink r:id="rId17" w:history="1">
-        <w:r>
-          <w:rPr>
-            <w:rStyle w:val="Hyperlink"/>
-          </w:rPr>
-          <w:t>https://www.nature.com/authors/policies/ReportingSummary.pdf</w:t>
-        </w:r>
-      </w:hyperlink>
-    </w:p>
-    <w:p>
-      <w:pPr>
-        <w:pStyle w:val="Response"/>
-      </w:pPr>
-      <w:commentRangeStart w:id="3"/>
-      <w:r>
-        <w:t>The requested changes have been implemented and an updated Reporting Summary has been included in the resubmission.</w:t>
-      </w:r>
-      <w:commentRangeEnd w:id="3"/>
-      <w:r>
-        <w:rPr>
-          <w:rStyle w:val="CommentReference"/>
-          <w:rFonts w:ascii="Calibri" w:hAnsi="Calibri"/>
-          <w:color w:val="auto"/>
-        </w:rPr>
-        <w:commentReference w:id="3"/>
-      </w:r>
-    </w:p>
-    <w:p>
-      <w:pPr>
-        <w:pStyle w:val="Editor"/>
-      </w:pPr>
-      <w:r>
         <w:t>Please also find below a list of comments requesting additional information in the figure legends, text, and methods section to comply with our reporting policies.</w:t>
       </w:r>
     </w:p>
@@ -1201,7 +1227,10 @@
         <w:pStyle w:val="Response"/>
       </w:pPr>
       <w:r>
-        <w:t>I would prefer the following title: “</w:t>
+        <w:t>We</w:t>
+      </w:r>
+      <w:r>
+        <w:t xml:space="preserve"> would prefer the following title: “</w:t>
       </w:r>
       <w:r>
         <w:t xml:space="preserve">The origins and genetic interactions of </w:t>
@@ -1328,7 +1357,13 @@
         <w:t>Acknowledgements</w:t>
       </w:r>
       <w:r>
-        <w:t>, Author contributions, and Competing interests headings have been changed to subheadings.</w:t>
+        <w:t xml:space="preserve">, Author contributions, and Competing interests headings have been </w:t>
+      </w:r>
+      <w:r>
+        <w:t>reduced</w:t>
+      </w:r>
+      <w:r>
+        <w:t xml:space="preserve"> to subheadings.</w:t>
       </w:r>
       <w:r>
         <w:t xml:space="preserve"> </w:t>
@@ -1394,20 +1429,7 @@
       </w:pPr>
       <w:r>
         <w:lastRenderedPageBreak/>
-        <w:t xml:space="preserve">We have double checked all mathematical terms in the main text and display items. </w:t>
-      </w:r>
-      <w:commentRangeStart w:id="4"/>
-      <w:r>
-        <w:t>In Fig. 2, we now use a “χ” symbol typeset in italics.</w:t>
-      </w:r>
-      <w:commentRangeEnd w:id="4"/>
-      <w:r>
-        <w:rPr>
-          <w:rStyle w:val="CommentReference"/>
-          <w:rFonts w:ascii="Calibri" w:hAnsi="Calibri"/>
-          <w:color w:val="auto"/>
-        </w:rPr>
-        <w:commentReference w:id="4"/>
+        <w:t>We have double checked all mathematical terms in the main text and display items. In Fig. 2, we now use a “χ” symbol typeset in italics.</w:t>
       </w:r>
     </w:p>
     <w:p>
@@ -1458,7 +1480,19 @@
           <w:rPr>
             <w:rStyle w:val="Hyperlink"/>
           </w:rPr>
-          <w:t>https://www.nature.com/documents/nr-data-availability-statements-data-citations.pdf</w:t>
+          <w:t>https://www.nature.com/documents/nr-data-availability-statements-data-citatio</w:t>
+        </w:r>
+        <w:r>
+          <w:rPr>
+            <w:rStyle w:val="Hyperlink"/>
+          </w:rPr>
+          <w:t>n</w:t>
+        </w:r>
+        <w:r>
+          <w:rPr>
+            <w:rStyle w:val="Hyperlink"/>
+          </w:rPr>
+          <w:t>s.pdf</w:t>
         </w:r>
       </w:hyperlink>
       <w:r>
@@ -1843,6 +1877,7 @@
       <w:r>
         <w:t>.</w:t>
       </w:r>
+      <w:commentRangeStart w:id="3"/>
       <w:r>
         <w:t xml:space="preserve">Please cite the </w:t>
       </w:r>
@@ -1854,6 +1889,15 @@
       <w:r>
         <w:t xml:space="preserve"> repository in your manuscript text or Code Availability statement and in your reference list: authors, title (this paper), repository name, DOI identifier, year.</w:t>
       </w:r>
+      <w:commentRangeEnd w:id="3"/>
+      <w:r>
+        <w:rPr>
+          <w:rStyle w:val="CommentReference"/>
+          <w:rFonts w:ascii="Calibri" w:hAnsi="Calibri"/>
+          <w:color w:val="auto"/>
+        </w:rPr>
+        <w:commentReference w:id="3"/>
+      </w:r>
     </w:p>
     <w:p>
       <w:pPr>
@@ -1888,12 +1932,138 @@
       <w:pPr>
         <w:pStyle w:val="Response"/>
       </w:pPr>
+      <w:commentRangeStart w:id="4"/>
+      <w:r>
+        <w:t xml:space="preserve">We have </w:t>
+      </w:r>
+      <w:r>
+        <w:t>created a DOI for the GitHub repository and have included it in the Code Availability statement.</w:t>
+      </w:r>
+      <w:commentRangeEnd w:id="4"/>
+      <w:r>
+        <w:rPr>
+          <w:rStyle w:val="CommentReference"/>
+          <w:rFonts w:ascii="Calibri" w:hAnsi="Calibri"/>
+          <w:color w:val="auto"/>
+        </w:rPr>
+        <w:commentReference w:id="4"/>
+      </w:r>
+    </w:p>
+    <w:p>
+      <w:pPr>
+        <w:pStyle w:val="Heading4"/>
+      </w:pPr>
+      <w:r>
+        <w:t>DISPLAY ITEMS (pages 4 and 5 of our formatting instructions)</w:t>
+      </w:r>
+    </w:p>
+    <w:p>
+      <w:pPr>
+        <w:pStyle w:val="Editor"/>
+      </w:pPr>
+      <w:r>
+        <w:t>The use or adaptation of previously published images is strongly discouraged. If this is unavoidable, please request the necessary rights documentation to re-use such material from the relevant copyright holders and return this to us when you submit your revised manuscript. Please check whether your manuscript or Supplementary Information contain third-party images, such as figures from the literature, stock photos, clip art or commercial satellite and map data.</w:t>
+      </w:r>
+    </w:p>
+    <w:p>
+      <w:pPr>
+        <w:pStyle w:val="Editor"/>
+      </w:pPr>
+      <w:r>
+        <w:t>Any abbreviations, symbols or colours present in your figures must be defined in the associated legends.</w:t>
+      </w:r>
+    </w:p>
+    <w:p>
+      <w:pPr>
+        <w:pStyle w:val="Editor"/>
+      </w:pPr>
+      <w:r>
+        <w:t>Please do not use symbols in your legend, instead write out the symbols in words (blue circles, red dashed line, etc.).</w:t>
+      </w:r>
+    </w:p>
+    <w:p>
+      <w:pPr>
+        <w:pStyle w:val="Editor"/>
+      </w:pPr>
+      <w:r>
+        <w:t>All colour scales must be defined and intensity levels must be provided in either the figure or its associated legend.</w:t>
+      </w:r>
+    </w:p>
+    <w:p>
+      <w:pPr>
+        <w:pStyle w:val="Response"/>
+      </w:pPr>
+      <w:r>
+        <w:t xml:space="preserve">We have defined abbreviations in the legends of Fig. 4 and 5 and Supplementary Fig. 9. </w:t>
+      </w:r>
+      <w:r>
+        <w:t>We have replaced symbols with text descriptions in the legends of Fig. 2 and Supplementary Fig. 3.</w:t>
+      </w:r>
+      <w:r>
+        <w:t xml:space="preserve"> We have confirmed that a</w:t>
+      </w:r>
+      <w:r>
+        <w:t xml:space="preserve">ll </w:t>
+      </w:r>
+      <w:proofErr w:type="spellStart"/>
+      <w:r>
+        <w:t>color</w:t>
+      </w:r>
+      <w:proofErr w:type="spellEnd"/>
+      <w:r>
+        <w:t xml:space="preserve"> scales </w:t>
+      </w:r>
+      <w:r>
+        <w:t>are</w:t>
+      </w:r>
+      <w:r>
+        <w:t xml:space="preserve"> defined and intensity levels </w:t>
+      </w:r>
+      <w:r>
+        <w:t>are</w:t>
+      </w:r>
+      <w:r>
+        <w:t xml:space="preserve"> provided in either the figure or its associated legend.</w:t>
+      </w:r>
+    </w:p>
+    <w:p>
+      <w:pPr>
+        <w:pStyle w:val="Heading4"/>
+      </w:pPr>
+      <w:r>
+        <w:t xml:space="preserve">SUPPLEMENTARY </w:t>
+      </w:r>
+      <w:r>
+        <w:t>INFORMATION</w:t>
+      </w:r>
+      <w:r>
+        <w:t xml:space="preserve"> (page 5 of our formatting instructions)</w:t>
+      </w:r>
+    </w:p>
+    <w:p>
+      <w:pPr>
+        <w:pStyle w:val="Editor"/>
+      </w:pPr>
+      <w:r>
+        <w:t>We do not edit Supplementary Information files; they will be uploaded with the published article as they are submitted with the final version of your manuscript. Any tracked changes should be removed from the file and the file should be provided as a PDF file. Supplementary Figures do not need to be provided separately.</w:t>
+      </w:r>
+    </w:p>
+    <w:p>
+      <w:pPr>
+        <w:pStyle w:val="Editor"/>
+      </w:pPr>
+      <w:r>
+        <w:t>Please supply legends for each Supplementary Movie/Audio/Data file in your response here (not in the Supplementary Information file). Please label each files as Supplementary Movie/Audio/Data 1, etc.</w:t>
+      </w:r>
+    </w:p>
+    <w:p>
+      <w:pPr>
+        <w:pStyle w:val="Response"/>
+      </w:pPr>
       <w:commentRangeStart w:id="5"/>
       <w:r>
-        <w:t xml:space="preserve">We have </w:t>
-      </w:r>
-      <w:r>
-        <w:t>created a DOI for the GitHub repository and have included it in the Code Availability statement.</w:t>
+        <w:lastRenderedPageBreak/>
+        <w:t>We have double-checked the Supplementary Figures and ensured the validity of the figure legends.</w:t>
       </w:r>
       <w:commentRangeEnd w:id="5"/>
       <w:r>
@@ -1903,103 +2073,6 @@
           <w:color w:val="auto"/>
         </w:rPr>
         <w:commentReference w:id="5"/>
-      </w:r>
-    </w:p>
-    <w:p>
-      <w:pPr>
-        <w:pStyle w:val="Heading4"/>
-      </w:pPr>
-      <w:r>
-        <w:t>DISPLAY ITEMS (pages 4 and 5 of our formatting instructions)</w:t>
-      </w:r>
-    </w:p>
-    <w:p>
-      <w:pPr>
-        <w:pStyle w:val="Editor"/>
-      </w:pPr>
-      <w:r>
-        <w:t>The use or adaptation of previously published images is strongly discouraged. If this is unavoidable, please request the necessary rights documentation to re-use such material from the relevant copyright holders and return this to us when you submit your revised manuscript. Please check whether your manuscript or Supplementary Information contain third-party images, such as figures from the literature, stock photos, clip art or commercial satellite and map data.</w:t>
-      </w:r>
-    </w:p>
-    <w:p>
-      <w:pPr>
-        <w:pStyle w:val="Editor"/>
-      </w:pPr>
-      <w:r>
-        <w:t>Any abbreviations, symbols or colours present in your figures must be defined in the associated legends.</w:t>
-      </w:r>
-    </w:p>
-    <w:p>
-      <w:pPr>
-        <w:pStyle w:val="Editor"/>
-      </w:pPr>
-      <w:r>
-        <w:t>Please do not use symbols in your legend, instead write out the symbols in words (blue circles, red dashed line, etc.).</w:t>
-      </w:r>
-    </w:p>
-    <w:p>
-      <w:pPr>
-        <w:pStyle w:val="Editor"/>
-      </w:pPr>
-      <w:r>
-        <w:t>All colour scales must be defined and intensity levels must be provided in either the figure or its associated legend.</w:t>
-      </w:r>
-    </w:p>
-    <w:p>
-      <w:pPr>
-        <w:pStyle w:val="Response"/>
-      </w:pPr>
-      <w:r>
-        <w:t>We have replaced symbols with text descriptions in the legends of Fig. 2 and Supplementary Fig. 3.</w:t>
-      </w:r>
-    </w:p>
-    <w:p>
-      <w:pPr>
-        <w:pStyle w:val="Heading4"/>
-      </w:pPr>
-      <w:r>
-        <w:t xml:space="preserve">SUPPLEMENTARY </w:t>
-      </w:r>
-      <w:r>
-        <w:t>INFORMATION</w:t>
-      </w:r>
-      <w:r>
-        <w:t xml:space="preserve"> (page 5 of our formatting instructions)</w:t>
-      </w:r>
-    </w:p>
-    <w:p>
-      <w:pPr>
-        <w:pStyle w:val="Editor"/>
-      </w:pPr>
-      <w:r>
-        <w:t>We do not edit Supplementary Information files; they will be uploaded with the published article as they are submitted with the final version of your manuscript. Any tracked changes should be removed from the file and the file should be provided as a PDF file. Supplementary Figures do not need to be provided separately.</w:t>
-      </w:r>
-    </w:p>
-    <w:p>
-      <w:pPr>
-        <w:pStyle w:val="Editor"/>
-      </w:pPr>
-      <w:r>
-        <w:t>Please supply legends for each Supplementary Movie/Audio/Data file in your response here (not in the Supplementary Information file). Please label each files as Supplementary Movie/Audio/Data 1, etc.</w:t>
-      </w:r>
-    </w:p>
-    <w:p>
-      <w:pPr>
-        <w:pStyle w:val="Response"/>
-      </w:pPr>
-      <w:commentRangeStart w:id="6"/>
-      <w:r>
-        <w:lastRenderedPageBreak/>
-        <w:t>We have double-checked the Supplementary Figures and ensured the validity of the figure legends.</w:t>
-      </w:r>
-      <w:commentRangeEnd w:id="6"/>
-      <w:r>
-        <w:rPr>
-          <w:rStyle w:val="CommentReference"/>
-          <w:rFonts w:ascii="Calibri" w:hAnsi="Calibri"/>
-          <w:color w:val="auto"/>
-        </w:rPr>
-        <w:commentReference w:id="6"/>
       </w:r>
       <w:r>
         <w:t xml:space="preserve"> We do not have any Supplementary Movies or Audio files. We do not have any legends for the study’s Supplementary Data.</w:t>
@@ -2125,18 +2198,8 @@
       <w:pPr>
         <w:pStyle w:val="Response"/>
       </w:pPr>
-      <w:commentRangeStart w:id="7"/>
-      <w:r>
-        <w:t>We have reduced the number of citations from 113 to X.</w:t>
-      </w:r>
-      <w:commentRangeEnd w:id="7"/>
-      <w:r>
-        <w:rPr>
-          <w:rStyle w:val="CommentReference"/>
-          <w:rFonts w:ascii="Calibri" w:hAnsi="Calibri"/>
-          <w:color w:val="auto"/>
-        </w:rPr>
-        <w:commentReference w:id="7"/>
+      <w:r>
+        <w:t>While we understand that we have more citations than the average paper, we do not believe any of the citations we have included are frivolous or unnecessary. We hope you can understand than we have striven to be concise yet complete, resulting in a large list of references.</w:t>
       </w:r>
     </w:p>
     <w:p/>
@@ -2218,7 +2281,16 @@
         <w:t>KRAS</w:t>
       </w:r>
       <w:r>
-        <w:t xml:space="preserve"> gene is mutated at several hotspot residues</w:t>
+        <w:t xml:space="preserve"> gene is </w:t>
+      </w:r>
+      <w:r>
+        <w:t xml:space="preserve">often </w:t>
+      </w:r>
+      <w:r>
+        <w:t xml:space="preserve">mutated at several hotspot </w:t>
+      </w:r>
+      <w:r>
+        <w:t>codons in cancer</w:t>
       </w:r>
       <w:r>
         <w:t>, resulting in similar, yet distinct, functional impacts on the KRas protein</w:t>
@@ -2247,7 +2319,25 @@
         <w:t>KRAS</w:t>
       </w:r>
       <w:r>
-        <w:t xml:space="preserve"> mutations have allele and tissue-specific comutation and dependency interactions.”</w:t>
+        <w:t xml:space="preserve"> mutations have allele</w:t>
+      </w:r>
+      <w:r>
+        <w:t>-</w:t>
+      </w:r>
+      <w:r>
+        <w:t xml:space="preserve"> and tissue-specific </w:t>
+      </w:r>
+      <w:r>
+        <w:t xml:space="preserve">mutagenic origins, </w:t>
+      </w:r>
+      <w:r>
+        <w:t xml:space="preserve">comutation </w:t>
+      </w:r>
+      <w:r>
+        <w:t xml:space="preserve">patterns, </w:t>
+      </w:r>
+      <w:r>
+        <w:t>and dependency interactions.”</w:t>
       </w:r>
     </w:p>
     <w:p>
@@ -2326,7 +2416,7 @@
 
 <file path=word/comments.xml><?xml version="1.0" encoding="utf-8"?>
 <w:comments xmlns:wpc="http://schemas.microsoft.com/office/word/2010/wordprocessingCanvas" xmlns:cx="http://schemas.microsoft.com/office/drawing/2014/chartex" xmlns:cx1="http://schemas.microsoft.com/office/drawing/2015/9/8/chartex" xmlns:cx2="http://schemas.microsoft.com/office/drawing/2015/10/21/chartex" xmlns:cx3="http://schemas.microsoft.com/office/drawing/2016/5/9/chartex" xmlns:cx4="http://schemas.microsoft.com/office/drawing/2016/5/10/chartex" xmlns:cx5="http://schemas.microsoft.com/office/drawing/2016/5/11/chartex" xmlns:cx6="http://schemas.microsoft.com/office/drawing/2016/5/12/chartex" xmlns:cx7="http://schemas.microsoft.com/office/drawing/2016/5/13/chartex" xmlns:cx8="http://schemas.microsoft.com/office/drawing/2016/5/14/chartex" xmlns:mc="http://schemas.openxmlformats.org/markup-compatibility/2006" xmlns:aink="http://schemas.microsoft.com/office/drawing/2016/ink" xmlns:am3d="http://schemas.microsoft.com/office/drawing/2017/model3d" xmlns:o="urn:schemas-microsoft-com:office:office" xmlns:r="http://schemas.openxmlformats.org/officeDocument/2006/relationships" xmlns:m="http://schemas.openxmlformats.org/officeDocument/2006/math" xmlns:v="urn:schemas-microsoft-com:vml" xmlns:wp14="http://schemas.microsoft.com/office/word/2010/wordprocessingDrawing" xmlns:wp="http://schemas.openxmlformats.org/drawingml/2006/wordprocessingDrawing" xmlns:w10="urn:schemas-microsoft-com:office:word" xmlns:w="http://schemas.openxmlformats.org/wordprocessingml/2006/main" xmlns:w14="http://schemas.microsoft.com/office/word/2010/wordml" xmlns:w15="http://schemas.microsoft.com/office/word/2012/wordml" xmlns:w16cex="http://schemas.microsoft.com/office/word/2018/wordml/cex" xmlns:w16cid="http://schemas.microsoft.com/office/word/2016/wordml/cid" xmlns:w16="http://schemas.microsoft.com/office/word/2018/wordml" xmlns:w16se="http://schemas.microsoft.com/office/word/2015/wordml/symex" xmlns:wpg="http://schemas.microsoft.com/office/word/2010/wordprocessingGroup" xmlns:wpi="http://schemas.microsoft.com/office/word/2010/wordprocessingInk" xmlns:wne="http://schemas.microsoft.com/office/word/2006/wordml" xmlns:wps="http://schemas.microsoft.com/office/word/2010/wordprocessingShape" mc:Ignorable="w14 w15 w16se w16cid w16 w16cex wp14">
-  <w:comment w:id="0" w:author="Joshua Cook" w:date="2021-02-03T10:18:00Z" w:initials="JHC">
+  <w:comment w:id="1" w:author="Joshua Cook" w:date="2021-02-03T08:57:00Z" w:initials="JHC">
     <w:p>
       <w:pPr>
         <w:pStyle w:val="CommentText"/>
@@ -2354,11 +2444,14 @@
         <w:annotationRef/>
       </w:r>
       <w:r>
+        <w:rPr>
+          <w:rStyle w:val="CommentReference"/>
+        </w:rPr>
         <w:t>TODO</w:t>
       </w:r>
     </w:p>
   </w:comment>
-  <w:comment w:id="3" w:author="Joshua Cook" w:date="2021-02-03T08:57:00Z" w:initials="JHC">
+  <w:comment w:id="3" w:author="Joshua Cook" w:date="2021-02-11T21:09:00Z" w:initials="JHC">
     <w:p>
       <w:pPr>
         <w:pStyle w:val="CommentText"/>
@@ -2373,15 +2466,18 @@
         <w:rPr>
           <w:rStyle w:val="CommentReference"/>
         </w:rPr>
-        <w:t>TODO</w:t>
+        <w:t>Do they want us to cite our own paper?</w:t>
       </w:r>
     </w:p>
   </w:comment>
-  <w:comment w:id="4" w:author="Joshua Cook" w:date="2021-02-09T12:15:00Z" w:initials="JHC">
+  <w:comment w:id="4" w:author="Joshua Cook" w:date="2021-02-09T12:38:00Z" w:initials="JHC">
     <w:p>
       <w:pPr>
         <w:pStyle w:val="CommentText"/>
       </w:pPr>
+      <w:r>
+        <w:t xml:space="preserve">TODO: </w:t>
+      </w:r>
       <w:r>
         <w:rPr>
           <w:rStyle w:val="CommentReference"/>
@@ -2389,21 +2485,15 @@
         <w:annotationRef/>
       </w:r>
       <w:r>
-        <w:t>TODO</w:t>
-      </w:r>
-      <w:r>
-        <w:t xml:space="preserve"> (in post)</w:t>
+        <w:t>Need to insert the actual DOI number after creating the release.</w:t>
       </w:r>
     </w:p>
   </w:comment>
-  <w:comment w:id="5" w:author="Joshua Cook" w:date="2021-02-09T12:38:00Z" w:initials="JHC">
+  <w:comment w:id="5" w:author="Joshua Cook" w:date="2021-02-03T09:21:00Z" w:initials="JHC">
     <w:p>
       <w:pPr>
         <w:pStyle w:val="CommentText"/>
       </w:pPr>
-      <w:r>
-        <w:t xml:space="preserve">TODO: </w:t>
-      </w:r>
       <w:r>
         <w:rPr>
           <w:rStyle w:val="CommentReference"/>
@@ -2411,42 +2501,10 @@
         <w:annotationRef/>
       </w:r>
       <w:r>
-        <w:t>Need to insert the actual DOI number after creating the release.</w:t>
-      </w:r>
-    </w:p>
-  </w:comment>
-  <w:comment w:id="6" w:author="Joshua Cook" w:date="2021-02-03T09:21:00Z" w:initials="JHC">
-    <w:p>
-      <w:pPr>
-        <w:pStyle w:val="CommentText"/>
-      </w:pPr>
-      <w:r>
-        <w:rPr>
-          <w:rStyle w:val="CommentReference"/>
-        </w:rPr>
-        <w:annotationRef/>
-      </w:r>
-      <w:r>
         <w:t>TODO</w:t>
       </w:r>
       <w:r>
         <w:t>: double check Supp Fig legends</w:t>
-      </w:r>
-    </w:p>
-  </w:comment>
-  <w:comment w:id="7" w:author="Joshua Cook" w:date="2021-02-03T09:27:00Z" w:initials="JHC">
-    <w:p>
-      <w:pPr>
-        <w:pStyle w:val="CommentText"/>
-      </w:pPr>
-      <w:r>
-        <w:rPr>
-          <w:rStyle w:val="CommentReference"/>
-        </w:rPr>
-        <w:annotationRef/>
-      </w:r>
-      <w:r>
-        <w:t>TODO</w:t>
       </w:r>
     </w:p>
   </w:comment>
@@ -2455,37 +2513,31 @@
 
 <file path=word/commentsExtended.xml><?xml version="1.0" encoding="utf-8"?>
 <w15:commentsEx xmlns:wpc="http://schemas.microsoft.com/office/word/2010/wordprocessingCanvas" xmlns:cx="http://schemas.microsoft.com/office/drawing/2014/chartex" xmlns:cx1="http://schemas.microsoft.com/office/drawing/2015/9/8/chartex" xmlns:cx2="http://schemas.microsoft.com/office/drawing/2015/10/21/chartex" xmlns:cx3="http://schemas.microsoft.com/office/drawing/2016/5/9/chartex" xmlns:cx4="http://schemas.microsoft.com/office/drawing/2016/5/10/chartex" xmlns:cx5="http://schemas.microsoft.com/office/drawing/2016/5/11/chartex" xmlns:cx6="http://schemas.microsoft.com/office/drawing/2016/5/12/chartex" xmlns:cx7="http://schemas.microsoft.com/office/drawing/2016/5/13/chartex" xmlns:cx8="http://schemas.microsoft.com/office/drawing/2016/5/14/chartex" xmlns:mc="http://schemas.openxmlformats.org/markup-compatibility/2006" xmlns:aink="http://schemas.microsoft.com/office/drawing/2016/ink" xmlns:am3d="http://schemas.microsoft.com/office/drawing/2017/model3d" xmlns:o="urn:schemas-microsoft-com:office:office" xmlns:r="http://schemas.openxmlformats.org/officeDocument/2006/relationships" xmlns:m="http://schemas.openxmlformats.org/officeDocument/2006/math" xmlns:v="urn:schemas-microsoft-com:vml" xmlns:wp14="http://schemas.microsoft.com/office/word/2010/wordprocessingDrawing" xmlns:wp="http://schemas.openxmlformats.org/drawingml/2006/wordprocessingDrawing" xmlns:w10="urn:schemas-microsoft-com:office:word" xmlns:w="http://schemas.openxmlformats.org/wordprocessingml/2006/main" xmlns:w14="http://schemas.microsoft.com/office/word/2010/wordml" xmlns:w15="http://schemas.microsoft.com/office/word/2012/wordml" xmlns:w16cex="http://schemas.microsoft.com/office/word/2018/wordml/cex" xmlns:w16cid="http://schemas.microsoft.com/office/word/2016/wordml/cid" xmlns:w16="http://schemas.microsoft.com/office/word/2018/wordml" xmlns:w16se="http://schemas.microsoft.com/office/word/2015/wordml/symex" xmlns:wpg="http://schemas.microsoft.com/office/word/2010/wordprocessingGroup" xmlns:wpi="http://schemas.microsoft.com/office/word/2010/wordprocessingInk" xmlns:wne="http://schemas.microsoft.com/office/word/2006/wordml" xmlns:wps="http://schemas.microsoft.com/office/word/2010/wordprocessingShape" mc:Ignorable="w14 w15 w16se w16cid w16 w16cex wp14">
-  <w15:commentEx w15:paraId="3FEABA90" w15:done="0"/>
   <w15:commentEx w15:paraId="6A583ACC" w15:done="0"/>
   <w15:commentEx w15:paraId="7DBC71DB" w15:done="0"/>
-  <w15:commentEx w15:paraId="456F5F5C" w15:done="0"/>
+  <w15:commentEx w15:paraId="48952B9B" w15:done="0"/>
   <w15:commentEx w15:paraId="2B7BF8F7" w15:done="0"/>
   <w15:commentEx w15:paraId="1ED98281" w15:done="0"/>
-  <w15:commentEx w15:paraId="29C74296" w15:done="0"/>
 </w15:commentsEx>
 </file>
 
 <file path=word/commentsExtensible.xml><?xml version="1.0" encoding="utf-8"?>
 <w16cex:commentsExtensible xmlns:wpc="http://schemas.microsoft.com/office/word/2010/wordprocessingCanvas" xmlns:cx="http://schemas.microsoft.com/office/drawing/2014/chartex" xmlns:cx1="http://schemas.microsoft.com/office/drawing/2015/9/8/chartex" xmlns:cx2="http://schemas.microsoft.com/office/drawing/2015/10/21/chartex" xmlns:cx3="http://schemas.microsoft.com/office/drawing/2016/5/9/chartex" xmlns:cx4="http://schemas.microsoft.com/office/drawing/2016/5/10/chartex" xmlns:cx5="http://schemas.microsoft.com/office/drawing/2016/5/11/chartex" xmlns:cx6="http://schemas.microsoft.com/office/drawing/2016/5/12/chartex" xmlns:cx7="http://schemas.microsoft.com/office/drawing/2016/5/13/chartex" xmlns:cx8="http://schemas.microsoft.com/office/drawing/2016/5/14/chartex" xmlns:mc="http://schemas.openxmlformats.org/markup-compatibility/2006" xmlns:aink="http://schemas.microsoft.com/office/drawing/2016/ink" xmlns:am3d="http://schemas.microsoft.com/office/drawing/2017/model3d" xmlns:o="urn:schemas-microsoft-com:office:office" xmlns:r="http://schemas.openxmlformats.org/officeDocument/2006/relationships" xmlns:m="http://schemas.openxmlformats.org/officeDocument/2006/math" xmlns:v="urn:schemas-microsoft-com:vml" xmlns:wp14="http://schemas.microsoft.com/office/word/2010/wordprocessingDrawing" xmlns:wp="http://schemas.openxmlformats.org/drawingml/2006/wordprocessingDrawing" xmlns:w10="urn:schemas-microsoft-com:office:word" xmlns:w="http://schemas.openxmlformats.org/wordprocessingml/2006/main" xmlns:w14="http://schemas.microsoft.com/office/word/2010/wordml" xmlns:w15="http://schemas.microsoft.com/office/word/2012/wordml" xmlns:w16cex="http://schemas.microsoft.com/office/word/2018/wordml/cex" xmlns:w16cid="http://schemas.microsoft.com/office/word/2016/wordml/cid" xmlns:w16="http://schemas.microsoft.com/office/word/2018/wordml" xmlns:w16se="http://schemas.microsoft.com/office/word/2015/wordml/symex" xmlns:wpg="http://schemas.microsoft.com/office/word/2010/wordprocessingGroup" xmlns:wpi="http://schemas.microsoft.com/office/word/2010/wordprocessingInk" xmlns:wne="http://schemas.microsoft.com/office/word/2006/wordml" xmlns:wps="http://schemas.microsoft.com/office/word/2010/wordprocessingShape" mc:Ignorable="w14 w15 w16se w16cid w16 w16cex wp14">
-  <w16cex:commentExtensible w16cex:durableId="23C4F6E7" w16cex:dateUtc="2021-02-03T15:18:00Z"/>
   <w16cex:commentExtensible w16cex:durableId="23C4E408" w16cex:dateUtc="2021-02-03T13:57:00Z"/>
   <w16cex:commentExtensible w16cex:durableId="23C4E3FB" w16cex:dateUtc="2021-02-03T13:57:00Z"/>
-  <w16cex:commentExtensible w16cex:durableId="23CCFB5F" w16cex:dateUtc="2021-02-09T17:15:00Z"/>
+  <w16cex:commentExtensible w16cex:durableId="23D01BA4" w16cex:dateUtc="2021-02-12T02:09:00Z"/>
   <w16cex:commentExtensible w16cex:durableId="23CD00BC" w16cex:dateUtc="2021-02-09T17:38:00Z"/>
   <w16cex:commentExtensible w16cex:durableId="23C4E9A7" w16cex:dateUtc="2021-02-03T14:21:00Z"/>
-  <w16cex:commentExtensible w16cex:durableId="23C4EB01" w16cex:dateUtc="2021-02-03T14:27:00Z"/>
 </w16cex:commentsExtensible>
 </file>
 
 <file path=word/commentsIds.xml><?xml version="1.0" encoding="utf-8"?>
 <w16cid:commentsIds xmlns:wpc="http://schemas.microsoft.com/office/word/2010/wordprocessingCanvas" xmlns:cx="http://schemas.microsoft.com/office/drawing/2014/chartex" xmlns:cx1="http://schemas.microsoft.com/office/drawing/2015/9/8/chartex" xmlns:cx2="http://schemas.microsoft.com/office/drawing/2015/10/21/chartex" xmlns:cx3="http://schemas.microsoft.com/office/drawing/2016/5/9/chartex" xmlns:cx4="http://schemas.microsoft.com/office/drawing/2016/5/10/chartex" xmlns:cx5="http://schemas.microsoft.com/office/drawing/2016/5/11/chartex" xmlns:cx6="http://schemas.microsoft.com/office/drawing/2016/5/12/chartex" xmlns:cx7="http://schemas.microsoft.com/office/drawing/2016/5/13/chartex" xmlns:cx8="http://schemas.microsoft.com/office/drawing/2016/5/14/chartex" xmlns:mc="http://schemas.openxmlformats.org/markup-compatibility/2006" xmlns:aink="http://schemas.microsoft.com/office/drawing/2016/ink" xmlns:am3d="http://schemas.microsoft.com/office/drawing/2017/model3d" xmlns:o="urn:schemas-microsoft-com:office:office" xmlns:r="http://schemas.openxmlformats.org/officeDocument/2006/relationships" xmlns:m="http://schemas.openxmlformats.org/officeDocument/2006/math" xmlns:v="urn:schemas-microsoft-com:vml" xmlns:wp14="http://schemas.microsoft.com/office/word/2010/wordprocessingDrawing" xmlns:wp="http://schemas.openxmlformats.org/drawingml/2006/wordprocessingDrawing" xmlns:w10="urn:schemas-microsoft-com:office:word" xmlns:w="http://schemas.openxmlformats.org/wordprocessingml/2006/main" xmlns:w14="http://schemas.microsoft.com/office/word/2010/wordml" xmlns:w15="http://schemas.microsoft.com/office/word/2012/wordml" xmlns:w16cex="http://schemas.microsoft.com/office/word/2018/wordml/cex" xmlns:w16cid="http://schemas.microsoft.com/office/word/2016/wordml/cid" xmlns:w16="http://schemas.microsoft.com/office/word/2018/wordml" xmlns:w16se="http://schemas.microsoft.com/office/word/2015/wordml/symex" xmlns:wpg="http://schemas.microsoft.com/office/word/2010/wordprocessingGroup" xmlns:wpi="http://schemas.microsoft.com/office/word/2010/wordprocessingInk" xmlns:wne="http://schemas.microsoft.com/office/word/2006/wordml" xmlns:wps="http://schemas.microsoft.com/office/word/2010/wordprocessingShape" mc:Ignorable="w14 w15 w16se w16cid w16 w16cex wp14">
-  <w16cid:commentId w16cid:paraId="3FEABA90" w16cid:durableId="23C4F6E7"/>
   <w16cid:commentId w16cid:paraId="6A583ACC" w16cid:durableId="23C4E408"/>
   <w16cid:commentId w16cid:paraId="7DBC71DB" w16cid:durableId="23C4E3FB"/>
-  <w16cid:commentId w16cid:paraId="456F5F5C" w16cid:durableId="23CCFB5F"/>
+  <w16cid:commentId w16cid:paraId="48952B9B" w16cid:durableId="23D01BA4"/>
   <w16cid:commentId w16cid:paraId="2B7BF8F7" w16cid:durableId="23CD00BC"/>
   <w16cid:commentId w16cid:paraId="1ED98281" w16cid:durableId="23C4E9A7"/>
-  <w16cid:commentId w16cid:paraId="29C74296" w16cid:durableId="23C4EB01"/>
 </w16cid:commentsIds>
 </file>
 
@@ -4785,28 +4837,28 @@
 </file>
 
 <file path=customXml/item1.xml><?xml version="1.0" encoding="utf-8"?>
+<b:Sources xmlns:b="http://schemas.openxmlformats.org/officeDocument/2006/bibliography" xmlns="http://schemas.openxmlformats.org/officeDocument/2006/bibliography" SelectedStyle="/APASixthEditionOfficeOnline.xsl" StyleName="APA" Version="6"/>
+</file>
+
+<file path=customXml/item2.xml><?xml version="1.0" encoding="utf-8"?>
 <go:gDocsCustomXmlDataStorage xmlns:go="http://customooxmlschemas.google.com/" xmlns:r="http://schemas.openxmlformats.org/officeDocument/2006/relationships">
   <go:docsCustomData xmlns:go="http://customooxmlschemas.google.com/" roundtripDataSignature="AMtx7mixiIisTA6QLz+v9HOmpK9KL5ZrEg==">AMUW2mW76USSLWg3koRA2Ampv5Y5X0tr/WQQN0OtyI+24AFlHO3wAhZJ4AitFf2cvNJjTJSz4gleiSYiIcFv9x64I8Jq4sJfMt2jybkIcgH1yCi87J686gq0w0ffbYDBSzp8EyspoHdX</go:docsCustomData>
 </go:gDocsCustomXmlDataStorage>
 </file>
 
-<file path=customXml/item2.xml><?xml version="1.0" encoding="utf-8"?>
-<b:Sources xmlns:b="http://schemas.openxmlformats.org/officeDocument/2006/bibliography" xmlns="http://schemas.openxmlformats.org/officeDocument/2006/bibliography" SelectedStyle="/APASixthEditionOfficeOnline.xsl" StyleName="APA" Version="6"/>
+<file path=customXml/itemProps1.xml><?xml version="1.0" encoding="utf-8"?>
+<ds:datastoreItem xmlns:ds="http://schemas.openxmlformats.org/officeDocument/2006/customXml" ds:itemID="{A51B3ECA-A967-6840-8CEF-0D1C9F4FB4FA}">
+  <ds:schemaRefs>
+    <ds:schemaRef ds:uri="http://schemas.openxmlformats.org/officeDocument/2006/bibliography"/>
+  </ds:schemaRefs>
+</ds:datastoreItem>
 </file>
 
-<file path=customXml/itemProps1.xml><?xml version="1.0" encoding="utf-8"?>
+<file path=customXml/itemProps2.xml><?xml version="1.0" encoding="utf-8"?>
 <ds:datastoreItem xmlns:ds="http://schemas.openxmlformats.org/officeDocument/2006/customXml" ds:itemID="{11111111-1234-1234-1234-123412341234}">
   <ds:schemaRefs>
     <ds:schemaRef ds:uri="http://customooxmlschemas.google.com/"/>
     <ds:schemaRef ds:uri="http://schemas.openxmlformats.org/officeDocument/2006/relationships"/>
   </ds:schemaRefs>
 </ds:datastoreItem>
-</file>
-
-<file path=customXml/itemProps2.xml><?xml version="1.0" encoding="utf-8"?>
-<ds:datastoreItem xmlns:ds="http://schemas.openxmlformats.org/officeDocument/2006/customXml" ds:itemID="{A51B3ECA-A967-6840-8CEF-0D1C9F4FB4FA}">
-  <ds:schemaRefs>
-    <ds:schemaRef ds:uri="http://schemas.openxmlformats.org/officeDocument/2006/bibliography"/>
-  </ds:schemaRefs>
-</ds:datastoreItem>
 </file>
</xml_diff>

<commit_message>
paper: prepare final documents for re-submission
</commit_message>
<xml_diff>
--- a/paper/submission/03/submission-2-comments/JHC-NCOMMS-20-25443A_extended_comments_1612303594_19.docx
+++ b/paper/submission/03/submission-2-comments/JHC-NCOMMS-20-25443A_extended_comments_1612303594_19.docx
@@ -625,13 +625,64 @@
               <w:pStyle w:val="Responsenoborder"/>
             </w:pPr>
             <w:r>
-              <w:t>For all figures with box plots, we include the following to explain their features: “</w:t>
+              <w:t xml:space="preserve">To reduce </w:t>
+            </w:r>
+            <w:r>
+              <w:t>repetition</w:t>
+            </w:r>
+            <w:r>
+              <w:t>, we have decided to only describe the box plots upon their first use, in Fig. 4. W</w:t>
+            </w:r>
+            <w:r>
+              <w:t>e include the following to explain the features</w:t>
+            </w:r>
+            <w:r>
+              <w:t xml:space="preserve"> of a box-plot</w:t>
+            </w:r>
+            <w:r>
+              <w:t>: “</w:t>
             </w:r>
             <w:r>
               <w:rPr>
                 <w:lang w:val="en-US"/>
               </w:rPr>
-              <w:t>For the box-plots, the box demarcations represent the 25</w:t>
+              <w:t>For</w:t>
+            </w:r>
+            <w:r>
+              <w:rPr>
+                <w:lang w:val="en-US"/>
+              </w:rPr>
+              <w:t xml:space="preserve"> all </w:t>
+            </w:r>
+            <w:r>
+              <w:rPr>
+                <w:lang w:val="en-US"/>
+              </w:rPr>
+              <w:t>box</w:t>
+            </w:r>
+            <w:r>
+              <w:rPr>
+                <w:lang w:val="en-US"/>
+              </w:rPr>
+              <w:t xml:space="preserve"> </w:t>
+            </w:r>
+            <w:r>
+              <w:rPr>
+                <w:lang w:val="en-US"/>
+              </w:rPr>
+              <w:t>plots</w:t>
+            </w:r>
+            <w:r>
+              <w:rPr>
+                <w:lang w:val="en-US"/>
+              </w:rPr>
+              <w:t xml:space="preserve"> here and in other figures</w:t>
+            </w:r>
+            <w:r>
+              <w:rPr>
+                <w:lang w:val="en-US"/>
+              </w:rPr>
+              <w:t>, the box demarcations represent the 25</w:t>
             </w:r>
             <w:r>
               <w:rPr>
@@ -670,14 +721,14 @@
               <w:rPr>
                 <w:lang w:val="en-US"/>
               </w:rPr>
-              <w:t xml:space="preserve"> percentiles and the whiskers extend from the box to the largest and smallest data points at most 1.5 times </w:t>
+              <w:t xml:space="preserve"> percentiles and the </w:t>
             </w:r>
             <w:r>
               <w:rPr>
                 <w:lang w:val="en-US"/>
               </w:rPr>
               <w:lastRenderedPageBreak/>
-              <w:t>the inter-quartile range away</w:t>
+              <w:t>whiskers extend from the box to the largest and smallest data points at most 1.5 times the inter-quartile range away</w:t>
             </w:r>
             <w:r>
               <w:rPr>
@@ -696,6 +747,12 @@
                 <w:lang w:val="en-US"/>
               </w:rPr>
               <w:t>”</w:t>
+            </w:r>
+            <w:r>
+              <w:rPr>
+                <w:lang w:val="en-US"/>
+              </w:rPr>
+              <w:t xml:space="preserve"> </w:t>
             </w:r>
           </w:p>
         </w:tc>
@@ -1030,7 +1087,6 @@
         <w:pStyle w:val="Heading3"/>
       </w:pPr>
       <w:r>
-        <w:lastRenderedPageBreak/>
         <w:t>EDITORIAL REQUESTS:</w:t>
       </w:r>
     </w:p>
@@ -1072,49 +1128,85 @@
           <w:rPr>
             <w:rStyle w:val="Hyperlink"/>
           </w:rPr>
-          <w:t>https://www.nature.com/authors/policies/Policy.p</w:t>
+          <w:t>https://www.nature.com/authors/policies/Policy.pdf</w:t>
         </w:r>
+      </w:hyperlink>
+      <w:r>
+        <w:t xml:space="preserve"> </w:t>
+      </w:r>
+    </w:p>
+    <w:p>
+      <w:pPr>
+        <w:pStyle w:val="Response"/>
+      </w:pPr>
+      <w:r>
+        <w:t>The requested changes have been implemented and an updated Editorial Policy Checklist has been included in the resubmission.</w:t>
+      </w:r>
+    </w:p>
+    <w:p>
+      <w:pPr>
+        <w:pStyle w:val="Editor"/>
+      </w:pPr>
+      <w:r>
+        <w:t>Please find attached a reporting summary that includes comments on how to revise it in line with our policies and requests the addition of further information in the text. An updated reporting summary must be completed and uploaded as a supplementary information file with the revised manuscript. This checklist is published alongside your manuscript online. Please note that this form is a dynamic 'smart pdf' and must therefore be downloaded and completed in Adobe Reader, instead of opening it in a web browser.</w:t>
+      </w:r>
+    </w:p>
+    <w:p>
+      <w:pPr>
+        <w:pStyle w:val="Editor"/>
+        <w:ind w:left="720"/>
+      </w:pPr>
+      <w:hyperlink r:id="rId13" w:history="1">
         <w:r>
           <w:rPr>
             <w:rStyle w:val="Hyperlink"/>
           </w:rPr>
-          <w:t>d</w:t>
-        </w:r>
-        <w:r>
-          <w:rPr>
-            <w:rStyle w:val="Hyperlink"/>
-          </w:rPr>
-          <w:t>f</w:t>
+          <w:t>https://www.nature.com/authors/policies/ReportingSummary.pdf</w:t>
         </w:r>
       </w:hyperlink>
-      <w:r>
-        <w:t xml:space="preserve"> </w:t>
-      </w:r>
     </w:p>
     <w:p>
       <w:pPr>
         <w:pStyle w:val="Response"/>
       </w:pPr>
-      <w:commentRangeStart w:id="1"/>
-      <w:r>
-        <w:t>The requested changes have been implemented and an updated Editorial Policy Checklist has been included in the resubmission.</w:t>
-      </w:r>
-      <w:commentRangeEnd w:id="1"/>
-      <w:r>
-        <w:rPr>
-          <w:rStyle w:val="CommentReference"/>
-          <w:rFonts w:ascii="Calibri" w:hAnsi="Calibri"/>
-          <w:color w:val="auto"/>
-        </w:rPr>
-        <w:commentReference w:id="1"/>
-      </w:r>
-    </w:p>
-    <w:p>
-      <w:pPr>
-        <w:pStyle w:val="Editor"/>
-      </w:pPr>
-      <w:r>
-        <w:t>Please find attached a reporting summary that includes comments on how to revise it in line with our policies and requests the addition of further information in the text. An updated reporting summary must be completed and uploaded as a supplementary information file with the revised manuscript. This checklist is published alongside your manuscript online. Please note that this form is a dynamic 'smart pdf' and must therefore be downloaded and completed in Adobe Reader, instead of opening it in a web browser.</w:t>
+      <w:r>
+        <w:t>The requested changes have been implemented and an updated Reporting Summary has been included in the resubmission</w:t>
+      </w:r>
+      <w:r>
+        <w:t xml:space="preserve"> as a supplementary information file</w:t>
+      </w:r>
+      <w:r>
+        <w:t>.</w:t>
+      </w:r>
+    </w:p>
+    <w:p>
+      <w:pPr>
+        <w:pStyle w:val="Editor"/>
+      </w:pPr>
+      <w:r>
+        <w:t>Please also find below a list of comments requesting additional information in the figure legends, text, and methods section to comply with our reporting policies.</w:t>
+      </w:r>
+    </w:p>
+    <w:p>
+      <w:pPr>
+        <w:pStyle w:val="Heading4"/>
+      </w:pPr>
+      <w:r>
+        <w:t xml:space="preserve">TITLE </w:t>
+      </w:r>
+      <w:r>
+        <w:t>PAGE</w:t>
+      </w:r>
+      <w:r>
+        <w:t xml:space="preserve"> (page 2 of our formatting instructions)</w:t>
+      </w:r>
+    </w:p>
+    <w:p>
+      <w:pPr>
+        <w:pStyle w:val="Editor"/>
+      </w:pPr>
+      <w:r>
+        <w:t>To adhere to journal style, I suggest the following revision to the title. If you would like to suggest an alternative title, please ensure that it does not exceed 15 words and does not contain punctuation.</w:t>
       </w:r>
     </w:p>
     <w:p>
@@ -1122,87 +1214,8 @@
         <w:pStyle w:val="Editor"/>
         <w:ind w:left="720"/>
       </w:pPr>
-      <w:hyperlink r:id="rId17" w:history="1">
-        <w:r>
-          <w:rPr>
-            <w:rStyle w:val="Hyperlink"/>
-          </w:rPr>
-          <w:t>https://www.nature.com/authors/policies/Repo</w:t>
-        </w:r>
-        <w:r>
-          <w:rPr>
-            <w:rStyle w:val="Hyperlink"/>
-          </w:rPr>
-          <w:t>r</w:t>
-        </w:r>
-        <w:r>
-          <w:rPr>
-            <w:rStyle w:val="Hyperlink"/>
-          </w:rPr>
-          <w:t>tingSummary.pdf</w:t>
-        </w:r>
-      </w:hyperlink>
-    </w:p>
-    <w:p>
-      <w:pPr>
-        <w:pStyle w:val="Response"/>
-      </w:pPr>
-      <w:commentRangeStart w:id="2"/>
-      <w:r>
-        <w:t>The requested changes have been implemented and an updated Reporting Summary has been included in the resubmission</w:t>
-      </w:r>
-      <w:r>
-        <w:t xml:space="preserve"> as a supplementary information file</w:t>
-      </w:r>
-      <w:r>
-        <w:t>.</w:t>
-      </w:r>
-      <w:commentRangeEnd w:id="2"/>
-      <w:r>
-        <w:rPr>
-          <w:rStyle w:val="CommentReference"/>
-          <w:rFonts w:ascii="Calibri" w:hAnsi="Calibri"/>
-          <w:color w:val="auto"/>
-        </w:rPr>
-        <w:commentReference w:id="2"/>
-      </w:r>
-    </w:p>
-    <w:p>
-      <w:pPr>
-        <w:pStyle w:val="Editor"/>
-      </w:pPr>
-      <w:r>
-        <w:t>Please also find below a list of comments requesting additional information in the figure legends, text, and methods section to comply with our reporting policies.</w:t>
-      </w:r>
-    </w:p>
-    <w:p>
-      <w:pPr>
-        <w:pStyle w:val="Heading4"/>
-      </w:pPr>
-      <w:r>
-        <w:t xml:space="preserve">TITLE </w:t>
-      </w:r>
-      <w:r>
-        <w:t>PAGE</w:t>
-      </w:r>
-      <w:r>
-        <w:t xml:space="preserve"> (page 2 of our formatting instructions)</w:t>
-      </w:r>
-    </w:p>
-    <w:p>
-      <w:pPr>
-        <w:pStyle w:val="Editor"/>
-      </w:pPr>
-      <w:r>
-        <w:t>To adhere to journal style, I suggest the following revision to the title. If you would like to suggest an alternative title, please ensure that it does not exceed 15 words and does not contain punctuation.</w:t>
-      </w:r>
-    </w:p>
-    <w:p>
-      <w:pPr>
-        <w:pStyle w:val="Editor"/>
-        <w:ind w:left="720"/>
-      </w:pPr>
-      <w:r>
+      <w:r>
+        <w:lastRenderedPageBreak/>
         <w:t>“</w:t>
       </w:r>
       <w:r>
@@ -1274,16 +1287,153 @@
         <w:pStyle w:val="Editor"/>
       </w:pPr>
       <w:r>
+        <w:t>The abstract should briefly discuss the background and context of the work, followed by the major results and conclusions of the paper. The discussion of the current work should begin with "Here we report" or an equivalent phrase and should be written in the present tense. Please ensure your abstract conforms to this structure.</w:t>
+      </w:r>
+    </w:p>
+    <w:p>
+      <w:pPr>
+        <w:pStyle w:val="Editor"/>
+      </w:pPr>
+      <w:r>
+        <w:t>When discussing the current work in the abstract, please use the present tense.</w:t>
+      </w:r>
+    </w:p>
+    <w:p>
+      <w:pPr>
+        <w:pStyle w:val="Response"/>
+      </w:pPr>
+      <w:r>
+        <w:t>The abstract use</w:t>
+      </w:r>
+      <w:r>
+        <w:t>s</w:t>
+      </w:r>
+      <w:r>
+        <w:t xml:space="preserve"> the phrase “Here</w:t>
+      </w:r>
+      <w:r>
+        <w:t>,</w:t>
+      </w:r>
+      <w:r>
+        <w:t xml:space="preserve"> were </w:t>
+      </w:r>
+      <w:r>
+        <w:t>analyze…</w:t>
+      </w:r>
+      <w:r>
+        <w:t>”</w:t>
+      </w:r>
+      <w:r>
+        <w:t xml:space="preserve"> to lead into the discussion of the current work. T</w:t>
+      </w:r>
+      <w:r>
+        <w:t xml:space="preserve">he </w:t>
+      </w:r>
+      <w:r>
+        <w:t xml:space="preserve">discussion of the </w:t>
+      </w:r>
+      <w:r>
+        <w:t xml:space="preserve">current work </w:t>
+      </w:r>
+      <w:r>
+        <w:t xml:space="preserve">in the abstract </w:t>
+      </w:r>
+      <w:r>
+        <w:t>is now in the present tense.</w:t>
+      </w:r>
+    </w:p>
+    <w:p>
+      <w:pPr>
+        <w:pStyle w:val="Heading4"/>
+      </w:pPr>
+      <w:r>
+        <w:t>MAIN TEXT (pages 1 to 3 of our formatting instructions)</w:t>
+      </w:r>
+    </w:p>
+    <w:p>
+      <w:pPr>
+        <w:pStyle w:val="Editor"/>
+      </w:pPr>
+      <w:r>
+        <w:t>The following sections must be present in the manuscript and must begin with a heading: Abstract, Introduction, Results, and optional Discussion and Methods. We also allow a combined Results and Discussion section. All other main text section headings should be removed or renamed.</w:t>
+      </w:r>
+    </w:p>
+    <w:p>
+      <w:pPr>
+        <w:pStyle w:val="Response"/>
+      </w:pPr>
+      <w:r>
+        <w:t xml:space="preserve">Abstract and Introduction headings have been added and the </w:t>
+      </w:r>
+      <w:r>
+        <w:t>Acknowledgements</w:t>
+      </w:r>
+      <w:r>
+        <w:t xml:space="preserve">, Author contributions, and Competing interests headings have been </w:t>
+      </w:r>
+      <w:r>
+        <w:t>reduced</w:t>
+      </w:r>
+      <w:r>
+        <w:t xml:space="preserve"> to subheadings.</w:t>
+      </w:r>
+      <w:r>
+        <w:t xml:space="preserve"> </w:t>
+      </w:r>
+    </w:p>
+    <w:p>
+      <w:pPr>
+        <w:pStyle w:val="Heading4"/>
+      </w:pPr>
+      <w:r>
+        <w:t>LANGUAGE AND STYLE (page 6 of our formatting instructions)</w:t>
+      </w:r>
+    </w:p>
+    <w:p>
+      <w:pPr>
+        <w:pStyle w:val="Editor"/>
+      </w:pPr>
+      <w:r>
+        <w:t>Please do not use italics, bold font, underlining or speech marks unless required for technical terms (in both the main text and the display items).</w:t>
+      </w:r>
+    </w:p>
+    <w:p>
+      <w:pPr>
+        <w:pStyle w:val="Response"/>
+      </w:pPr>
+      <w:r>
+        <w:t>All unnecessary use of italics and bold text have been removed</w:t>
+      </w:r>
+      <w:r>
+        <w:t xml:space="preserve"> in both the main text and display items</w:t>
+      </w:r>
+      <w:r>
+        <w:t>.</w:t>
+      </w:r>
+    </w:p>
+    <w:p>
+      <w:pPr>
+        <w:pStyle w:val="Editor"/>
+      </w:pPr>
+      <w:r>
+        <w:t>Please use italics for gene names, and roman font for protein names. This applies to both the main text and display items.</w:t>
+      </w:r>
+    </w:p>
+    <w:p>
+      <w:pPr>
+        <w:pStyle w:val="Response"/>
+      </w:pPr>
+      <w:r>
         <w:lastRenderedPageBreak/>
-        <w:t>The abstract should briefly discuss the background and context of the work, followed by the major results and conclusions of the paper. The discussion of the current work should begin with "Here we report" or an equivalent phrase and should be written in the present tense. Please ensure your abstract conforms to this structure.</w:t>
-      </w:r>
-    </w:p>
-    <w:p>
-      <w:pPr>
-        <w:pStyle w:val="Editor"/>
-      </w:pPr>
-      <w:r>
-        <w:t>When discussing the current work in the abstract, please use the present tense.</w:t>
+        <w:t>All genes have been italicized in both the main text and display items.</w:t>
+      </w:r>
+    </w:p>
+    <w:p>
+      <w:pPr>
+        <w:pStyle w:val="Editor"/>
+      </w:pPr>
+      <w:r>
+        <w:t>Please make sure that mathematical terms throughout your manuscript and Supplementary Information (including in figures, figure axes, and legends) conform strictly to the following guidelines. Equations must be supplied in editable format, and not as images. Scalar variables (e.g. x, V, χ) must be typeset in italic, whereas multi-letter variables and functions (e.g. log) must be formatted in roman. Vectors (such as the wavevector k or the magnetic field vector B) must be typeset in bold without italics.</w:t>
       </w:r>
     </w:p>
     <w:p>
@@ -1291,43 +1441,17 @@
         <w:pStyle w:val="Response"/>
       </w:pPr>
       <w:r>
-        <w:t>The abstract use</w:t>
-      </w:r>
-      <w:r>
-        <w:t>s</w:t>
-      </w:r>
-      <w:r>
-        <w:t xml:space="preserve"> the phrase “Here</w:t>
-      </w:r>
-      <w:r>
-        <w:t>,</w:t>
-      </w:r>
-      <w:r>
-        <w:t xml:space="preserve"> were </w:t>
-      </w:r>
-      <w:r>
-        <w:t>analyze…</w:t>
-      </w:r>
-      <w:r>
-        <w:t>”</w:t>
-      </w:r>
-      <w:r>
-        <w:t xml:space="preserve"> to lead into the discussion of the current work. T</w:t>
-      </w:r>
-      <w:r>
-        <w:t xml:space="preserve">he </w:t>
-      </w:r>
-      <w:r>
-        <w:t xml:space="preserve">discussion of the </w:t>
-      </w:r>
-      <w:r>
-        <w:t xml:space="preserve">current work </w:t>
-      </w:r>
-      <w:r>
-        <w:t xml:space="preserve">in the abstract </w:t>
-      </w:r>
-      <w:r>
-        <w:t>is now in the present tense.</w:t>
+        <w:t>We have double checked all mathematical terms in the main text and display items. In Fig. 2, we now use a “</w:t>
+      </w:r>
+      <w:r>
+        <w:rPr>
+          <w:i/>
+          <w:iCs/>
+        </w:rPr>
+        <w:t>χ</w:t>
+      </w:r>
+      <w:r>
+        <w:t>” symbol typeset in italics.</w:t>
       </w:r>
     </w:p>
     <w:p>
@@ -1335,15 +1459,21 @@
         <w:pStyle w:val="Heading4"/>
       </w:pPr>
       <w:r>
-        <w:t>MAIN TEXT (pages 1 to 3 of our formatting instructions)</w:t>
-      </w:r>
-    </w:p>
-    <w:p>
-      <w:pPr>
-        <w:pStyle w:val="Editor"/>
-      </w:pPr>
-      <w:r>
-        <w:t>The following sections must be present in the manuscript and must begin with a heading: Abstract, Introduction, Results, and optional Discussion and Methods. We also allow a combined Results and Discussion section. All other main text section headings should be removed or renamed.</w:t>
+        <w:t xml:space="preserve">METHODS AND DATA (page 3 of our formatting </w:t>
+      </w:r>
+      <w:r>
+        <w:t>instructions</w:t>
+      </w:r>
+      <w:r>
+        <w:t>)</w:t>
+      </w:r>
+    </w:p>
+    <w:p>
+      <w:pPr>
+        <w:pStyle w:val="Editor"/>
+      </w:pPr>
+      <w:r>
+        <w:t>Sufficient details of the experiments must be provided in the Methods section such that they could be reproduced without reference to published papers. Use of the term 'as described previously' is not encouraged.</w:t>
       </w:r>
     </w:p>
     <w:p>
@@ -1351,114 +1481,6 @@
         <w:pStyle w:val="Response"/>
       </w:pPr>
       <w:r>
-        <w:t xml:space="preserve">Abstract and Introduction headings have been added and the </w:t>
-      </w:r>
-      <w:r>
-        <w:t>Acknowledgements</w:t>
-      </w:r>
-      <w:r>
-        <w:t xml:space="preserve">, Author contributions, and Competing interests headings have been </w:t>
-      </w:r>
-      <w:r>
-        <w:t>reduced</w:t>
-      </w:r>
-      <w:r>
-        <w:t xml:space="preserve"> to subheadings.</w:t>
-      </w:r>
-      <w:r>
-        <w:t xml:space="preserve"> </w:t>
-      </w:r>
-    </w:p>
-    <w:p>
-      <w:pPr>
-        <w:pStyle w:val="Heading4"/>
-      </w:pPr>
-      <w:r>
-        <w:t>LANGUAGE AND STYLE (page 6 of our formatting instructions)</w:t>
-      </w:r>
-    </w:p>
-    <w:p>
-      <w:pPr>
-        <w:pStyle w:val="Editor"/>
-      </w:pPr>
-      <w:r>
-        <w:t>Please do not use italics, bold font, underlining or speech marks unless required for technical terms (in both the main text and the display items).</w:t>
-      </w:r>
-    </w:p>
-    <w:p>
-      <w:pPr>
-        <w:pStyle w:val="Response"/>
-      </w:pPr>
-      <w:r>
-        <w:t>All unnecessary use of italics and bold text have been removed</w:t>
-      </w:r>
-      <w:r>
-        <w:t xml:space="preserve"> in both the main text and display items</w:t>
-      </w:r>
-      <w:r>
-        <w:t>.</w:t>
-      </w:r>
-    </w:p>
-    <w:p>
-      <w:pPr>
-        <w:pStyle w:val="Editor"/>
-      </w:pPr>
-      <w:r>
-        <w:t>Please use italics for gene names, and roman font for protein names. This applies to both the main text and display items.</w:t>
-      </w:r>
-    </w:p>
-    <w:p>
-      <w:pPr>
-        <w:pStyle w:val="Response"/>
-      </w:pPr>
-      <w:r>
-        <w:t>All genes have been italicized in both the main text and display items.</w:t>
-      </w:r>
-    </w:p>
-    <w:p>
-      <w:pPr>
-        <w:pStyle w:val="Editor"/>
-      </w:pPr>
-      <w:r>
-        <w:t>Please make sure that mathematical terms throughout your manuscript and Supplementary Information (including in figures, figure axes, and legends) conform strictly to the following guidelines. Equations must be supplied in editable format, and not as images. Scalar variables (e.g. x, V, χ) must be typeset in italic, whereas multi-letter variables and functions (e.g. log) must be formatted in roman. Vectors (such as the wavevector k or the magnetic field vector B) must be typeset in bold without italics.</w:t>
-      </w:r>
-    </w:p>
-    <w:p>
-      <w:pPr>
-        <w:pStyle w:val="Response"/>
-      </w:pPr>
-      <w:r>
-        <w:lastRenderedPageBreak/>
-        <w:t>We have double checked all mathematical terms in the main text and display items. In Fig. 2, we now use a “χ” symbol typeset in italics.</w:t>
-      </w:r>
-    </w:p>
-    <w:p>
-      <w:pPr>
-        <w:pStyle w:val="Heading4"/>
-      </w:pPr>
-      <w:r>
-        <w:t xml:space="preserve">METHODS AND DATA (page 3 of our formatting </w:t>
-      </w:r>
-      <w:r>
-        <w:t>instructions</w:t>
-      </w:r>
-      <w:r>
-        <w:t>)</w:t>
-      </w:r>
-    </w:p>
-    <w:p>
-      <w:pPr>
-        <w:pStyle w:val="Editor"/>
-      </w:pPr>
-      <w:r>
-        <w:t>Sufficient details of the experiments must be provided in the Methods section such that they could be reproduced without reference to published papers. Use of the term 'as described previously' is not encouraged.</w:t>
-      </w:r>
-    </w:p>
-    <w:p>
-      <w:pPr>
-        <w:pStyle w:val="Response"/>
-      </w:pPr>
-      <w:r>
         <w:t>We have improved the Methods section and believe it provides sufficient detail of the analyses for reproduction.</w:t>
       </w:r>
     </w:p>
@@ -1475,24 +1497,12 @@
         <w:pStyle w:val="Editor"/>
         <w:ind w:left="360"/>
       </w:pPr>
-      <w:hyperlink r:id="rId18" w:history="1">
+      <w:hyperlink r:id="rId14" w:history="1">
         <w:r>
           <w:rPr>
             <w:rStyle w:val="Hyperlink"/>
           </w:rPr>
-          <w:t>https://www.nature.com/documents/nr-data-availability-statements-data-citatio</w:t>
-        </w:r>
-        <w:r>
-          <w:rPr>
-            <w:rStyle w:val="Hyperlink"/>
-          </w:rPr>
-          <w:t>n</w:t>
-        </w:r>
-        <w:r>
-          <w:rPr>
-            <w:rStyle w:val="Hyperlink"/>
-          </w:rPr>
-          <w:t>s.pdf</w:t>
+          <w:t>https://www.nature.com/documents/nr-data-availability-statements-data-citations.pdf</w:t>
         </w:r>
       </w:hyperlink>
       <w:r>
@@ -1576,6 +1586,7 @@
           <w:b/>
           <w:bCs/>
         </w:rPr>
+        <w:lastRenderedPageBreak/>
         <w:t>Please note that the data must be released publicly by the time you resubmit your final manuscript; we will not be able to accept your manuscript if the data are not publicly available.</w:t>
       </w:r>
     </w:p>
@@ -1627,10 +1638,9 @@
         <w:pStyle w:val="Editor"/>
       </w:pPr>
       <w:r>
-        <w:lastRenderedPageBreak/>
         <w:t>Nature Research policies (</w:t>
       </w:r>
-      <w:hyperlink r:id="rId19" w:history="1">
+      <w:hyperlink r:id="rId15" w:history="1">
         <w:r>
           <w:rPr>
             <w:rStyle w:val="Hyperlink"/>
@@ -1653,7 +1663,7 @@
       <w:r>
         <w:t>Contacting Springer Nature’s Research Data Helpdesk (</w:t>
       </w:r>
-      <w:hyperlink r:id="rId20" w:history="1">
+      <w:hyperlink r:id="rId16" w:history="1">
         <w:r>
           <w:rPr>
             <w:rStyle w:val="Hyperlink"/>
@@ -1676,7 +1686,7 @@
       <w:r>
         <w:t>Finding a suitable data repository (</w:t>
       </w:r>
-      <w:hyperlink r:id="rId21" w:history="1">
+      <w:hyperlink r:id="rId17" w:history="1">
         <w:r>
           <w:rPr>
             <w:rStyle w:val="Hyperlink"/>
@@ -1699,7 +1709,7 @@
       <w:r>
         <w:t>Uploading your data to Springer Nature’s Research Data Support service (</w:t>
       </w:r>
-      <w:hyperlink r:id="rId22" w:history="1">
+      <w:hyperlink r:id="rId18" w:history="1">
         <w:r>
           <w:rPr>
             <w:rStyle w:val="Hyperlink"/>
@@ -1718,7 +1728,7 @@
       <w:r>
         <w:t>Research Data Support is an optional Springer Nature service. There are fees (</w:t>
       </w:r>
-      <w:hyperlink r:id="rId23" w:history="1">
+      <w:hyperlink r:id="rId19" w:history="1">
         <w:r>
           <w:rPr>
             <w:rStyle w:val="Hyperlink"/>
@@ -1745,7 +1755,7 @@
       <w:r>
         <w:t xml:space="preserve"> Centre you can use Research Data Support at no cost. See </w:t>
       </w:r>
-      <w:hyperlink r:id="rId24" w:history="1">
+      <w:hyperlink r:id="rId20" w:history="1">
         <w:r>
           <w:rPr>
             <w:rStyle w:val="Hyperlink"/>
@@ -1791,7 +1801,7 @@
       <w:r>
         <w:t xml:space="preserve">Please refer to our data policies here: </w:t>
       </w:r>
-      <w:hyperlink r:id="rId25" w:history="1">
+      <w:hyperlink r:id="rId21" w:history="1">
         <w:r>
           <w:rPr>
             <w:rStyle w:val="Hyperlink"/>
@@ -1805,6 +1815,7 @@
         <w:pStyle w:val="Response"/>
       </w:pPr>
       <w:r>
+        <w:lastRenderedPageBreak/>
         <w:t xml:space="preserve">We have expanded our “Data Availability” section to detail the availability and location of all the data sources used in this study. All data sets are already </w:t>
       </w:r>
       <w:r>
@@ -1839,7 +1850,6 @@
         <w:pStyle w:val="Editor"/>
       </w:pPr>
       <w:r>
-        <w:lastRenderedPageBreak/>
         <w:t xml:space="preserve">We notice that you have deposited your code in a </w:t>
       </w:r>
       <w:proofErr w:type="spellStart"/>
@@ -1866,7 +1876,7 @@
       <w:r>
         <w:t xml:space="preserve">, following the instructions here: </w:t>
       </w:r>
-      <w:hyperlink r:id="rId26" w:history="1">
+      <w:hyperlink r:id="rId22" w:history="1">
         <w:r>
           <w:rPr>
             <w:rStyle w:val="Hyperlink"/>
@@ -1877,7 +1887,6 @@
       <w:r>
         <w:t>.</w:t>
       </w:r>
-      <w:commentRangeStart w:id="3"/>
       <w:r>
         <w:t xml:space="preserve">Please cite the </w:t>
       </w:r>
@@ -1889,64 +1898,132 @@
       <w:r>
         <w:t xml:space="preserve"> repository in your manuscript text or Code Availability statement and in your reference list: authors, title (this paper), repository name, DOI identifier, year.</w:t>
       </w:r>
-      <w:commentRangeEnd w:id="3"/>
+    </w:p>
+    <w:p>
+      <w:pPr>
+        <w:pStyle w:val="Editor"/>
+      </w:pPr>
+      <w:r>
+        <w:t xml:space="preserve">A reference to the source data file should be added in the </w:t>
+      </w:r>
+      <w:r>
+        <w:t>‘</w:t>
+      </w:r>
+      <w:r>
+        <w:t>Data Availability</w:t>
+      </w:r>
+      <w:r>
+        <w:t>’</w:t>
+      </w:r>
+      <w:r>
+        <w:t xml:space="preserve"> section, using the text </w:t>
+      </w:r>
+      <w:r>
+        <w:t>“</w:t>
+      </w:r>
+      <w:r>
+        <w:t>Source data are provided with this paper.</w:t>
+      </w:r>
+      <w:r>
+        <w:t>”</w:t>
+      </w:r>
+    </w:p>
+    <w:p>
+      <w:pPr>
+        <w:pStyle w:val="Response"/>
+      </w:pPr>
+      <w:commentRangeStart w:id="1"/>
+      <w:r>
+        <w:t xml:space="preserve">We have </w:t>
+      </w:r>
+      <w:r>
+        <w:t>created a DOI for the GitHub repository and have included it in the Code Availability statement.</w:t>
+      </w:r>
+      <w:commentRangeEnd w:id="1"/>
       <w:r>
         <w:rPr>
           <w:rStyle w:val="CommentReference"/>
           <w:rFonts w:ascii="Calibri" w:hAnsi="Calibri"/>
           <w:color w:val="auto"/>
         </w:rPr>
-        <w:commentReference w:id="3"/>
-      </w:r>
-    </w:p>
-    <w:p>
-      <w:pPr>
-        <w:pStyle w:val="Editor"/>
-      </w:pPr>
-      <w:r>
-        <w:t xml:space="preserve">A reference to the source data file should be added in the </w:t>
-      </w:r>
-      <w:r>
-        <w:t>‘</w:t>
-      </w:r>
-      <w:r>
-        <w:t>Data Availability</w:t>
-      </w:r>
-      <w:r>
-        <w:t>’</w:t>
-      </w:r>
-      <w:r>
-        <w:t xml:space="preserve"> section, using the text </w:t>
-      </w:r>
-      <w:r>
-        <w:t>“</w:t>
-      </w:r>
-      <w:r>
-        <w:t>Source data are provided with this paper.</w:t>
-      </w:r>
-      <w:r>
-        <w:t>”</w:t>
+        <w:commentReference w:id="1"/>
+      </w:r>
+    </w:p>
+    <w:p>
+      <w:pPr>
+        <w:pStyle w:val="Heading4"/>
+      </w:pPr>
+      <w:r>
+        <w:t>DISPLAY ITEMS (pages 4 and 5 of our formatting instructions)</w:t>
+      </w:r>
+    </w:p>
+    <w:p>
+      <w:pPr>
+        <w:pStyle w:val="Editor"/>
+      </w:pPr>
+      <w:r>
+        <w:t>The use or adaptation of previously published images is strongly discouraged. If this is unavoidable, please request the necessary rights documentation to re-use such material from the relevant copyright holders and return this to us when you submit your revised manuscript. Please check whether your manuscript or Supplementary Information contain third-party images, such as figures from the literature, stock photos, clip art or commercial satellite and map data.</w:t>
+      </w:r>
+    </w:p>
+    <w:p>
+      <w:pPr>
+        <w:pStyle w:val="Editor"/>
+      </w:pPr>
+      <w:r>
+        <w:t>Any abbreviations, symbols or colours present in your figures must be defined in the associated legends.</w:t>
+      </w:r>
+    </w:p>
+    <w:p>
+      <w:pPr>
+        <w:pStyle w:val="Editor"/>
+      </w:pPr>
+      <w:r>
+        <w:t>Please do not use symbols in your legend, instead write out the symbols in words (blue circles, red dashed line, etc.).</w:t>
+      </w:r>
+    </w:p>
+    <w:p>
+      <w:pPr>
+        <w:pStyle w:val="Editor"/>
+      </w:pPr>
+      <w:r>
+        <w:t>All colour scales must be defined and intensity levels must be provided in either the figure or its associated legend.</w:t>
       </w:r>
     </w:p>
     <w:p>
       <w:pPr>
         <w:pStyle w:val="Response"/>
       </w:pPr>
-      <w:commentRangeStart w:id="4"/>
-      <w:r>
-        <w:t xml:space="preserve">We have </w:t>
-      </w:r>
-      <w:r>
-        <w:t>created a DOI for the GitHub repository and have included it in the Code Availability statement.</w:t>
-      </w:r>
-      <w:commentRangeEnd w:id="4"/>
-      <w:r>
-        <w:rPr>
-          <w:rStyle w:val="CommentReference"/>
-          <w:rFonts w:ascii="Calibri" w:hAnsi="Calibri"/>
-          <w:color w:val="auto"/>
-        </w:rPr>
-        <w:commentReference w:id="4"/>
+      <w:r>
+        <w:t xml:space="preserve">We have defined abbreviations in the legends of Fig. 4 and 5 and Supplementary Fig. 9. </w:t>
+      </w:r>
+      <w:r>
+        <w:t>We have replaced symbols with text descriptions in the legends of Fig. 2 and Supplementary Fig. 3.</w:t>
+      </w:r>
+      <w:r>
+        <w:t xml:space="preserve"> We have confirmed that a</w:t>
+      </w:r>
+      <w:r>
+        <w:t xml:space="preserve">ll </w:t>
+      </w:r>
+      <w:proofErr w:type="spellStart"/>
+      <w:r>
+        <w:t>color</w:t>
+      </w:r>
+      <w:proofErr w:type="spellEnd"/>
+      <w:r>
+        <w:t xml:space="preserve"> scales </w:t>
+      </w:r>
+      <w:r>
+        <w:t>are</w:t>
+      </w:r>
+      <w:r>
+        <w:t xml:space="preserve"> defined and intensity levels </w:t>
+      </w:r>
+      <w:r>
+        <w:t>are</w:t>
+      </w:r>
+      <w:r>
+        <w:t xml:space="preserve"> provided in either the figure or its associated legend.</w:t>
       </w:r>
     </w:p>
     <w:p>
@@ -1954,39 +2031,30 @@
         <w:pStyle w:val="Heading4"/>
       </w:pPr>
       <w:r>
-        <w:t>DISPLAY ITEMS (pages 4 and 5 of our formatting instructions)</w:t>
-      </w:r>
-    </w:p>
-    <w:p>
-      <w:pPr>
-        <w:pStyle w:val="Editor"/>
-      </w:pPr>
-      <w:r>
-        <w:t>The use or adaptation of previously published images is strongly discouraged. If this is unavoidable, please request the necessary rights documentation to re-use such material from the relevant copyright holders and return this to us when you submit your revised manuscript. Please check whether your manuscript or Supplementary Information contain third-party images, such as figures from the literature, stock photos, clip art or commercial satellite and map data.</w:t>
-      </w:r>
-    </w:p>
-    <w:p>
-      <w:pPr>
-        <w:pStyle w:val="Editor"/>
-      </w:pPr>
-      <w:r>
-        <w:t>Any abbreviations, symbols or colours present in your figures must be defined in the associated legends.</w:t>
-      </w:r>
-    </w:p>
-    <w:p>
-      <w:pPr>
-        <w:pStyle w:val="Editor"/>
-      </w:pPr>
-      <w:r>
-        <w:t>Please do not use symbols in your legend, instead write out the symbols in words (blue circles, red dashed line, etc.).</w:t>
-      </w:r>
-    </w:p>
-    <w:p>
-      <w:pPr>
-        <w:pStyle w:val="Editor"/>
-      </w:pPr>
-      <w:r>
-        <w:t>All colour scales must be defined and intensity levels must be provided in either the figure or its associated legend.</w:t>
+        <w:lastRenderedPageBreak/>
+        <w:t xml:space="preserve">SUPPLEMENTARY </w:t>
+      </w:r>
+      <w:r>
+        <w:t>INFORMATION</w:t>
+      </w:r>
+      <w:r>
+        <w:t xml:space="preserve"> (page 5 of our formatting instructions)</w:t>
+      </w:r>
+    </w:p>
+    <w:p>
+      <w:pPr>
+        <w:pStyle w:val="Editor"/>
+      </w:pPr>
+      <w:r>
+        <w:t>We do not edit Supplementary Information files; they will be uploaded with the published article as they are submitted with the final version of your manuscript. Any tracked changes should be removed from the file and the file should be provided as a PDF file. Supplementary Figures do not need to be provided separately.</w:t>
+      </w:r>
+    </w:p>
+    <w:p>
+      <w:pPr>
+        <w:pStyle w:val="Editor"/>
+      </w:pPr>
+      <w:r>
+        <w:t>Please supply legends for each Supplementary Movie/Audio/Data file in your response here (not in the Supplementary Information file). Please label each files as Supplementary Movie/Audio/Data 1, etc.</w:t>
       </w:r>
     </w:p>
     <w:p>
@@ -1994,85 +2062,7 @@
         <w:pStyle w:val="Response"/>
       </w:pPr>
       <w:r>
-        <w:t xml:space="preserve">We have defined abbreviations in the legends of Fig. 4 and 5 and Supplementary Fig. 9. </w:t>
-      </w:r>
-      <w:r>
-        <w:t>We have replaced symbols with text descriptions in the legends of Fig. 2 and Supplementary Fig. 3.</w:t>
-      </w:r>
-      <w:r>
-        <w:t xml:space="preserve"> We have confirmed that a</w:t>
-      </w:r>
-      <w:r>
-        <w:t xml:space="preserve">ll </w:t>
-      </w:r>
-      <w:proofErr w:type="spellStart"/>
-      <w:r>
-        <w:t>color</w:t>
-      </w:r>
-      <w:proofErr w:type="spellEnd"/>
-      <w:r>
-        <w:t xml:space="preserve"> scales </w:t>
-      </w:r>
-      <w:r>
-        <w:t>are</w:t>
-      </w:r>
-      <w:r>
-        <w:t xml:space="preserve"> defined and intensity levels </w:t>
-      </w:r>
-      <w:r>
-        <w:t>are</w:t>
-      </w:r>
-      <w:r>
-        <w:t xml:space="preserve"> provided in either the figure or its associated legend.</w:t>
-      </w:r>
-    </w:p>
-    <w:p>
-      <w:pPr>
-        <w:pStyle w:val="Heading4"/>
-      </w:pPr>
-      <w:r>
-        <w:t xml:space="preserve">SUPPLEMENTARY </w:t>
-      </w:r>
-      <w:r>
-        <w:t>INFORMATION</w:t>
-      </w:r>
-      <w:r>
-        <w:t xml:space="preserve"> (page 5 of our formatting instructions)</w:t>
-      </w:r>
-    </w:p>
-    <w:p>
-      <w:pPr>
-        <w:pStyle w:val="Editor"/>
-      </w:pPr>
-      <w:r>
-        <w:t>We do not edit Supplementary Information files; they will be uploaded with the published article as they are submitted with the final version of your manuscript. Any tracked changes should be removed from the file and the file should be provided as a PDF file. Supplementary Figures do not need to be provided separately.</w:t>
-      </w:r>
-    </w:p>
-    <w:p>
-      <w:pPr>
-        <w:pStyle w:val="Editor"/>
-      </w:pPr>
-      <w:r>
-        <w:t>Please supply legends for each Supplementary Movie/Audio/Data file in your response here (not in the Supplementary Information file). Please label each files as Supplementary Movie/Audio/Data 1, etc.</w:t>
-      </w:r>
-    </w:p>
-    <w:p>
-      <w:pPr>
-        <w:pStyle w:val="Response"/>
-      </w:pPr>
-      <w:commentRangeStart w:id="5"/>
-      <w:r>
-        <w:lastRenderedPageBreak/>
         <w:t>We have double-checked the Supplementary Figures and ensured the validity of the figure legends.</w:t>
-      </w:r>
-      <w:commentRangeEnd w:id="5"/>
-      <w:r>
-        <w:rPr>
-          <w:rStyle w:val="CommentReference"/>
-          <w:rFonts w:ascii="Calibri" w:hAnsi="Calibri"/>
-          <w:color w:val="auto"/>
-        </w:rPr>
-        <w:commentReference w:id="5"/>
       </w:r>
       <w:r>
         <w:t xml:space="preserve"> We do not have any Supplementary Movies or Audio files. We do not have any legends for the study’s Supplementary Data.</w:t>
@@ -2144,7 +2134,13 @@
         <w:t xml:space="preserve"> We have added the statement “</w:t>
       </w:r>
       <w:r>
-        <w:t xml:space="preserve">Source data are provided </w:t>
+        <w:t xml:space="preserve">Source data </w:t>
+      </w:r>
+      <w:r>
+        <w:t xml:space="preserve">for Fig. 1-5 </w:t>
+      </w:r>
+      <w:r>
+        <w:t xml:space="preserve">are provided </w:t>
       </w:r>
       <w:r>
         <w:t>in the</w:t>
@@ -2156,7 +2152,13 @@
         <w:t xml:space="preserve"> file</w:t>
       </w:r>
       <w:r>
-        <w:t>,” to all applicable figure legends.</w:t>
+        <w:t xml:space="preserve">,” </w:t>
+      </w:r>
+      <w:r>
+        <w:t>to the legend of Fig. 1</w:t>
+      </w:r>
+      <w:r>
+        <w:t>.</w:t>
       </w:r>
     </w:p>
     <w:p>
@@ -2188,6 +2190,7 @@
         <w:pStyle w:val="Editor"/>
       </w:pPr>
       <w:r>
+        <w:lastRenderedPageBreak/>
         <w:t>W</w:t>
       </w:r>
       <w:r>
@@ -2208,7 +2211,6 @@
         <w:pStyle w:val="Heading4"/>
       </w:pPr>
       <w:r>
-        <w:lastRenderedPageBreak/>
         <w:t>PUBLICATION</w:t>
       </w:r>
     </w:p>
@@ -2388,20 +2390,6 @@
           <w:lang w:val="en-US"/>
         </w:rPr>
         <w:t>@peter_j_park</w:t>
-      </w:r>
-    </w:p>
-    <w:p>
-      <w:pPr>
-        <w:pStyle w:val="Response"/>
-        <w:rPr>
-          <w:lang w:val="en-US"/>
-        </w:rPr>
-      </w:pPr>
-      <w:r>
-        <w:rPr>
-          <w:lang w:val="en-US"/>
-        </w:rPr>
-        <w:t>(May I put mine or is that hacky?)</w:t>
       </w:r>
     </w:p>
     <w:sectPr>
@@ -2416,11 +2404,14 @@
 
 <file path=word/comments.xml><?xml version="1.0" encoding="utf-8"?>
 <w:comments xmlns:wpc="http://schemas.microsoft.com/office/word/2010/wordprocessingCanvas" xmlns:cx="http://schemas.microsoft.com/office/drawing/2014/chartex" xmlns:cx1="http://schemas.microsoft.com/office/drawing/2015/9/8/chartex" xmlns:cx2="http://schemas.microsoft.com/office/drawing/2015/10/21/chartex" xmlns:cx3="http://schemas.microsoft.com/office/drawing/2016/5/9/chartex" xmlns:cx4="http://schemas.microsoft.com/office/drawing/2016/5/10/chartex" xmlns:cx5="http://schemas.microsoft.com/office/drawing/2016/5/11/chartex" xmlns:cx6="http://schemas.microsoft.com/office/drawing/2016/5/12/chartex" xmlns:cx7="http://schemas.microsoft.com/office/drawing/2016/5/13/chartex" xmlns:cx8="http://schemas.microsoft.com/office/drawing/2016/5/14/chartex" xmlns:mc="http://schemas.openxmlformats.org/markup-compatibility/2006" xmlns:aink="http://schemas.microsoft.com/office/drawing/2016/ink" xmlns:am3d="http://schemas.microsoft.com/office/drawing/2017/model3d" xmlns:o="urn:schemas-microsoft-com:office:office" xmlns:r="http://schemas.openxmlformats.org/officeDocument/2006/relationships" xmlns:m="http://schemas.openxmlformats.org/officeDocument/2006/math" xmlns:v="urn:schemas-microsoft-com:vml" xmlns:wp14="http://schemas.microsoft.com/office/word/2010/wordprocessingDrawing" xmlns:wp="http://schemas.openxmlformats.org/drawingml/2006/wordprocessingDrawing" xmlns:w10="urn:schemas-microsoft-com:office:word" xmlns:w="http://schemas.openxmlformats.org/wordprocessingml/2006/main" xmlns:w14="http://schemas.microsoft.com/office/word/2010/wordml" xmlns:w15="http://schemas.microsoft.com/office/word/2012/wordml" xmlns:w16cex="http://schemas.microsoft.com/office/word/2018/wordml/cex" xmlns:w16cid="http://schemas.microsoft.com/office/word/2016/wordml/cid" xmlns:w16="http://schemas.microsoft.com/office/word/2018/wordml" xmlns:w16se="http://schemas.microsoft.com/office/word/2015/wordml/symex" xmlns:wpg="http://schemas.microsoft.com/office/word/2010/wordprocessingGroup" xmlns:wpi="http://schemas.microsoft.com/office/word/2010/wordprocessingInk" xmlns:wne="http://schemas.microsoft.com/office/word/2006/wordml" xmlns:wps="http://schemas.microsoft.com/office/word/2010/wordprocessingShape" mc:Ignorable="w14 w15 w16se w16cid w16 w16cex wp14">
-  <w:comment w:id="1" w:author="Joshua Cook" w:date="2021-02-03T08:57:00Z" w:initials="JHC">
+  <w:comment w:id="1" w:author="Joshua Cook" w:date="2021-02-09T12:38:00Z" w:initials="JHC">
     <w:p>
       <w:pPr>
         <w:pStyle w:val="CommentText"/>
       </w:pPr>
+      <w:r>
+        <w:t xml:space="preserve">TODO: </w:t>
+      </w:r>
       <w:r>
         <w:rPr>
           <w:rStyle w:val="CommentReference"/>
@@ -2428,83 +2419,7 @@
         <w:annotationRef/>
       </w:r>
       <w:r>
-        <w:t>TODO</w:t>
-      </w:r>
-    </w:p>
-  </w:comment>
-  <w:comment w:id="2" w:author="Joshua Cook" w:date="2021-02-03T08:57:00Z" w:initials="JHC">
-    <w:p>
-      <w:pPr>
-        <w:pStyle w:val="CommentText"/>
-      </w:pPr>
-      <w:r>
-        <w:rPr>
-          <w:rStyle w:val="CommentReference"/>
-        </w:rPr>
-        <w:annotationRef/>
-      </w:r>
-      <w:r>
-        <w:rPr>
-          <w:rStyle w:val="CommentReference"/>
-        </w:rPr>
-        <w:t>TODO</w:t>
-      </w:r>
-    </w:p>
-  </w:comment>
-  <w:comment w:id="3" w:author="Joshua Cook" w:date="2021-02-11T21:09:00Z" w:initials="JHC">
-    <w:p>
-      <w:pPr>
-        <w:pStyle w:val="CommentText"/>
-      </w:pPr>
-      <w:r>
-        <w:rPr>
-          <w:rStyle w:val="CommentReference"/>
-        </w:rPr>
-        <w:annotationRef/>
-      </w:r>
-      <w:r>
-        <w:rPr>
-          <w:rStyle w:val="CommentReference"/>
-        </w:rPr>
-        <w:t>Do they want us to cite our own paper?</w:t>
-      </w:r>
-    </w:p>
-  </w:comment>
-  <w:comment w:id="4" w:author="Joshua Cook" w:date="2021-02-09T12:38:00Z" w:initials="JHC">
-    <w:p>
-      <w:pPr>
-        <w:pStyle w:val="CommentText"/>
-      </w:pPr>
-      <w:r>
-        <w:t xml:space="preserve">TODO: </w:t>
-      </w:r>
-      <w:r>
-        <w:rPr>
-          <w:rStyle w:val="CommentReference"/>
-        </w:rPr>
-        <w:annotationRef/>
-      </w:r>
-      <w:r>
         <w:t>Need to insert the actual DOI number after creating the release.</w:t>
-      </w:r>
-    </w:p>
-  </w:comment>
-  <w:comment w:id="5" w:author="Joshua Cook" w:date="2021-02-03T09:21:00Z" w:initials="JHC">
-    <w:p>
-      <w:pPr>
-        <w:pStyle w:val="CommentText"/>
-      </w:pPr>
-      <w:r>
-        <w:rPr>
-          <w:rStyle w:val="CommentReference"/>
-        </w:rPr>
-        <w:annotationRef/>
-      </w:r>
-      <w:r>
-        <w:t>TODO</w:t>
-      </w:r>
-      <w:r>
-        <w:t>: double check Supp Fig legends</w:t>
       </w:r>
     </w:p>
   </w:comment>
@@ -2513,31 +2428,19 @@
 
 <file path=word/commentsExtended.xml><?xml version="1.0" encoding="utf-8"?>
 <w15:commentsEx xmlns:wpc="http://schemas.microsoft.com/office/word/2010/wordprocessingCanvas" xmlns:cx="http://schemas.microsoft.com/office/drawing/2014/chartex" xmlns:cx1="http://schemas.microsoft.com/office/drawing/2015/9/8/chartex" xmlns:cx2="http://schemas.microsoft.com/office/drawing/2015/10/21/chartex" xmlns:cx3="http://schemas.microsoft.com/office/drawing/2016/5/9/chartex" xmlns:cx4="http://schemas.microsoft.com/office/drawing/2016/5/10/chartex" xmlns:cx5="http://schemas.microsoft.com/office/drawing/2016/5/11/chartex" xmlns:cx6="http://schemas.microsoft.com/office/drawing/2016/5/12/chartex" xmlns:cx7="http://schemas.microsoft.com/office/drawing/2016/5/13/chartex" xmlns:cx8="http://schemas.microsoft.com/office/drawing/2016/5/14/chartex" xmlns:mc="http://schemas.openxmlformats.org/markup-compatibility/2006" xmlns:aink="http://schemas.microsoft.com/office/drawing/2016/ink" xmlns:am3d="http://schemas.microsoft.com/office/drawing/2017/model3d" xmlns:o="urn:schemas-microsoft-com:office:office" xmlns:r="http://schemas.openxmlformats.org/officeDocument/2006/relationships" xmlns:m="http://schemas.openxmlformats.org/officeDocument/2006/math" xmlns:v="urn:schemas-microsoft-com:vml" xmlns:wp14="http://schemas.microsoft.com/office/word/2010/wordprocessingDrawing" xmlns:wp="http://schemas.openxmlformats.org/drawingml/2006/wordprocessingDrawing" xmlns:w10="urn:schemas-microsoft-com:office:word" xmlns:w="http://schemas.openxmlformats.org/wordprocessingml/2006/main" xmlns:w14="http://schemas.microsoft.com/office/word/2010/wordml" xmlns:w15="http://schemas.microsoft.com/office/word/2012/wordml" xmlns:w16cex="http://schemas.microsoft.com/office/word/2018/wordml/cex" xmlns:w16cid="http://schemas.microsoft.com/office/word/2016/wordml/cid" xmlns:w16="http://schemas.microsoft.com/office/word/2018/wordml" xmlns:w16se="http://schemas.microsoft.com/office/word/2015/wordml/symex" xmlns:wpg="http://schemas.microsoft.com/office/word/2010/wordprocessingGroup" xmlns:wpi="http://schemas.microsoft.com/office/word/2010/wordprocessingInk" xmlns:wne="http://schemas.microsoft.com/office/word/2006/wordml" xmlns:wps="http://schemas.microsoft.com/office/word/2010/wordprocessingShape" mc:Ignorable="w14 w15 w16se w16cid w16 w16cex wp14">
-  <w15:commentEx w15:paraId="6A583ACC" w15:done="0"/>
-  <w15:commentEx w15:paraId="7DBC71DB" w15:done="0"/>
-  <w15:commentEx w15:paraId="48952B9B" w15:done="0"/>
   <w15:commentEx w15:paraId="2B7BF8F7" w15:done="0"/>
-  <w15:commentEx w15:paraId="1ED98281" w15:done="0"/>
 </w15:commentsEx>
 </file>
 
 <file path=word/commentsExtensible.xml><?xml version="1.0" encoding="utf-8"?>
 <w16cex:commentsExtensible xmlns:wpc="http://schemas.microsoft.com/office/word/2010/wordprocessingCanvas" xmlns:cx="http://schemas.microsoft.com/office/drawing/2014/chartex" xmlns:cx1="http://schemas.microsoft.com/office/drawing/2015/9/8/chartex" xmlns:cx2="http://schemas.microsoft.com/office/drawing/2015/10/21/chartex" xmlns:cx3="http://schemas.microsoft.com/office/drawing/2016/5/9/chartex" xmlns:cx4="http://schemas.microsoft.com/office/drawing/2016/5/10/chartex" xmlns:cx5="http://schemas.microsoft.com/office/drawing/2016/5/11/chartex" xmlns:cx6="http://schemas.microsoft.com/office/drawing/2016/5/12/chartex" xmlns:cx7="http://schemas.microsoft.com/office/drawing/2016/5/13/chartex" xmlns:cx8="http://schemas.microsoft.com/office/drawing/2016/5/14/chartex" xmlns:mc="http://schemas.openxmlformats.org/markup-compatibility/2006" xmlns:aink="http://schemas.microsoft.com/office/drawing/2016/ink" xmlns:am3d="http://schemas.microsoft.com/office/drawing/2017/model3d" xmlns:o="urn:schemas-microsoft-com:office:office" xmlns:r="http://schemas.openxmlformats.org/officeDocument/2006/relationships" xmlns:m="http://schemas.openxmlformats.org/officeDocument/2006/math" xmlns:v="urn:schemas-microsoft-com:vml" xmlns:wp14="http://schemas.microsoft.com/office/word/2010/wordprocessingDrawing" xmlns:wp="http://schemas.openxmlformats.org/drawingml/2006/wordprocessingDrawing" xmlns:w10="urn:schemas-microsoft-com:office:word" xmlns:w="http://schemas.openxmlformats.org/wordprocessingml/2006/main" xmlns:w14="http://schemas.microsoft.com/office/word/2010/wordml" xmlns:w15="http://schemas.microsoft.com/office/word/2012/wordml" xmlns:w16cex="http://schemas.microsoft.com/office/word/2018/wordml/cex" xmlns:w16cid="http://schemas.microsoft.com/office/word/2016/wordml/cid" xmlns:w16="http://schemas.microsoft.com/office/word/2018/wordml" xmlns:w16se="http://schemas.microsoft.com/office/word/2015/wordml/symex" xmlns:wpg="http://schemas.microsoft.com/office/word/2010/wordprocessingGroup" xmlns:wpi="http://schemas.microsoft.com/office/word/2010/wordprocessingInk" xmlns:wne="http://schemas.microsoft.com/office/word/2006/wordml" xmlns:wps="http://schemas.microsoft.com/office/word/2010/wordprocessingShape" mc:Ignorable="w14 w15 w16se w16cid w16 w16cex wp14">
-  <w16cex:commentExtensible w16cex:durableId="23C4E408" w16cex:dateUtc="2021-02-03T13:57:00Z"/>
-  <w16cex:commentExtensible w16cex:durableId="23C4E3FB" w16cex:dateUtc="2021-02-03T13:57:00Z"/>
-  <w16cex:commentExtensible w16cex:durableId="23D01BA4" w16cex:dateUtc="2021-02-12T02:09:00Z"/>
   <w16cex:commentExtensible w16cex:durableId="23CD00BC" w16cex:dateUtc="2021-02-09T17:38:00Z"/>
-  <w16cex:commentExtensible w16cex:durableId="23C4E9A7" w16cex:dateUtc="2021-02-03T14:21:00Z"/>
 </w16cex:commentsExtensible>
 </file>
 
 <file path=word/commentsIds.xml><?xml version="1.0" encoding="utf-8"?>
 <w16cid:commentsIds xmlns:wpc="http://schemas.microsoft.com/office/word/2010/wordprocessingCanvas" xmlns:cx="http://schemas.microsoft.com/office/drawing/2014/chartex" xmlns:cx1="http://schemas.microsoft.com/office/drawing/2015/9/8/chartex" xmlns:cx2="http://schemas.microsoft.com/office/drawing/2015/10/21/chartex" xmlns:cx3="http://schemas.microsoft.com/office/drawing/2016/5/9/chartex" xmlns:cx4="http://schemas.microsoft.com/office/drawing/2016/5/10/chartex" xmlns:cx5="http://schemas.microsoft.com/office/drawing/2016/5/11/chartex" xmlns:cx6="http://schemas.microsoft.com/office/drawing/2016/5/12/chartex" xmlns:cx7="http://schemas.microsoft.com/office/drawing/2016/5/13/chartex" xmlns:cx8="http://schemas.microsoft.com/office/drawing/2016/5/14/chartex" xmlns:mc="http://schemas.openxmlformats.org/markup-compatibility/2006" xmlns:aink="http://schemas.microsoft.com/office/drawing/2016/ink" xmlns:am3d="http://schemas.microsoft.com/office/drawing/2017/model3d" xmlns:o="urn:schemas-microsoft-com:office:office" xmlns:r="http://schemas.openxmlformats.org/officeDocument/2006/relationships" xmlns:m="http://schemas.openxmlformats.org/officeDocument/2006/math" xmlns:v="urn:schemas-microsoft-com:vml" xmlns:wp14="http://schemas.microsoft.com/office/word/2010/wordprocessingDrawing" xmlns:wp="http://schemas.openxmlformats.org/drawingml/2006/wordprocessingDrawing" xmlns:w10="urn:schemas-microsoft-com:office:word" xmlns:w="http://schemas.openxmlformats.org/wordprocessingml/2006/main" xmlns:w14="http://schemas.microsoft.com/office/word/2010/wordml" xmlns:w15="http://schemas.microsoft.com/office/word/2012/wordml" xmlns:w16cex="http://schemas.microsoft.com/office/word/2018/wordml/cex" xmlns:w16cid="http://schemas.microsoft.com/office/word/2016/wordml/cid" xmlns:w16="http://schemas.microsoft.com/office/word/2018/wordml" xmlns:w16se="http://schemas.microsoft.com/office/word/2015/wordml/symex" xmlns:wpg="http://schemas.microsoft.com/office/word/2010/wordprocessingGroup" xmlns:wpi="http://schemas.microsoft.com/office/word/2010/wordprocessingInk" xmlns:wne="http://schemas.microsoft.com/office/word/2006/wordml" xmlns:wps="http://schemas.microsoft.com/office/word/2010/wordprocessingShape" mc:Ignorable="w14 w15 w16se w16cid w16 w16cex wp14">
-  <w16cid:commentId w16cid:paraId="6A583ACC" w16cid:durableId="23C4E408"/>
-  <w16cid:commentId w16cid:paraId="7DBC71DB" w16cid:durableId="23C4E3FB"/>
-  <w16cid:commentId w16cid:paraId="48952B9B" w16cid:durableId="23D01BA4"/>
   <w16cid:commentId w16cid:paraId="2B7BF8F7" w16cid:durableId="23CD00BC"/>
-  <w16cid:commentId w16cid:paraId="1ED98281" w16cid:durableId="23C4E9A7"/>
 </w16cid:commentsIds>
 </file>
 
@@ -4837,28 +4740,28 @@
 </file>
 
 <file path=customXml/item1.xml><?xml version="1.0" encoding="utf-8"?>
-<b:Sources xmlns:b="http://schemas.openxmlformats.org/officeDocument/2006/bibliography" xmlns="http://schemas.openxmlformats.org/officeDocument/2006/bibliography" SelectedStyle="/APASixthEditionOfficeOnline.xsl" StyleName="APA" Version="6"/>
-</file>
-
-<file path=customXml/item2.xml><?xml version="1.0" encoding="utf-8"?>
 <go:gDocsCustomXmlDataStorage xmlns:go="http://customooxmlschemas.google.com/" xmlns:r="http://schemas.openxmlformats.org/officeDocument/2006/relationships">
   <go:docsCustomData xmlns:go="http://customooxmlschemas.google.com/" roundtripDataSignature="AMtx7mixiIisTA6QLz+v9HOmpK9KL5ZrEg==">AMUW2mW76USSLWg3koRA2Ampv5Y5X0tr/WQQN0OtyI+24AFlHO3wAhZJ4AitFf2cvNJjTJSz4gleiSYiIcFv9x64I8Jq4sJfMt2jybkIcgH1yCi87J686gq0w0ffbYDBSzp8EyspoHdX</go:docsCustomData>
 </go:gDocsCustomXmlDataStorage>
 </file>
 
-<file path=customXml/itemProps1.xml><?xml version="1.0" encoding="utf-8"?>
-<ds:datastoreItem xmlns:ds="http://schemas.openxmlformats.org/officeDocument/2006/customXml" ds:itemID="{A51B3ECA-A967-6840-8CEF-0D1C9F4FB4FA}">
-  <ds:schemaRefs>
-    <ds:schemaRef ds:uri="http://schemas.openxmlformats.org/officeDocument/2006/bibliography"/>
-  </ds:schemaRefs>
-</ds:datastoreItem>
+<file path=customXml/item2.xml><?xml version="1.0" encoding="utf-8"?>
+<b:Sources xmlns:b="http://schemas.openxmlformats.org/officeDocument/2006/bibliography" xmlns="http://schemas.openxmlformats.org/officeDocument/2006/bibliography" SelectedStyle="/APASixthEditionOfficeOnline.xsl" StyleName="APA" Version="6"/>
 </file>
 
-<file path=customXml/itemProps2.xml><?xml version="1.0" encoding="utf-8"?>
+<file path=customXml/itemProps1.xml><?xml version="1.0" encoding="utf-8"?>
 <ds:datastoreItem xmlns:ds="http://schemas.openxmlformats.org/officeDocument/2006/customXml" ds:itemID="{11111111-1234-1234-1234-123412341234}">
   <ds:schemaRefs>
     <ds:schemaRef ds:uri="http://customooxmlschemas.google.com/"/>
     <ds:schemaRef ds:uri="http://schemas.openxmlformats.org/officeDocument/2006/relationships"/>
   </ds:schemaRefs>
 </ds:datastoreItem>
+</file>
+
+<file path=customXml/itemProps2.xml><?xml version="1.0" encoding="utf-8"?>
+<ds:datastoreItem xmlns:ds="http://schemas.openxmlformats.org/officeDocument/2006/customXml" ds:itemID="{A51B3ECA-A967-6840-8CEF-0D1C9F4FB4FA}">
+  <ds:schemaRefs>
+    <ds:schemaRef ds:uri="http://schemas.openxmlformats.org/officeDocument/2006/bibliography"/>
+  </ds:schemaRefs>
+</ds:datastoreItem>
 </file>
</xml_diff>